<commit_message>
Game Design Document: reworked the structure at parts, added new information
</commit_message>
<xml_diff>
--- a/Game Design Document.docx
+++ b/Game Design Document.docx
@@ -99,8 +99,6 @@
         </w:rPr>
         <w:t xml:space="preserve"> single player</w:t>
       </w:r>
-      <w:bookmarkStart w:id="0" w:name="_GoBack"/>
-      <w:bookmarkEnd w:id="0"/>
       <w:r>
         <w:rPr>
           <w:rFonts w:ascii="Times New Roman" w:eastAsia="Times New Roman" w:hAnsi="Times New Roman" w:cs="Times New Roman"/>
@@ -1542,7 +1540,47 @@
           <w:szCs w:val="28"/>
           <w:lang w:val="hu-HU"/>
         </w:rPr>
-        <w:t xml:space="preserve">. After completing the third and last level, the plyer will be awarded with a </w:t>
+        <w:t xml:space="preserve">. After completing the third </w:t>
+      </w:r>
+      <w:r>
+        <w:rPr>
+          <w:rFonts w:ascii="Times New Roman" w:eastAsia="Times New Roman" w:hAnsi="Times New Roman" w:cs="Times New Roman"/>
+          <w:color w:val="000000" w:themeColor="text1"/>
+          <w:sz w:val="28"/>
+          <w:szCs w:val="28"/>
+          <w:lang w:val="hu-HU"/>
+        </w:rPr>
+        <w:t>(</w:t>
+      </w:r>
+      <w:r>
+        <w:rPr>
+          <w:rFonts w:ascii="Times New Roman" w:eastAsia="Times New Roman" w:hAnsi="Times New Roman" w:cs="Times New Roman"/>
+          <w:color w:val="000000" w:themeColor="text1"/>
+          <w:sz w:val="28"/>
+          <w:szCs w:val="28"/>
+          <w:lang w:val="hu-HU"/>
+        </w:rPr>
+        <w:t>last</w:t>
+      </w:r>
+      <w:r>
+        <w:rPr>
+          <w:rFonts w:ascii="Times New Roman" w:eastAsia="Times New Roman" w:hAnsi="Times New Roman" w:cs="Times New Roman"/>
+          <w:color w:val="000000" w:themeColor="text1"/>
+          <w:sz w:val="28"/>
+          <w:szCs w:val="28"/>
+          <w:lang w:val="hu-HU"/>
+        </w:rPr>
+        <w:t>)</w:t>
+      </w:r>
+      <w:r>
+        <w:rPr>
+          <w:rFonts w:ascii="Times New Roman" w:eastAsia="Times New Roman" w:hAnsi="Times New Roman" w:cs="Times New Roman"/>
+          <w:color w:val="000000" w:themeColor="text1"/>
+          <w:sz w:val="28"/>
+          <w:szCs w:val="28"/>
+          <w:lang w:val="hu-HU"/>
+        </w:rPr>
+        <w:t xml:space="preserve"> level, the plyer will be awarded with a </w:t>
       </w:r>
       <w:r>
         <w:rPr>
@@ -2688,7 +2726,7 @@
       <w:pPr>
         <w:pStyle w:val="ListParagraph"/>
         <w:numPr>
-          <w:ilvl w:val="0"/>
+          <w:ilvl w:val="1"/>
           <w:numId w:val="13"/>
         </w:numPr>
         <w:spacing w:after="0"/>
@@ -2754,6 +2792,148 @@
         </w:rPr>
         <w:t xml:space="preserve"> they always hit their target. </w:t>
       </w:r>
+    </w:p>
+    <w:p>
+      <w:pPr>
+        <w:pStyle w:val="ListParagraph"/>
+        <w:numPr>
+          <w:ilvl w:val="1"/>
+          <w:numId w:val="13"/>
+        </w:numPr>
+        <w:spacing w:after="0"/>
+        <w:rPr>
+          <w:rFonts w:ascii="Times New Roman" w:eastAsia="Times New Roman" w:hAnsi="Times New Roman" w:cs="Times New Roman"/>
+          <w:color w:val="000000" w:themeColor="text1"/>
+          <w:sz w:val="28"/>
+          <w:szCs w:val="28"/>
+          <w:lang w:val="hu-HU"/>
+        </w:rPr>
+      </w:pPr>
+      <w:r>
+        <w:rPr>
+          <w:rFonts w:ascii="Times New Roman" w:eastAsia="Times New Roman" w:hAnsi="Times New Roman" w:cs="Times New Roman"/>
+          <w:b/>
+          <w:i/>
+          <w:color w:val="000000" w:themeColor="text1"/>
+          <w:sz w:val="28"/>
+          <w:szCs w:val="28"/>
+          <w:lang w:val="hu-HU"/>
+        </w:rPr>
+        <w:t>Onagers</w:t>
+      </w:r>
+      <w:r>
+        <w:rPr>
+          <w:rFonts w:ascii="Times New Roman" w:eastAsia="Times New Roman" w:hAnsi="Times New Roman" w:cs="Times New Roman"/>
+          <w:color w:val="000000" w:themeColor="text1"/>
+          <w:sz w:val="28"/>
+          <w:szCs w:val="28"/>
+          <w:lang w:val="hu-HU"/>
+        </w:rPr>
+        <w:t xml:space="preserve"> on the other hand have </w:t>
+      </w:r>
+      <w:r>
+        <w:rPr>
+          <w:rFonts w:ascii="Times New Roman" w:eastAsia="Times New Roman" w:hAnsi="Times New Roman" w:cs="Times New Roman"/>
+          <w:b/>
+          <w:i/>
+          <w:color w:val="000000" w:themeColor="text1"/>
+          <w:sz w:val="28"/>
+          <w:szCs w:val="28"/>
+          <w:lang w:val="hu-HU"/>
+        </w:rPr>
+        <w:t>area attack</w:t>
+      </w:r>
+      <w:r>
+        <w:rPr>
+          <w:rFonts w:ascii="Times New Roman" w:eastAsia="Times New Roman" w:hAnsi="Times New Roman" w:cs="Times New Roman"/>
+          <w:color w:val="000000" w:themeColor="text1"/>
+          <w:sz w:val="28"/>
+          <w:szCs w:val="28"/>
+          <w:lang w:val="hu-HU"/>
+        </w:rPr>
+        <w:t xml:space="preserve"> and rather inaccurate, but can knock down more than one enemies at once.</w:t>
+      </w:r>
+    </w:p>
+    <w:p>
+      <w:pPr>
+        <w:spacing w:after="0"/>
+        <w:ind w:left="720"/>
+        <w:rPr>
+          <w:rFonts w:ascii="Times New Roman" w:eastAsia="Times New Roman" w:hAnsi="Times New Roman" w:cs="Times New Roman"/>
+          <w:color w:val="000000" w:themeColor="text1"/>
+          <w:sz w:val="28"/>
+          <w:szCs w:val="28"/>
+          <w:lang w:val="hu-HU"/>
+        </w:rPr>
+      </w:pPr>
+    </w:p>
+    <w:p>
+      <w:pPr>
+        <w:spacing w:after="0"/>
+        <w:ind w:left="720"/>
+        <w:rPr>
+          <w:rFonts w:ascii="Times New Roman" w:eastAsia="Times New Roman" w:hAnsi="Times New Roman" w:cs="Times New Roman"/>
+          <w:color w:val="000000" w:themeColor="text1"/>
+          <w:sz w:val="28"/>
+          <w:szCs w:val="28"/>
+          <w:lang w:val="hu-HU"/>
+        </w:rPr>
+      </w:pPr>
+      <w:r>
+        <w:rPr>
+          <w:rFonts w:ascii="Times New Roman" w:eastAsia="Times New Roman" w:hAnsi="Times New Roman" w:cs="Times New Roman"/>
+          <w:b/>
+          <w:i/>
+          <w:color w:val="000000" w:themeColor="text1"/>
+          <w:sz w:val="28"/>
+          <w:szCs w:val="28"/>
+          <w:lang w:val="hu-HU"/>
+        </w:rPr>
+        <w:t>Siege engine abilities</w:t>
+      </w:r>
+      <w:r>
+        <w:rPr>
+          <w:rFonts w:ascii="Times New Roman" w:eastAsia="Times New Roman" w:hAnsi="Times New Roman" w:cs="Times New Roman"/>
+          <w:color w:val="000000" w:themeColor="text1"/>
+          <w:sz w:val="28"/>
+          <w:szCs w:val="28"/>
+          <w:lang w:val="hu-HU"/>
+        </w:rPr>
+        <w:t xml:space="preserve"> (max 1 per machine, </w:t>
+      </w:r>
+      <w:r>
+        <w:rPr>
+          <w:rFonts w:ascii="Times New Roman" w:eastAsia="Times New Roman" w:hAnsi="Times New Roman" w:cs="Times New Roman"/>
+          <w:color w:val="FF0000"/>
+          <w:sz w:val="28"/>
+          <w:szCs w:val="28"/>
+          <w:lang w:val="hu-HU"/>
+        </w:rPr>
+        <w:t>MUST DEFINE LATER!</w:t>
+      </w:r>
+      <w:r>
+        <w:rPr>
+          <w:rFonts w:ascii="Times New Roman" w:eastAsia="Times New Roman" w:hAnsi="Times New Roman" w:cs="Times New Roman"/>
+          <w:color w:val="000000" w:themeColor="text1"/>
+          <w:sz w:val="28"/>
+          <w:szCs w:val="28"/>
+          <w:lang w:val="hu-HU"/>
+        </w:rPr>
+        <w:t>)</w:t>
+      </w:r>
+    </w:p>
+    <w:p>
+      <w:pPr>
+        <w:spacing w:after="0"/>
+        <w:ind w:left="720"/>
+        <w:rPr>
+          <w:rFonts w:ascii="Times New Roman" w:eastAsia="Times New Roman" w:hAnsi="Times New Roman" w:cs="Times New Roman"/>
+          <w:color w:val="000000" w:themeColor="text1"/>
+          <w:sz w:val="28"/>
+          <w:szCs w:val="28"/>
+          <w:lang w:val="hu-HU"/>
+        </w:rPr>
+      </w:pPr>
     </w:p>
     <w:p>
       <w:pPr>
@@ -2774,46 +2954,56 @@
       <w:r>
         <w:rPr>
           <w:rFonts w:ascii="Times New Roman" w:eastAsia="Times New Roman" w:hAnsi="Times New Roman" w:cs="Times New Roman"/>
-          <w:b/>
-          <w:i/>
-          <w:color w:val="000000" w:themeColor="text1"/>
-          <w:sz w:val="28"/>
-          <w:szCs w:val="28"/>
-          <w:lang w:val="hu-HU"/>
-        </w:rPr>
-        <w:t>Onagers</w:t>
-      </w:r>
-      <w:r>
-        <w:rPr>
-          <w:rFonts w:ascii="Times New Roman" w:eastAsia="Times New Roman" w:hAnsi="Times New Roman" w:cs="Times New Roman"/>
-          <w:color w:val="000000" w:themeColor="text1"/>
-          <w:sz w:val="28"/>
-          <w:szCs w:val="28"/>
-          <w:lang w:val="hu-HU"/>
-        </w:rPr>
-        <w:t xml:space="preserve"> on the other hand have </w:t>
-      </w:r>
-      <w:r>
-        <w:rPr>
-          <w:rFonts w:ascii="Times New Roman" w:eastAsia="Times New Roman" w:hAnsi="Times New Roman" w:cs="Times New Roman"/>
-          <w:b/>
-          <w:i/>
-          <w:color w:val="000000" w:themeColor="text1"/>
-          <w:sz w:val="28"/>
-          <w:szCs w:val="28"/>
-          <w:lang w:val="hu-HU"/>
-        </w:rPr>
-        <w:t>area attack</w:t>
-      </w:r>
-      <w:r>
-        <w:rPr>
-          <w:rFonts w:ascii="Times New Roman" w:eastAsia="Times New Roman" w:hAnsi="Times New Roman" w:cs="Times New Roman"/>
-          <w:color w:val="000000" w:themeColor="text1"/>
-          <w:sz w:val="28"/>
-          <w:szCs w:val="28"/>
-          <w:lang w:val="hu-HU"/>
-        </w:rPr>
-        <w:t xml:space="preserve"> and rather inaccurate, but can knock down more than one enemies at once.</w:t>
+          <w:color w:val="000000" w:themeColor="text1"/>
+          <w:sz w:val="28"/>
+          <w:szCs w:val="28"/>
+          <w:lang w:val="hu-HU"/>
+        </w:rPr>
+        <w:t xml:space="preserve">The </w:t>
+      </w:r>
+      <w:r>
+        <w:rPr>
+          <w:rFonts w:ascii="Times New Roman" w:eastAsia="Times New Roman" w:hAnsi="Times New Roman" w:cs="Times New Roman"/>
+          <w:b/>
+          <w:i/>
+          <w:color w:val="000000" w:themeColor="text1"/>
+          <w:sz w:val="28"/>
+          <w:szCs w:val="28"/>
+          <w:lang w:val="hu-HU"/>
+        </w:rPr>
+        <w:t>Archer</w:t>
+      </w:r>
+      <w:r>
+        <w:rPr>
+          <w:rFonts w:ascii="Times New Roman" w:eastAsia="Times New Roman" w:hAnsi="Times New Roman" w:cs="Times New Roman"/>
+          <w:color w:val="000000" w:themeColor="text1"/>
+          <w:sz w:val="28"/>
+          <w:szCs w:val="28"/>
+          <w:lang w:val="hu-HU"/>
+        </w:rPr>
+        <w:t xml:space="preserve"> is the only unit type capable of using ranged attack via </w:t>
+      </w:r>
+      <w:r>
+        <w:rPr>
+          <w:rFonts w:ascii="Times New Roman" w:eastAsia="Times New Roman" w:hAnsi="Times New Roman" w:cs="Times New Roman"/>
+          <w:b/>
+          <w:i/>
+          <w:color w:val="000000" w:themeColor="text1"/>
+          <w:sz w:val="28"/>
+          <w:szCs w:val="28"/>
+          <w:lang w:val="hu-HU"/>
+        </w:rPr>
+        <w:t>bows and arrows</w:t>
+      </w:r>
+      <w:r>
+        <w:rPr>
+          <w:rFonts w:ascii="Times New Roman" w:eastAsia="Times New Roman" w:hAnsi="Times New Roman" w:cs="Times New Roman"/>
+          <w:color w:val="000000" w:themeColor="text1"/>
+          <w:sz w:val="28"/>
+          <w:szCs w:val="28"/>
+          <w:lang w:val="hu-HU"/>
+        </w:rPr>
+        <w:t xml:space="preserve"> at a medium distance. The damage caused by individual arrows are rather low, it is advised to use them in mass. </w:t>
       </w:r>
     </w:p>
     <w:p>
@@ -2844,44 +3034,22 @@
       <w:r>
         <w:rPr>
           <w:rFonts w:ascii="Times New Roman" w:eastAsia="Times New Roman" w:hAnsi="Times New Roman" w:cs="Times New Roman"/>
-          <w:b/>
-          <w:i/>
-          <w:color w:val="000000" w:themeColor="text1"/>
-          <w:sz w:val="28"/>
-          <w:szCs w:val="28"/>
-          <w:lang w:val="hu-HU"/>
-        </w:rPr>
-        <w:t>Siege engine abilities</w:t>
-      </w:r>
-      <w:r>
-        <w:rPr>
-          <w:rFonts w:ascii="Times New Roman" w:eastAsia="Times New Roman" w:hAnsi="Times New Roman" w:cs="Times New Roman"/>
-          <w:color w:val="000000" w:themeColor="text1"/>
-          <w:sz w:val="28"/>
-          <w:szCs w:val="28"/>
-          <w:lang w:val="hu-HU"/>
-        </w:rPr>
-        <w:t xml:space="preserve"> (max 1 per machine, </w:t>
-      </w:r>
-      <w:r>
-        <w:rPr>
-          <w:rFonts w:ascii="Times New Roman" w:eastAsia="Times New Roman" w:hAnsi="Times New Roman" w:cs="Times New Roman"/>
-          <w:color w:val="FF0000"/>
-          <w:sz w:val="28"/>
-          <w:szCs w:val="28"/>
-          <w:lang w:val="hu-HU"/>
-        </w:rPr>
-        <w:t>MUST DEFINE LATER!</w:t>
-      </w:r>
-      <w:r>
-        <w:rPr>
-          <w:rFonts w:ascii="Times New Roman" w:eastAsia="Times New Roman" w:hAnsi="Times New Roman" w:cs="Times New Roman"/>
-          <w:color w:val="000000" w:themeColor="text1"/>
-          <w:sz w:val="28"/>
-          <w:szCs w:val="28"/>
-          <w:lang w:val="hu-HU"/>
-        </w:rPr>
-        <w:t>)</w:t>
+          <w:color w:val="000000" w:themeColor="text1"/>
+          <w:sz w:val="28"/>
+          <w:szCs w:val="28"/>
+          <w:lang w:val="hu-HU"/>
+        </w:rPr>
+        <w:t xml:space="preserve">The other two unit types </w:t>
+      </w:r>
+      <w:r>
+        <w:rPr>
+          <w:rFonts w:ascii="Times New Roman" w:eastAsia="Times New Roman" w:hAnsi="Times New Roman" w:cs="Times New Roman"/>
+          <w:color w:val="000000" w:themeColor="text1"/>
+          <w:sz w:val="28"/>
+          <w:szCs w:val="28"/>
+          <w:lang w:val="hu-HU"/>
+        </w:rPr>
+        <w:t>will engage the enemy in melee.</w:t>
       </w:r>
     </w:p>
     <w:p>
@@ -2916,116 +3084,47 @@
       <w:r>
         <w:rPr>
           <w:rFonts w:ascii="Times New Roman" w:eastAsia="Times New Roman" w:hAnsi="Times New Roman" w:cs="Times New Roman"/>
-          <w:color w:val="000000" w:themeColor="text1"/>
-          <w:sz w:val="28"/>
-          <w:szCs w:val="28"/>
-          <w:lang w:val="hu-HU"/>
-        </w:rPr>
-        <w:t xml:space="preserve">The </w:t>
-      </w:r>
-      <w:r>
-        <w:rPr>
-          <w:rFonts w:ascii="Times New Roman" w:eastAsia="Times New Roman" w:hAnsi="Times New Roman" w:cs="Times New Roman"/>
-          <w:b/>
-          <w:i/>
-          <w:color w:val="000000" w:themeColor="text1"/>
-          <w:sz w:val="28"/>
-          <w:szCs w:val="28"/>
-          <w:lang w:val="hu-HU"/>
-        </w:rPr>
-        <w:t>Archer</w:t>
-      </w:r>
-      <w:r>
-        <w:rPr>
-          <w:rFonts w:ascii="Times New Roman" w:eastAsia="Times New Roman" w:hAnsi="Times New Roman" w:cs="Times New Roman"/>
-          <w:color w:val="000000" w:themeColor="text1"/>
-          <w:sz w:val="28"/>
-          <w:szCs w:val="28"/>
-          <w:lang w:val="hu-HU"/>
-        </w:rPr>
-        <w:t xml:space="preserve"> is the only unit type capable of using ranged attack via </w:t>
-      </w:r>
-      <w:r>
-        <w:rPr>
-          <w:rFonts w:ascii="Times New Roman" w:eastAsia="Times New Roman" w:hAnsi="Times New Roman" w:cs="Times New Roman"/>
-          <w:b/>
-          <w:i/>
-          <w:color w:val="000000" w:themeColor="text1"/>
-          <w:sz w:val="28"/>
-          <w:szCs w:val="28"/>
-          <w:lang w:val="hu-HU"/>
-        </w:rPr>
-        <w:t>bows and arrows</w:t>
-      </w:r>
-      <w:r>
-        <w:rPr>
-          <w:rFonts w:ascii="Times New Roman" w:eastAsia="Times New Roman" w:hAnsi="Times New Roman" w:cs="Times New Roman"/>
-          <w:color w:val="000000" w:themeColor="text1"/>
-          <w:sz w:val="28"/>
-          <w:szCs w:val="28"/>
-          <w:lang w:val="hu-HU"/>
-        </w:rPr>
-        <w:t xml:space="preserve"> at a medium distance. The damage caused by individual arrows are rather low, it is advised to use them in mass. </w:t>
-      </w:r>
-    </w:p>
-    <w:p>
-      <w:pPr>
-        <w:spacing w:after="0"/>
-        <w:ind w:left="720"/>
-        <w:rPr>
-          <w:rFonts w:ascii="Times New Roman" w:eastAsia="Times New Roman" w:hAnsi="Times New Roman" w:cs="Times New Roman"/>
-          <w:color w:val="000000" w:themeColor="text1"/>
-          <w:sz w:val="28"/>
-          <w:szCs w:val="28"/>
-          <w:lang w:val="hu-HU"/>
-        </w:rPr>
-      </w:pPr>
-    </w:p>
-    <w:p>
-      <w:pPr>
-        <w:spacing w:after="0"/>
-        <w:ind w:left="720"/>
-        <w:rPr>
-          <w:rFonts w:ascii="Times New Roman" w:eastAsia="Times New Roman" w:hAnsi="Times New Roman" w:cs="Times New Roman"/>
-          <w:color w:val="000000" w:themeColor="text1"/>
-          <w:sz w:val="28"/>
-          <w:szCs w:val="28"/>
-          <w:lang w:val="hu-HU"/>
-        </w:rPr>
-      </w:pPr>
-      <w:r>
-        <w:rPr>
-          <w:rFonts w:ascii="Times New Roman" w:eastAsia="Times New Roman" w:hAnsi="Times New Roman" w:cs="Times New Roman"/>
-          <w:color w:val="000000" w:themeColor="text1"/>
-          <w:sz w:val="28"/>
-          <w:szCs w:val="28"/>
-          <w:lang w:val="hu-HU"/>
-        </w:rPr>
-        <w:t xml:space="preserve">The other two unit types </w:t>
-      </w:r>
-      <w:r>
-        <w:rPr>
-          <w:rFonts w:ascii="Times New Roman" w:eastAsia="Times New Roman" w:hAnsi="Times New Roman" w:cs="Times New Roman"/>
-          <w:color w:val="000000" w:themeColor="text1"/>
-          <w:sz w:val="28"/>
-          <w:szCs w:val="28"/>
-          <w:lang w:val="hu-HU"/>
-        </w:rPr>
-        <w:t>will engage the enemy in melee.</w:t>
-      </w:r>
-    </w:p>
-    <w:p>
-      <w:pPr>
-        <w:spacing w:after="0"/>
-        <w:ind w:left="720"/>
-        <w:rPr>
-          <w:rFonts w:ascii="Times New Roman" w:eastAsia="Times New Roman" w:hAnsi="Times New Roman" w:cs="Times New Roman"/>
-          <w:color w:val="000000" w:themeColor="text1"/>
-          <w:sz w:val="28"/>
-          <w:szCs w:val="28"/>
-          <w:lang w:val="hu-HU"/>
-        </w:rPr>
-      </w:pPr>
+          <w:b/>
+          <w:i/>
+          <w:color w:val="000000" w:themeColor="text1"/>
+          <w:sz w:val="28"/>
+          <w:szCs w:val="28"/>
+          <w:lang w:val="hu-HU"/>
+        </w:rPr>
+        <w:t>Pikemen</w:t>
+      </w:r>
+      <w:r>
+        <w:rPr>
+          <w:rFonts w:ascii="Times New Roman" w:eastAsia="Times New Roman" w:hAnsi="Times New Roman" w:cs="Times New Roman"/>
+          <w:color w:val="000000" w:themeColor="text1"/>
+          <w:sz w:val="28"/>
+          <w:szCs w:val="28"/>
+          <w:lang w:val="hu-HU"/>
+        </w:rPr>
+        <w:t xml:space="preserve"> are lightly armored, but equipped with </w:t>
+      </w:r>
+      <w:r>
+        <w:rPr>
+          <w:rFonts w:ascii="Times New Roman" w:eastAsia="Times New Roman" w:hAnsi="Times New Roman" w:cs="Times New Roman"/>
+          <w:b/>
+          <w:i/>
+          <w:color w:val="000000" w:themeColor="text1"/>
+          <w:sz w:val="28"/>
+          <w:szCs w:val="28"/>
+          <w:lang w:val="hu-HU"/>
+        </w:rPr>
+        <w:t>long pikes</w:t>
+      </w:r>
+      <w:r>
+        <w:rPr>
+          <w:rFonts w:ascii="Times New Roman" w:eastAsia="Times New Roman" w:hAnsi="Times New Roman" w:cs="Times New Roman"/>
+          <w:color w:val="000000" w:themeColor="text1"/>
+          <w:sz w:val="28"/>
+          <w:szCs w:val="28"/>
+          <w:lang w:val="hu-HU"/>
+        </w:rPr>
+        <w:t>, which they can use to hold chokepoints (usually breaches on the wall).</w:t>
+      </w:r>
     </w:p>
     <w:p>
       <w:pPr>
@@ -3053,40 +3152,708 @@
           <w:szCs w:val="28"/>
           <w:lang w:val="hu-HU"/>
         </w:rPr>
-        <w:t>Pikemen</w:t>
-      </w:r>
-      <w:r>
-        <w:rPr>
-          <w:rFonts w:ascii="Times New Roman" w:eastAsia="Times New Roman" w:hAnsi="Times New Roman" w:cs="Times New Roman"/>
-          <w:color w:val="000000" w:themeColor="text1"/>
-          <w:sz w:val="28"/>
-          <w:szCs w:val="28"/>
-          <w:lang w:val="hu-HU"/>
-        </w:rPr>
-        <w:t xml:space="preserve"> are lightly armored, but equipped with </w:t>
-      </w:r>
-      <w:r>
-        <w:rPr>
-          <w:rFonts w:ascii="Times New Roman" w:eastAsia="Times New Roman" w:hAnsi="Times New Roman" w:cs="Times New Roman"/>
-          <w:b/>
-          <w:i/>
-          <w:color w:val="000000" w:themeColor="text1"/>
-          <w:sz w:val="28"/>
-          <w:szCs w:val="28"/>
-          <w:lang w:val="hu-HU"/>
-        </w:rPr>
-        <w:t>long pikes</w:t>
-      </w:r>
-      <w:r>
-        <w:rPr>
-          <w:rFonts w:ascii="Times New Roman" w:eastAsia="Times New Roman" w:hAnsi="Times New Roman" w:cs="Times New Roman"/>
-          <w:color w:val="000000" w:themeColor="text1"/>
-          <w:sz w:val="28"/>
-          <w:szCs w:val="28"/>
-          <w:lang w:val="hu-HU"/>
-        </w:rPr>
-        <w:t>, which they can use to hold chokepoints (usually breaches on the wall).</w:t>
-      </w:r>
+        <w:t>Swordsmen</w:t>
+      </w:r>
+      <w:r>
+        <w:rPr>
+          <w:rFonts w:ascii="Times New Roman" w:eastAsia="Times New Roman" w:hAnsi="Times New Roman" w:cs="Times New Roman"/>
+          <w:color w:val="000000" w:themeColor="text1"/>
+          <w:sz w:val="28"/>
+          <w:szCs w:val="28"/>
+          <w:lang w:val="hu-HU"/>
+        </w:rPr>
+        <w:t xml:space="preserve"> on the other hand are armed with </w:t>
+      </w:r>
+      <w:r>
+        <w:rPr>
+          <w:rFonts w:ascii="Times New Roman" w:eastAsia="Times New Roman" w:hAnsi="Times New Roman" w:cs="Times New Roman"/>
+          <w:b/>
+          <w:i/>
+          <w:color w:val="000000" w:themeColor="text1"/>
+          <w:sz w:val="28"/>
+          <w:szCs w:val="28"/>
+          <w:lang w:val="hu-HU"/>
+        </w:rPr>
+        <w:t>swords</w:t>
+      </w:r>
+      <w:r>
+        <w:rPr>
+          <w:rFonts w:ascii="Times New Roman" w:eastAsia="Times New Roman" w:hAnsi="Times New Roman" w:cs="Times New Roman"/>
+          <w:color w:val="000000" w:themeColor="text1"/>
+          <w:sz w:val="28"/>
+          <w:szCs w:val="28"/>
+          <w:lang w:val="hu-HU"/>
+        </w:rPr>
+        <w:t xml:space="preserve"> and </w:t>
+      </w:r>
+      <w:r>
+        <w:rPr>
+          <w:rFonts w:ascii="Times New Roman" w:eastAsia="Times New Roman" w:hAnsi="Times New Roman" w:cs="Times New Roman"/>
+          <w:b/>
+          <w:i/>
+          <w:color w:val="000000" w:themeColor="text1"/>
+          <w:sz w:val="28"/>
+          <w:szCs w:val="28"/>
+          <w:lang w:val="hu-HU"/>
+        </w:rPr>
+        <w:t>shields</w:t>
+      </w:r>
+      <w:r>
+        <w:rPr>
+          <w:rFonts w:ascii="Times New Roman" w:eastAsia="Times New Roman" w:hAnsi="Times New Roman" w:cs="Times New Roman"/>
+          <w:color w:val="000000" w:themeColor="text1"/>
+          <w:sz w:val="28"/>
+          <w:szCs w:val="28"/>
+          <w:lang w:val="hu-HU"/>
+        </w:rPr>
+        <w:t xml:space="preserve"> and armored well. They are the main body of the defending force and can be deployed anywhere </w:t>
+      </w:r>
+      <w:r>
+        <w:rPr>
+          <w:rFonts w:ascii="Times New Roman" w:eastAsia="Times New Roman" w:hAnsi="Times New Roman" w:cs="Times New Roman"/>
+          <w:color w:val="000000" w:themeColor="text1"/>
+          <w:sz w:val="28"/>
+          <w:szCs w:val="28"/>
+          <w:lang w:val="hu-HU"/>
+        </w:rPr>
+        <w:t>to plug the holes in the defensive</w:t>
+      </w:r>
+      <w:r>
+        <w:rPr>
+          <w:rFonts w:ascii="Times New Roman" w:eastAsia="Times New Roman" w:hAnsi="Times New Roman" w:cs="Times New Roman"/>
+          <w:color w:val="000000" w:themeColor="text1"/>
+          <w:sz w:val="28"/>
+          <w:szCs w:val="28"/>
+          <w:lang w:val="hu-HU"/>
+        </w:rPr>
+        <w:t xml:space="preserve"> line.</w:t>
+      </w:r>
+    </w:p>
+    <w:p>
+      <w:pPr>
+        <w:pStyle w:val="ListParagraph"/>
+        <w:spacing w:after="0"/>
+        <w:ind w:left="1080"/>
+        <w:rPr>
+          <w:rFonts w:ascii="Times New Roman" w:eastAsia="Times New Roman" w:hAnsi="Times New Roman" w:cs="Times New Roman"/>
+          <w:color w:val="000000" w:themeColor="text1"/>
+          <w:sz w:val="28"/>
+          <w:szCs w:val="28"/>
+          <w:lang w:val="hu-HU"/>
+        </w:rPr>
+      </w:pPr>
+    </w:p>
+    <w:p>
+      <w:pPr>
+        <w:spacing w:after="0"/>
+        <w:ind w:left="720"/>
+        <w:rPr>
+          <w:rFonts w:ascii="Times New Roman" w:eastAsia="Times New Roman" w:hAnsi="Times New Roman" w:cs="Times New Roman"/>
+          <w:color w:val="000000" w:themeColor="text1"/>
+          <w:sz w:val="28"/>
+          <w:szCs w:val="28"/>
+          <w:lang w:val="hu-HU"/>
+        </w:rPr>
+      </w:pPr>
+      <w:r>
+        <w:rPr>
+          <w:rFonts w:ascii="Times New Roman" w:eastAsia="Times New Roman" w:hAnsi="Times New Roman" w:cs="Times New Roman"/>
+          <w:b/>
+          <w:i/>
+          <w:color w:val="000000" w:themeColor="text1"/>
+          <w:sz w:val="28"/>
+          <w:szCs w:val="28"/>
+          <w:lang w:val="hu-HU"/>
+        </w:rPr>
+        <w:t>Unit abilities</w:t>
+      </w:r>
+      <w:r>
+        <w:rPr>
+          <w:rFonts w:ascii="Times New Roman" w:eastAsia="Times New Roman" w:hAnsi="Times New Roman" w:cs="Times New Roman"/>
+          <w:color w:val="000000" w:themeColor="text1"/>
+          <w:sz w:val="28"/>
+          <w:szCs w:val="28"/>
+          <w:lang w:val="hu-HU"/>
+        </w:rPr>
+        <w:t xml:space="preserve"> (max 1 per unit, </w:t>
+      </w:r>
+      <w:r>
+        <w:rPr>
+          <w:rFonts w:ascii="Times New Roman" w:eastAsia="Times New Roman" w:hAnsi="Times New Roman" w:cs="Times New Roman"/>
+          <w:color w:val="FF0000"/>
+          <w:sz w:val="28"/>
+          <w:szCs w:val="28"/>
+          <w:lang w:val="hu-HU"/>
+        </w:rPr>
+        <w:t>MUST DEFINE LATER!</w:t>
+      </w:r>
+      <w:r>
+        <w:rPr>
+          <w:rFonts w:ascii="Times New Roman" w:eastAsia="Times New Roman" w:hAnsi="Times New Roman" w:cs="Times New Roman"/>
+          <w:color w:val="000000" w:themeColor="text1"/>
+          <w:sz w:val="28"/>
+          <w:szCs w:val="28"/>
+          <w:lang w:val="hu-HU"/>
+        </w:rPr>
+        <w:t>)</w:t>
+      </w:r>
+    </w:p>
+    <w:p>
+      <w:pPr>
+        <w:pStyle w:val="ListParagraph"/>
+        <w:spacing w:after="0"/>
+        <w:ind w:left="1080"/>
+        <w:rPr>
+          <w:rFonts w:ascii="Times New Roman" w:eastAsia="Times New Roman" w:hAnsi="Times New Roman" w:cs="Times New Roman"/>
+          <w:color w:val="000000" w:themeColor="text1"/>
+          <w:sz w:val="28"/>
+          <w:szCs w:val="28"/>
+          <w:lang w:val="hu-HU"/>
+        </w:rPr>
+      </w:pPr>
+    </w:p>
+    <w:p>
+      <w:pPr>
+        <w:spacing w:after="0"/>
+        <w:ind w:left="720"/>
+        <w:rPr>
+          <w:rFonts w:ascii="Times New Roman" w:eastAsia="Times New Roman" w:hAnsi="Times New Roman" w:cs="Times New Roman"/>
+          <w:color w:val="000000" w:themeColor="text1"/>
+          <w:sz w:val="28"/>
+          <w:szCs w:val="28"/>
+          <w:lang w:val="hu-HU"/>
+        </w:rPr>
+      </w:pPr>
+      <w:r>
+        <w:rPr>
+          <w:rFonts w:ascii="Times New Roman" w:eastAsia="Times New Roman" w:hAnsi="Times New Roman" w:cs="Times New Roman"/>
+          <w:color w:val="000000" w:themeColor="text1"/>
+          <w:sz w:val="28"/>
+          <w:szCs w:val="28"/>
+          <w:lang w:val="hu-HU"/>
+        </w:rPr>
+        <w:t xml:space="preserve">The </w:t>
+      </w:r>
+      <w:r>
+        <w:rPr>
+          <w:rFonts w:ascii="Times New Roman" w:eastAsia="Times New Roman" w:hAnsi="Times New Roman" w:cs="Times New Roman"/>
+          <w:b/>
+          <w:i/>
+          <w:color w:val="000000" w:themeColor="text1"/>
+          <w:sz w:val="28"/>
+          <w:szCs w:val="28"/>
+          <w:lang w:val="hu-HU"/>
+        </w:rPr>
+        <w:t>insect</w:t>
+      </w:r>
+      <w:r>
+        <w:rPr>
+          <w:rFonts w:ascii="Times New Roman" w:eastAsia="Times New Roman" w:hAnsi="Times New Roman" w:cs="Times New Roman"/>
+          <w:color w:val="000000" w:themeColor="text1"/>
+          <w:sz w:val="28"/>
+          <w:szCs w:val="28"/>
+          <w:lang w:val="hu-HU"/>
+        </w:rPr>
+        <w:t xml:space="preserve"> attackers have three different type of units: a ranged and two melee.</w:t>
+      </w:r>
+    </w:p>
+    <w:p>
+      <w:pPr>
+        <w:spacing w:after="0"/>
+        <w:rPr>
+          <w:rFonts w:ascii="Times New Roman" w:eastAsia="Times New Roman" w:hAnsi="Times New Roman" w:cs="Times New Roman"/>
+          <w:b/>
+          <w:color w:val="000000" w:themeColor="text1"/>
+          <w:sz w:val="32"/>
+          <w:szCs w:val="32"/>
+          <w:lang w:val="hu-HU"/>
+        </w:rPr>
+      </w:pPr>
+    </w:p>
+    <w:p>
+      <w:pPr>
+        <w:pStyle w:val="ListParagraph"/>
+        <w:numPr>
+          <w:ilvl w:val="0"/>
+          <w:numId w:val="12"/>
+        </w:numPr>
+        <w:spacing w:after="0"/>
+        <w:rPr>
+          <w:rFonts w:ascii="Times New Roman" w:eastAsia="Times New Roman" w:hAnsi="Times New Roman" w:cs="Times New Roman"/>
+          <w:b/>
+          <w:color w:val="000000" w:themeColor="text1"/>
+          <w:sz w:val="32"/>
+          <w:szCs w:val="32"/>
+          <w:lang w:val="hu-HU"/>
+        </w:rPr>
+      </w:pPr>
+      <w:r>
+        <w:rPr>
+          <w:rFonts w:ascii="Times New Roman" w:eastAsia="Times New Roman" w:hAnsi="Times New Roman" w:cs="Times New Roman"/>
+          <w:b/>
+          <w:color w:val="000000" w:themeColor="text1"/>
+          <w:sz w:val="32"/>
+          <w:szCs w:val="32"/>
+          <w:lang w:val="hu-HU"/>
+        </w:rPr>
+        <w:t>Game economy:</w:t>
+      </w:r>
+    </w:p>
+    <w:p>
+      <w:pPr>
+        <w:pStyle w:val="ListParagraph"/>
+        <w:spacing w:after="0"/>
+        <w:rPr>
+          <w:rFonts w:ascii="Times New Roman" w:eastAsia="Times New Roman" w:hAnsi="Times New Roman" w:cs="Times New Roman"/>
+          <w:color w:val="000000" w:themeColor="text1"/>
+          <w:sz w:val="28"/>
+          <w:szCs w:val="28"/>
+          <w:lang w:val="hu-HU"/>
+        </w:rPr>
+      </w:pPr>
+    </w:p>
+    <w:p>
+      <w:pPr>
+        <w:pStyle w:val="ListParagraph"/>
+        <w:spacing w:after="0"/>
+        <w:rPr>
+          <w:rFonts w:ascii="Times New Roman" w:eastAsia="Times New Roman" w:hAnsi="Times New Roman" w:cs="Times New Roman"/>
+          <w:color w:val="000000" w:themeColor="text1"/>
+          <w:sz w:val="28"/>
+          <w:szCs w:val="28"/>
+          <w:lang w:val="hu-HU"/>
+        </w:rPr>
+      </w:pPr>
+      <w:r>
+        <w:rPr>
+          <w:rFonts w:ascii="Times New Roman" w:eastAsia="Times New Roman" w:hAnsi="Times New Roman" w:cs="Times New Roman"/>
+          <w:color w:val="000000" w:themeColor="text1"/>
+          <w:sz w:val="28"/>
+          <w:szCs w:val="28"/>
+          <w:lang w:val="hu-HU"/>
+        </w:rPr>
+        <w:t xml:space="preserve">Resource collection is very simple in this game: </w:t>
+      </w:r>
+      <w:r>
+        <w:rPr>
+          <w:rFonts w:ascii="Times New Roman" w:eastAsia="Times New Roman" w:hAnsi="Times New Roman" w:cs="Times New Roman"/>
+          <w:b/>
+          <w:i/>
+          <w:color w:val="000000" w:themeColor="text1"/>
+          <w:sz w:val="28"/>
+          <w:szCs w:val="28"/>
+          <w:lang w:val="hu-HU"/>
+        </w:rPr>
+        <w:t>kill insects to earn points</w:t>
+      </w:r>
+      <w:r>
+        <w:rPr>
+          <w:rFonts w:ascii="Times New Roman" w:eastAsia="Times New Roman" w:hAnsi="Times New Roman" w:cs="Times New Roman"/>
+          <w:color w:val="000000" w:themeColor="text1"/>
+          <w:sz w:val="28"/>
+          <w:szCs w:val="28"/>
+          <w:lang w:val="hu-HU"/>
+        </w:rPr>
+        <w:t>.</w:t>
+      </w:r>
+    </w:p>
+    <w:p>
+      <w:pPr>
+        <w:pStyle w:val="ListParagraph"/>
+        <w:spacing w:after="0"/>
+        <w:rPr>
+          <w:rFonts w:ascii="Times New Roman" w:eastAsia="Times New Roman" w:hAnsi="Times New Roman" w:cs="Times New Roman"/>
+          <w:color w:val="000000" w:themeColor="text1"/>
+          <w:sz w:val="28"/>
+          <w:szCs w:val="28"/>
+          <w:lang w:val="hu-HU"/>
+        </w:rPr>
+      </w:pPr>
+      <w:r>
+        <w:rPr>
+          <w:rFonts w:ascii="Times New Roman" w:eastAsia="Times New Roman" w:hAnsi="Times New Roman" w:cs="Times New Roman"/>
+          <w:color w:val="000000" w:themeColor="text1"/>
+          <w:sz w:val="28"/>
+          <w:szCs w:val="28"/>
+          <w:lang w:val="hu-HU"/>
+        </w:rPr>
+        <w:t xml:space="preserve"> </w:t>
+      </w:r>
+    </w:p>
+    <w:p>
+      <w:pPr>
+        <w:pStyle w:val="ListParagraph"/>
+        <w:spacing w:after="0"/>
+        <w:rPr>
+          <w:rFonts w:ascii="Times New Roman" w:eastAsia="Times New Roman" w:hAnsi="Times New Roman" w:cs="Times New Roman"/>
+          <w:color w:val="000000" w:themeColor="text1"/>
+          <w:sz w:val="28"/>
+          <w:szCs w:val="28"/>
+          <w:lang w:val="hu-HU"/>
+        </w:rPr>
+      </w:pPr>
+      <w:r>
+        <w:rPr>
+          <w:rFonts w:ascii="Times New Roman" w:eastAsia="Times New Roman" w:hAnsi="Times New Roman" w:cs="Times New Roman"/>
+          <w:color w:val="000000" w:themeColor="text1"/>
+          <w:sz w:val="28"/>
+          <w:szCs w:val="28"/>
+          <w:lang w:val="hu-HU"/>
+        </w:rPr>
+        <w:t xml:space="preserve">These points can be spent on new </w:t>
+      </w:r>
+      <w:r>
+        <w:rPr>
+          <w:rFonts w:ascii="Times New Roman" w:eastAsia="Times New Roman" w:hAnsi="Times New Roman" w:cs="Times New Roman"/>
+          <w:b/>
+          <w:i/>
+          <w:color w:val="000000" w:themeColor="text1"/>
+          <w:sz w:val="28"/>
+          <w:szCs w:val="28"/>
+          <w:lang w:val="hu-HU"/>
+        </w:rPr>
+        <w:t>units</w:t>
+      </w:r>
+      <w:r>
+        <w:rPr>
+          <w:rFonts w:ascii="Times New Roman" w:eastAsia="Times New Roman" w:hAnsi="Times New Roman" w:cs="Times New Roman"/>
+          <w:color w:val="000000" w:themeColor="text1"/>
+          <w:sz w:val="28"/>
+          <w:szCs w:val="28"/>
+          <w:lang w:val="hu-HU"/>
+        </w:rPr>
+        <w:t xml:space="preserve"> and </w:t>
+      </w:r>
+      <w:r>
+        <w:rPr>
+          <w:rFonts w:ascii="Times New Roman" w:eastAsia="Times New Roman" w:hAnsi="Times New Roman" w:cs="Times New Roman"/>
+          <w:b/>
+          <w:i/>
+          <w:color w:val="000000" w:themeColor="text1"/>
+          <w:sz w:val="28"/>
+          <w:szCs w:val="28"/>
+          <w:lang w:val="hu-HU"/>
+        </w:rPr>
+        <w:t>siege engines</w:t>
+      </w:r>
+      <w:r>
+        <w:rPr>
+          <w:rFonts w:ascii="Times New Roman" w:eastAsia="Times New Roman" w:hAnsi="Times New Roman" w:cs="Times New Roman"/>
+          <w:color w:val="000000" w:themeColor="text1"/>
+          <w:sz w:val="28"/>
+          <w:szCs w:val="28"/>
+          <w:lang w:val="hu-HU"/>
+        </w:rPr>
+        <w:t xml:space="preserve">, </w:t>
+      </w:r>
+      <w:r>
+        <w:rPr>
+          <w:rFonts w:ascii="Times New Roman" w:eastAsia="Times New Roman" w:hAnsi="Times New Roman" w:cs="Times New Roman"/>
+          <w:color w:val="000000" w:themeColor="text1"/>
+          <w:sz w:val="28"/>
+          <w:szCs w:val="28"/>
+          <w:lang w:val="hu-HU"/>
+        </w:rPr>
+        <w:t>wall</w:t>
+      </w:r>
+      <w:r>
+        <w:rPr>
+          <w:rFonts w:ascii="Times New Roman" w:eastAsia="Times New Roman" w:hAnsi="Times New Roman" w:cs="Times New Roman"/>
+          <w:b/>
+          <w:i/>
+          <w:color w:val="000000" w:themeColor="text1"/>
+          <w:sz w:val="28"/>
+          <w:szCs w:val="28"/>
+          <w:lang w:val="hu-HU"/>
+        </w:rPr>
+        <w:t xml:space="preserve"> repairs</w:t>
+      </w:r>
+      <w:r>
+        <w:rPr>
+          <w:rFonts w:ascii="Times New Roman" w:eastAsia="Times New Roman" w:hAnsi="Times New Roman" w:cs="Times New Roman"/>
+          <w:color w:val="000000" w:themeColor="text1"/>
+          <w:sz w:val="28"/>
+          <w:szCs w:val="28"/>
+          <w:lang w:val="hu-HU"/>
+        </w:rPr>
+        <w:t xml:space="preserve"> and </w:t>
+      </w:r>
+      <w:r>
+        <w:rPr>
+          <w:rFonts w:ascii="Times New Roman" w:eastAsia="Times New Roman" w:hAnsi="Times New Roman" w:cs="Times New Roman"/>
+          <w:color w:val="000000" w:themeColor="text1"/>
+          <w:sz w:val="28"/>
+          <w:szCs w:val="28"/>
+          <w:lang w:val="hu-HU"/>
+        </w:rPr>
+        <w:t xml:space="preserve">upgrades and Town Hall </w:t>
+      </w:r>
+      <w:r>
+        <w:rPr>
+          <w:rFonts w:ascii="Times New Roman" w:eastAsia="Times New Roman" w:hAnsi="Times New Roman" w:cs="Times New Roman"/>
+          <w:b/>
+          <w:i/>
+          <w:color w:val="000000" w:themeColor="text1"/>
+          <w:sz w:val="28"/>
+          <w:szCs w:val="28"/>
+          <w:lang w:val="hu-HU"/>
+        </w:rPr>
+        <w:t>upgrades</w:t>
+      </w:r>
+      <w:r>
+        <w:rPr>
+          <w:rFonts w:ascii="Times New Roman" w:eastAsia="Times New Roman" w:hAnsi="Times New Roman" w:cs="Times New Roman"/>
+          <w:color w:val="000000" w:themeColor="text1"/>
+          <w:sz w:val="28"/>
+          <w:szCs w:val="28"/>
+          <w:lang w:val="hu-HU"/>
+        </w:rPr>
+        <w:t xml:space="preserve">. </w:t>
+      </w:r>
+    </w:p>
+    <w:p>
+      <w:pPr>
+        <w:pStyle w:val="ListParagraph"/>
+        <w:spacing w:after="0"/>
+        <w:rPr>
+          <w:rFonts w:ascii="Times New Roman" w:eastAsia="Times New Roman" w:hAnsi="Times New Roman" w:cs="Times New Roman"/>
+          <w:color w:val="000000" w:themeColor="text1"/>
+          <w:sz w:val="28"/>
+          <w:szCs w:val="28"/>
+          <w:lang w:val="hu-HU"/>
+        </w:rPr>
+      </w:pPr>
+      <w:r>
+        <w:rPr>
+          <w:rFonts w:ascii="Times New Roman" w:eastAsia="Times New Roman" w:hAnsi="Times New Roman" w:cs="Times New Roman"/>
+          <w:color w:val="000000" w:themeColor="text1"/>
+          <w:sz w:val="28"/>
+          <w:szCs w:val="28"/>
+          <w:lang w:val="hu-HU"/>
+        </w:rPr>
+        <w:t xml:space="preserve">The stronger the </w:t>
+      </w:r>
+      <w:r>
+        <w:rPr>
+          <w:rFonts w:ascii="Times New Roman" w:eastAsia="Times New Roman" w:hAnsi="Times New Roman" w:cs="Times New Roman"/>
+          <w:color w:val="000000" w:themeColor="text1"/>
+          <w:sz w:val="28"/>
+          <w:szCs w:val="28"/>
+          <w:lang w:val="hu-HU"/>
+        </w:rPr>
+        <w:t>insect</w:t>
+      </w:r>
+      <w:r>
+        <w:rPr>
+          <w:rFonts w:ascii="Times New Roman" w:eastAsia="Times New Roman" w:hAnsi="Times New Roman" w:cs="Times New Roman"/>
+          <w:color w:val="000000" w:themeColor="text1"/>
+          <w:sz w:val="28"/>
+          <w:szCs w:val="28"/>
+          <w:lang w:val="hu-HU"/>
+        </w:rPr>
+        <w:t>, the more points the player will get after killing it.</w:t>
+      </w:r>
+    </w:p>
+    <w:p>
+      <w:pPr>
+        <w:spacing w:after="0"/>
+        <w:rPr>
+          <w:rFonts w:ascii="Times New Roman" w:eastAsia="Times New Roman" w:hAnsi="Times New Roman" w:cs="Times New Roman"/>
+          <w:b/>
+          <w:color w:val="000000" w:themeColor="text1"/>
+          <w:sz w:val="28"/>
+          <w:szCs w:val="28"/>
+          <w:lang w:val="hu-HU"/>
+        </w:rPr>
+      </w:pPr>
+    </w:p>
+    <w:p>
+      <w:pPr>
+        <w:spacing w:after="0"/>
+        <w:rPr>
+          <w:rFonts w:ascii="Times New Roman" w:eastAsia="Times New Roman" w:hAnsi="Times New Roman" w:cs="Times New Roman"/>
+          <w:b/>
+          <w:color w:val="000000" w:themeColor="text1"/>
+          <w:sz w:val="28"/>
+          <w:szCs w:val="28"/>
+          <w:lang w:val="hu-HU"/>
+        </w:rPr>
+      </w:pPr>
+    </w:p>
+    <w:p>
+      <w:pPr>
+        <w:pStyle w:val="ListParagraph"/>
+        <w:numPr>
+          <w:ilvl w:val="0"/>
+          <w:numId w:val="3"/>
+        </w:numPr>
+        <w:spacing w:after="0"/>
+        <w:rPr>
+          <w:rFonts w:ascii="Times New Roman" w:eastAsia="Times New Roman" w:hAnsi="Times New Roman" w:cs="Times New Roman"/>
+          <w:b/>
+          <w:color w:val="000000" w:themeColor="text1"/>
+          <w:sz w:val="40"/>
+          <w:szCs w:val="40"/>
+          <w:lang w:val="hu-HU"/>
+        </w:rPr>
+      </w:pPr>
+      <w:r>
+        <w:rPr>
+          <w:rFonts w:ascii="Times New Roman" w:eastAsia="Times New Roman" w:hAnsi="Times New Roman" w:cs="Times New Roman"/>
+          <w:b/>
+          <w:color w:val="000000" w:themeColor="text1"/>
+          <w:sz w:val="40"/>
+          <w:szCs w:val="40"/>
+          <w:lang w:val="hu-HU"/>
+        </w:rPr>
+        <w:t>Interface</w:t>
+      </w:r>
+      <w:r>
+        <w:rPr>
+          <w:rFonts w:ascii="Times New Roman" w:eastAsia="Times New Roman" w:hAnsi="Times New Roman" w:cs="Times New Roman"/>
+          <w:b/>
+          <w:color w:val="000000" w:themeColor="text1"/>
+          <w:sz w:val="40"/>
+          <w:szCs w:val="40"/>
+          <w:lang w:val="hu-HU"/>
+        </w:rPr>
+        <w:t>:</w:t>
+      </w:r>
+    </w:p>
+    <w:p>
+      <w:pPr>
+        <w:spacing w:after="0"/>
+        <w:rPr>
+          <w:rFonts w:ascii="Times New Roman" w:eastAsia="Times New Roman" w:hAnsi="Times New Roman" w:cs="Times New Roman"/>
+          <w:b/>
+          <w:color w:val="000000" w:themeColor="text1"/>
+          <w:sz w:val="32"/>
+          <w:szCs w:val="32"/>
+          <w:lang w:val="hu-HU"/>
+        </w:rPr>
+      </w:pPr>
+    </w:p>
+    <w:p>
+      <w:pPr>
+        <w:pStyle w:val="ListParagraph"/>
+        <w:numPr>
+          <w:ilvl w:val="0"/>
+          <w:numId w:val="17"/>
+        </w:numPr>
+        <w:spacing w:after="0"/>
+        <w:rPr>
+          <w:rFonts w:ascii="Times New Roman" w:eastAsia="Times New Roman" w:hAnsi="Times New Roman" w:cs="Times New Roman"/>
+          <w:b/>
+          <w:color w:val="000000" w:themeColor="text1"/>
+          <w:sz w:val="32"/>
+          <w:szCs w:val="32"/>
+          <w:lang w:val="hu-HU"/>
+        </w:rPr>
+      </w:pPr>
+      <w:r>
+        <w:rPr>
+          <w:rFonts w:ascii="Times New Roman" w:eastAsia="Times New Roman" w:hAnsi="Times New Roman" w:cs="Times New Roman"/>
+          <w:b/>
+          <w:color w:val="000000" w:themeColor="text1"/>
+          <w:sz w:val="32"/>
+          <w:szCs w:val="32"/>
+          <w:lang w:val="hu-HU"/>
+        </w:rPr>
+        <w:t xml:space="preserve">  User interface:</w:t>
+      </w:r>
+    </w:p>
+    <w:p>
+      <w:pPr>
+        <w:pStyle w:val="ListParagraph"/>
+        <w:spacing w:after="0"/>
+        <w:rPr>
+          <w:rFonts w:ascii="Times New Roman" w:eastAsia="Times New Roman" w:hAnsi="Times New Roman" w:cs="Times New Roman"/>
+          <w:b/>
+          <w:color w:val="000000" w:themeColor="text1"/>
+          <w:sz w:val="28"/>
+          <w:szCs w:val="28"/>
+          <w:lang w:val="hu-HU"/>
+        </w:rPr>
+      </w:pPr>
+      <w:r>
+        <w:rPr>
+          <w:rFonts w:ascii="Times New Roman" w:eastAsia="Times New Roman" w:hAnsi="Times New Roman" w:cs="Times New Roman"/>
+          <w:b/>
+          <w:color w:val="000000" w:themeColor="text1"/>
+          <w:sz w:val="28"/>
+          <w:szCs w:val="28"/>
+          <w:lang w:val="hu-HU"/>
+        </w:rPr>
+        <w:t xml:space="preserve"> </w:t>
+      </w:r>
+    </w:p>
+    <w:p>
+      <w:pPr>
+        <w:spacing w:after="0"/>
+        <w:ind w:left="720"/>
+        <w:rPr>
+          <w:rFonts w:ascii="Times New Roman" w:eastAsia="Times New Roman" w:hAnsi="Times New Roman" w:cs="Times New Roman"/>
+          <w:color w:val="000000" w:themeColor="text1"/>
+          <w:sz w:val="28"/>
+          <w:szCs w:val="28"/>
+          <w:lang w:val="hu-HU"/>
+        </w:rPr>
+      </w:pPr>
+      <w:r>
+        <w:rPr>
+          <w:rFonts w:ascii="Times New Roman" w:eastAsia="Times New Roman" w:hAnsi="Times New Roman" w:cs="Times New Roman"/>
+          <w:color w:val="000000" w:themeColor="text1"/>
+          <w:sz w:val="28"/>
+          <w:szCs w:val="28"/>
+          <w:lang w:val="hu-HU"/>
+        </w:rPr>
+        <w:t xml:space="preserve">The </w:t>
+      </w:r>
+      <w:r>
+        <w:rPr>
+          <w:rFonts w:ascii="Times New Roman" w:eastAsia="Times New Roman" w:hAnsi="Times New Roman" w:cs="Times New Roman"/>
+          <w:b/>
+          <w:i/>
+          <w:color w:val="000000" w:themeColor="text1"/>
+          <w:sz w:val="28"/>
+          <w:szCs w:val="28"/>
+          <w:lang w:val="hu-HU"/>
+        </w:rPr>
+        <w:t>HUD</w:t>
+      </w:r>
+      <w:r>
+        <w:rPr>
+          <w:rFonts w:ascii="Times New Roman" w:eastAsia="Times New Roman" w:hAnsi="Times New Roman" w:cs="Times New Roman"/>
+          <w:color w:val="000000" w:themeColor="text1"/>
+          <w:sz w:val="28"/>
+          <w:szCs w:val="28"/>
+          <w:lang w:val="hu-HU"/>
+        </w:rPr>
+        <w:t xml:space="preserve"> contains</w:t>
+      </w:r>
+      <w:r>
+        <w:rPr>
+          <w:rFonts w:ascii="Times New Roman" w:eastAsia="Times New Roman" w:hAnsi="Times New Roman" w:cs="Times New Roman"/>
+          <w:color w:val="000000" w:themeColor="text1"/>
+          <w:sz w:val="28"/>
+          <w:szCs w:val="28"/>
+          <w:lang w:val="hu-HU"/>
+        </w:rPr>
+        <w:t>:</w:t>
+      </w:r>
+    </w:p>
+    <w:p>
+      <w:pPr>
+        <w:spacing w:after="0"/>
+        <w:ind w:left="720"/>
+        <w:rPr>
+          <w:rFonts w:ascii="Times New Roman" w:eastAsia="Times New Roman" w:hAnsi="Times New Roman" w:cs="Times New Roman"/>
+          <w:color w:val="000000" w:themeColor="text1"/>
+          <w:sz w:val="28"/>
+          <w:szCs w:val="28"/>
+          <w:lang w:val="hu-HU"/>
+        </w:rPr>
+      </w:pPr>
     </w:p>
     <w:p>
       <w:pPr>
@@ -3114,52 +3881,265 @@
           <w:szCs w:val="28"/>
           <w:lang w:val="hu-HU"/>
         </w:rPr>
-        <w:t>Swordsmen</w:t>
-      </w:r>
-      <w:r>
-        <w:rPr>
-          <w:rFonts w:ascii="Times New Roman" w:eastAsia="Times New Roman" w:hAnsi="Times New Roman" w:cs="Times New Roman"/>
-          <w:color w:val="000000" w:themeColor="text1"/>
-          <w:sz w:val="28"/>
-          <w:szCs w:val="28"/>
-          <w:lang w:val="hu-HU"/>
-        </w:rPr>
-        <w:t xml:space="preserve"> on the other hand are armed with swords and shields and armored well. They are the main body of the defending force and can be deployed anywhere </w:t>
-      </w:r>
-      <w:r>
-        <w:rPr>
-          <w:rFonts w:ascii="Times New Roman" w:eastAsia="Times New Roman" w:hAnsi="Times New Roman" w:cs="Times New Roman"/>
-          <w:color w:val="000000" w:themeColor="text1"/>
-          <w:sz w:val="28"/>
-          <w:szCs w:val="28"/>
-          <w:lang w:val="hu-HU"/>
-        </w:rPr>
-        <w:t>to plug the holes in the defensive</w:t>
-      </w:r>
-      <w:r>
-        <w:rPr>
-          <w:rFonts w:ascii="Times New Roman" w:eastAsia="Times New Roman" w:hAnsi="Times New Roman" w:cs="Times New Roman"/>
-          <w:color w:val="000000" w:themeColor="text1"/>
-          <w:sz w:val="28"/>
-          <w:szCs w:val="28"/>
-          <w:lang w:val="hu-HU"/>
-        </w:rPr>
-        <w:t xml:space="preserve"> line.</w:t>
-      </w:r>
-    </w:p>
-    <w:p>
-      <w:pPr>
-        <w:pStyle w:val="ListParagraph"/>
-        <w:spacing w:after="0"/>
-        <w:ind w:left="1080"/>
-        <w:rPr>
-          <w:rFonts w:ascii="Times New Roman" w:eastAsia="Times New Roman" w:hAnsi="Times New Roman" w:cs="Times New Roman"/>
-          <w:color w:val="000000" w:themeColor="text1"/>
-          <w:sz w:val="28"/>
-          <w:szCs w:val="28"/>
-          <w:lang w:val="hu-HU"/>
-        </w:rPr>
-      </w:pPr>
+        <w:t>F</w:t>
+      </w:r>
+      <w:r>
+        <w:rPr>
+          <w:rFonts w:ascii="Times New Roman" w:eastAsia="Times New Roman" w:hAnsi="Times New Roman" w:cs="Times New Roman"/>
+          <w:b/>
+          <w:i/>
+          <w:color w:val="000000" w:themeColor="text1"/>
+          <w:sz w:val="28"/>
+          <w:szCs w:val="28"/>
+          <w:lang w:val="hu-HU"/>
+        </w:rPr>
+        <w:t>ive</w:t>
+      </w:r>
+      <w:r>
+        <w:rPr>
+          <w:rFonts w:ascii="Times New Roman" w:eastAsia="Times New Roman" w:hAnsi="Times New Roman" w:cs="Times New Roman"/>
+          <w:color w:val="000000" w:themeColor="text1"/>
+          <w:sz w:val="28"/>
+          <w:szCs w:val="28"/>
+          <w:lang w:val="hu-HU"/>
+        </w:rPr>
+        <w:t xml:space="preserve"> </w:t>
+      </w:r>
+      <w:r>
+        <w:rPr>
+          <w:rFonts w:ascii="Times New Roman" w:eastAsia="Times New Roman" w:hAnsi="Times New Roman" w:cs="Times New Roman"/>
+          <w:b/>
+          <w:i/>
+          <w:color w:val="000000" w:themeColor="text1"/>
+          <w:sz w:val="28"/>
+          <w:szCs w:val="28"/>
+          <w:lang w:val="hu-HU"/>
+        </w:rPr>
+        <w:t>buttons</w:t>
+      </w:r>
+      <w:r>
+        <w:rPr>
+          <w:rFonts w:ascii="Times New Roman" w:eastAsia="Times New Roman" w:hAnsi="Times New Roman" w:cs="Times New Roman"/>
+          <w:b/>
+          <w:i/>
+          <w:color w:val="000000" w:themeColor="text1"/>
+          <w:sz w:val="28"/>
+          <w:szCs w:val="28"/>
+          <w:lang w:val="hu-HU"/>
+        </w:rPr>
+        <w:t xml:space="preserve"> </w:t>
+      </w:r>
+      <w:r>
+        <w:rPr>
+          <w:rFonts w:ascii="Times New Roman" w:eastAsia="Times New Roman" w:hAnsi="Times New Roman" w:cs="Times New Roman"/>
+          <w:color w:val="000000" w:themeColor="text1"/>
+          <w:sz w:val="28"/>
+          <w:szCs w:val="28"/>
+          <w:lang w:val="hu-HU"/>
+        </w:rPr>
+        <w:t xml:space="preserve">for </w:t>
+      </w:r>
+      <w:r>
+        <w:rPr>
+          <w:rFonts w:ascii="Times New Roman" w:eastAsia="Times New Roman" w:hAnsi="Times New Roman" w:cs="Times New Roman"/>
+          <w:color w:val="000000" w:themeColor="text1"/>
+          <w:sz w:val="28"/>
+          <w:szCs w:val="28"/>
+          <w:lang w:val="hu-HU"/>
+        </w:rPr>
+        <w:t>buying</w:t>
+      </w:r>
+      <w:r>
+        <w:rPr>
+          <w:rFonts w:ascii="Times New Roman" w:eastAsia="Times New Roman" w:hAnsi="Times New Roman" w:cs="Times New Roman"/>
+          <w:color w:val="000000" w:themeColor="text1"/>
+          <w:sz w:val="28"/>
+          <w:szCs w:val="28"/>
+          <w:lang w:val="hu-HU"/>
+        </w:rPr>
+        <w:t xml:space="preserve"> </w:t>
+      </w:r>
+      <w:r>
+        <w:rPr>
+          <w:rFonts w:ascii="Times New Roman" w:eastAsia="Times New Roman" w:hAnsi="Times New Roman" w:cs="Times New Roman"/>
+          <w:b/>
+          <w:i/>
+          <w:color w:val="000000" w:themeColor="text1"/>
+          <w:sz w:val="28"/>
+          <w:szCs w:val="28"/>
+          <w:lang w:val="hu-HU"/>
+        </w:rPr>
+        <w:t>units</w:t>
+      </w:r>
+      <w:r>
+        <w:rPr>
+          <w:rFonts w:ascii="Times New Roman" w:eastAsia="Times New Roman" w:hAnsi="Times New Roman" w:cs="Times New Roman"/>
+          <w:color w:val="000000" w:themeColor="text1"/>
+          <w:sz w:val="28"/>
+          <w:szCs w:val="28"/>
+          <w:lang w:val="hu-HU"/>
+        </w:rPr>
+        <w:t xml:space="preserve"> and </w:t>
+      </w:r>
+      <w:r>
+        <w:rPr>
+          <w:rFonts w:ascii="Times New Roman" w:eastAsia="Times New Roman" w:hAnsi="Times New Roman" w:cs="Times New Roman"/>
+          <w:b/>
+          <w:i/>
+          <w:color w:val="000000" w:themeColor="text1"/>
+          <w:sz w:val="28"/>
+          <w:szCs w:val="28"/>
+          <w:lang w:val="hu-HU"/>
+        </w:rPr>
+        <w:t>siege engines</w:t>
+      </w:r>
+      <w:r>
+        <w:rPr>
+          <w:rFonts w:ascii="Times New Roman" w:eastAsia="Times New Roman" w:hAnsi="Times New Roman" w:cs="Times New Roman"/>
+          <w:color w:val="000000" w:themeColor="text1"/>
+          <w:sz w:val="28"/>
+          <w:szCs w:val="28"/>
+          <w:lang w:val="hu-HU"/>
+        </w:rPr>
+        <w:t xml:space="preserve"> (each type has it’s own button).</w:t>
+      </w:r>
+    </w:p>
+    <w:p>
+      <w:pPr>
+        <w:pStyle w:val="ListParagraph"/>
+        <w:numPr>
+          <w:ilvl w:val="0"/>
+          <w:numId w:val="13"/>
+        </w:numPr>
+        <w:spacing w:after="0"/>
+        <w:rPr>
+          <w:rFonts w:ascii="Times New Roman" w:eastAsia="Times New Roman" w:hAnsi="Times New Roman" w:cs="Times New Roman"/>
+          <w:color w:val="000000" w:themeColor="text1"/>
+          <w:sz w:val="28"/>
+          <w:szCs w:val="28"/>
+          <w:lang w:val="hu-HU"/>
+        </w:rPr>
+      </w:pPr>
+      <w:r>
+        <w:rPr>
+          <w:rFonts w:ascii="Times New Roman" w:eastAsia="Times New Roman" w:hAnsi="Times New Roman" w:cs="Times New Roman"/>
+          <w:b/>
+          <w:i/>
+          <w:color w:val="000000" w:themeColor="text1"/>
+          <w:sz w:val="28"/>
+          <w:szCs w:val="28"/>
+          <w:lang w:val="hu-HU"/>
+        </w:rPr>
+        <w:t>N</w:t>
+      </w:r>
+      <w:r>
+        <w:rPr>
+          <w:rFonts w:ascii="Times New Roman" w:eastAsia="Times New Roman" w:hAnsi="Times New Roman" w:cs="Times New Roman"/>
+          <w:b/>
+          <w:i/>
+          <w:color w:val="000000" w:themeColor="text1"/>
+          <w:sz w:val="28"/>
+          <w:szCs w:val="28"/>
+          <w:lang w:val="hu-HU"/>
+        </w:rPr>
+        <w:t>ine</w:t>
+      </w:r>
+      <w:r>
+        <w:rPr>
+          <w:rFonts w:ascii="Times New Roman" w:eastAsia="Times New Roman" w:hAnsi="Times New Roman" w:cs="Times New Roman"/>
+          <w:color w:val="000000" w:themeColor="text1"/>
+          <w:sz w:val="28"/>
+          <w:szCs w:val="28"/>
+          <w:lang w:val="hu-HU"/>
+        </w:rPr>
+        <w:t xml:space="preserve"> </w:t>
+      </w:r>
+      <w:r>
+        <w:rPr>
+          <w:rFonts w:ascii="Times New Roman" w:eastAsia="Times New Roman" w:hAnsi="Times New Roman" w:cs="Times New Roman"/>
+          <w:b/>
+          <w:i/>
+          <w:color w:val="000000" w:themeColor="text1"/>
+          <w:sz w:val="28"/>
+          <w:szCs w:val="28"/>
+          <w:lang w:val="hu-HU"/>
+        </w:rPr>
+        <w:t>buttons</w:t>
+      </w:r>
+      <w:r>
+        <w:rPr>
+          <w:rFonts w:ascii="Times New Roman" w:eastAsia="Times New Roman" w:hAnsi="Times New Roman" w:cs="Times New Roman"/>
+          <w:color w:val="000000" w:themeColor="text1"/>
+          <w:sz w:val="28"/>
+          <w:szCs w:val="28"/>
+          <w:lang w:val="hu-HU"/>
+        </w:rPr>
+        <w:t xml:space="preserve"> for</w:t>
+      </w:r>
+      <w:r>
+        <w:rPr>
+          <w:rFonts w:ascii="Times New Roman" w:eastAsia="Times New Roman" w:hAnsi="Times New Roman" w:cs="Times New Roman"/>
+          <w:color w:val="000000" w:themeColor="text1"/>
+          <w:sz w:val="28"/>
+          <w:szCs w:val="28"/>
+          <w:lang w:val="hu-HU"/>
+        </w:rPr>
+        <w:t xml:space="preserve"> buying</w:t>
+      </w:r>
+      <w:r>
+        <w:rPr>
+          <w:rFonts w:ascii="Times New Roman" w:eastAsia="Times New Roman" w:hAnsi="Times New Roman" w:cs="Times New Roman"/>
+          <w:color w:val="000000" w:themeColor="text1"/>
+          <w:sz w:val="28"/>
+          <w:szCs w:val="28"/>
+          <w:lang w:val="hu-HU"/>
+        </w:rPr>
+        <w:t xml:space="preserve"> the </w:t>
+      </w:r>
+      <w:r>
+        <w:rPr>
+          <w:rFonts w:ascii="Times New Roman" w:eastAsia="Times New Roman" w:hAnsi="Times New Roman" w:cs="Times New Roman"/>
+          <w:b/>
+          <w:i/>
+          <w:color w:val="000000" w:themeColor="text1"/>
+          <w:sz w:val="28"/>
+          <w:szCs w:val="28"/>
+          <w:lang w:val="hu-HU"/>
+        </w:rPr>
+        <w:t>upgrades</w:t>
+      </w:r>
+      <w:r>
+        <w:rPr>
+          <w:rFonts w:ascii="Times New Roman" w:eastAsia="Times New Roman" w:hAnsi="Times New Roman" w:cs="Times New Roman"/>
+          <w:color w:val="000000" w:themeColor="text1"/>
+          <w:sz w:val="28"/>
+          <w:szCs w:val="28"/>
+          <w:lang w:val="hu-HU"/>
+        </w:rPr>
+        <w:t xml:space="preserve"> and </w:t>
+      </w:r>
+      <w:r>
+        <w:rPr>
+          <w:rFonts w:ascii="Times New Roman" w:eastAsia="Times New Roman" w:hAnsi="Times New Roman" w:cs="Times New Roman"/>
+          <w:b/>
+          <w:i/>
+          <w:color w:val="000000" w:themeColor="text1"/>
+          <w:sz w:val="28"/>
+          <w:szCs w:val="28"/>
+          <w:lang w:val="hu-HU"/>
+        </w:rPr>
+        <w:t>repairs</w:t>
+      </w:r>
+      <w:r>
+        <w:rPr>
+          <w:rFonts w:ascii="Times New Roman" w:eastAsia="Times New Roman" w:hAnsi="Times New Roman" w:cs="Times New Roman"/>
+          <w:color w:val="000000" w:themeColor="text1"/>
+          <w:sz w:val="28"/>
+          <w:szCs w:val="28"/>
+          <w:lang w:val="hu-HU"/>
+        </w:rPr>
+        <w:t xml:space="preserve"> (pop-up buttons)</w:t>
+      </w:r>
     </w:p>
     <w:p>
       <w:pPr>
@@ -3173,67 +4153,66 @@
           <w:lang w:val="hu-HU"/>
         </w:rPr>
       </w:pPr>
-      <w:r>
-        <w:rPr>
-          <w:rFonts w:ascii="Times New Roman" w:eastAsia="Times New Roman" w:hAnsi="Times New Roman" w:cs="Times New Roman"/>
-          <w:b/>
-          <w:i/>
-          <w:color w:val="000000" w:themeColor="text1"/>
-          <w:sz w:val="28"/>
-          <w:szCs w:val="28"/>
-          <w:lang w:val="hu-HU"/>
-        </w:rPr>
-        <w:t>Unit abilities</w:t>
-      </w:r>
-      <w:r>
-        <w:rPr>
-          <w:rFonts w:ascii="Times New Roman" w:eastAsia="Times New Roman" w:hAnsi="Times New Roman" w:cs="Times New Roman"/>
-          <w:color w:val="000000" w:themeColor="text1"/>
-          <w:sz w:val="28"/>
-          <w:szCs w:val="28"/>
-          <w:lang w:val="hu-HU"/>
-        </w:rPr>
-        <w:t xml:space="preserve"> (max 1 per unit, </w:t>
-      </w:r>
-      <w:r>
-        <w:rPr>
-          <w:rFonts w:ascii="Times New Roman" w:eastAsia="Times New Roman" w:hAnsi="Times New Roman" w:cs="Times New Roman"/>
-          <w:color w:val="FF0000"/>
-          <w:sz w:val="28"/>
-          <w:szCs w:val="28"/>
-          <w:lang w:val="hu-HU"/>
-        </w:rPr>
-        <w:t>MUST DEFINE LATER!</w:t>
-      </w:r>
-      <w:r>
-        <w:rPr>
-          <w:rFonts w:ascii="Times New Roman" w:eastAsia="Times New Roman" w:hAnsi="Times New Roman" w:cs="Times New Roman"/>
-          <w:color w:val="000000" w:themeColor="text1"/>
-          <w:sz w:val="28"/>
-          <w:szCs w:val="28"/>
-          <w:lang w:val="hu-HU"/>
-        </w:rPr>
-        <w:t>)</w:t>
-      </w:r>
-    </w:p>
-    <w:p>
-      <w:pPr>
-        <w:pStyle w:val="ListParagraph"/>
-        <w:spacing w:after="0"/>
-        <w:ind w:left="1080"/>
-        <w:rPr>
-          <w:rFonts w:ascii="Times New Roman" w:eastAsia="Times New Roman" w:hAnsi="Times New Roman" w:cs="Times New Roman"/>
-          <w:color w:val="000000" w:themeColor="text1"/>
-          <w:sz w:val="28"/>
-          <w:szCs w:val="28"/>
-          <w:lang w:val="hu-HU"/>
-        </w:rPr>
-      </w:pPr>
-    </w:p>
-    <w:p>
-      <w:pPr>
-        <w:spacing w:after="0"/>
-        <w:ind w:left="720"/>
+    </w:p>
+    <w:p>
+      <w:pPr>
+        <w:pStyle w:val="ListParagraph"/>
+        <w:numPr>
+          <w:ilvl w:val="0"/>
+          <w:numId w:val="13"/>
+        </w:numPr>
+        <w:spacing w:after="0"/>
+        <w:rPr>
+          <w:rFonts w:ascii="Times New Roman" w:eastAsia="Times New Roman" w:hAnsi="Times New Roman" w:cs="Times New Roman"/>
+          <w:color w:val="000000" w:themeColor="text1"/>
+          <w:sz w:val="28"/>
+          <w:szCs w:val="28"/>
+          <w:lang w:val="hu-HU"/>
+        </w:rPr>
+      </w:pPr>
+      <w:r>
+        <w:rPr>
+          <w:rFonts w:ascii="Times New Roman" w:eastAsia="Times New Roman" w:hAnsi="Times New Roman" w:cs="Times New Roman"/>
+          <w:color w:val="000000" w:themeColor="text1"/>
+          <w:sz w:val="28"/>
+          <w:szCs w:val="28"/>
+          <w:lang w:val="hu-HU"/>
+        </w:rPr>
+        <w:t xml:space="preserve">During the "preparation" phase, a </w:t>
+      </w:r>
+      <w:r>
+        <w:rPr>
+          <w:rFonts w:ascii="Times New Roman" w:eastAsia="Times New Roman" w:hAnsi="Times New Roman" w:cs="Times New Roman"/>
+          <w:b/>
+          <w:i/>
+          <w:color w:val="000000" w:themeColor="text1"/>
+          <w:sz w:val="28"/>
+          <w:szCs w:val="28"/>
+          <w:lang w:val="hu-HU"/>
+        </w:rPr>
+        <w:t>timer</w:t>
+      </w:r>
+      <w:r>
+        <w:rPr>
+          <w:rFonts w:ascii="Times New Roman" w:eastAsia="Times New Roman" w:hAnsi="Times New Roman" w:cs="Times New Roman"/>
+          <w:color w:val="000000" w:themeColor="text1"/>
+          <w:sz w:val="28"/>
+          <w:szCs w:val="28"/>
+          <w:lang w:val="hu-HU"/>
+        </w:rPr>
+        <w:t xml:space="preserve"> will be placed on the screen, which shows the remaining time until the next attack. </w:t>
+      </w:r>
+      <w:bookmarkStart w:id="0" w:name="_GoBack"/>
+      <w:bookmarkEnd w:id="0"/>
+    </w:p>
+    <w:p>
+      <w:pPr>
+        <w:pStyle w:val="ListParagraph"/>
+        <w:numPr>
+          <w:ilvl w:val="0"/>
+          <w:numId w:val="13"/>
+        </w:numPr>
+        <w:spacing w:after="0"/>
         <w:rPr>
           <w:rFonts w:ascii="Times New Roman" w:eastAsia="Times New Roman" w:hAnsi="Times New Roman" w:cs="Times New Roman"/>
           <w:color w:val="000000" w:themeColor="text1"/>
@@ -3262,21 +4241,143 @@
           <w:szCs w:val="28"/>
           <w:lang w:val="hu-HU"/>
         </w:rPr>
-        <w:t>insect</w:t>
-      </w:r>
-      <w:r>
-        <w:rPr>
-          <w:rFonts w:ascii="Times New Roman" w:eastAsia="Times New Roman" w:hAnsi="Times New Roman" w:cs="Times New Roman"/>
-          <w:color w:val="000000" w:themeColor="text1"/>
-          <w:sz w:val="28"/>
-          <w:szCs w:val="28"/>
-          <w:lang w:val="hu-HU"/>
-        </w:rPr>
-        <w:t xml:space="preserve"> attackers have three different type of units: a ranged and two melee.</w:t>
-      </w:r>
-    </w:p>
-    <w:p>
-      <w:pPr>
+        <w:t>size</w:t>
+      </w:r>
+      <w:r>
+        <w:rPr>
+          <w:rFonts w:ascii="Times New Roman" w:eastAsia="Times New Roman" w:hAnsi="Times New Roman" w:cs="Times New Roman"/>
+          <w:color w:val="000000" w:themeColor="text1"/>
+          <w:sz w:val="28"/>
+          <w:szCs w:val="28"/>
+          <w:lang w:val="hu-HU"/>
+        </w:rPr>
+        <w:t xml:space="preserve"> and </w:t>
+      </w:r>
+      <w:r>
+        <w:rPr>
+          <w:rFonts w:ascii="Times New Roman" w:eastAsia="Times New Roman" w:hAnsi="Times New Roman" w:cs="Times New Roman"/>
+          <w:b/>
+          <w:i/>
+          <w:color w:val="000000" w:themeColor="text1"/>
+          <w:sz w:val="28"/>
+          <w:szCs w:val="28"/>
+          <w:lang w:val="hu-HU"/>
+        </w:rPr>
+        <w:t>composition</w:t>
+      </w:r>
+      <w:r>
+        <w:rPr>
+          <w:rFonts w:ascii="Times New Roman" w:eastAsia="Times New Roman" w:hAnsi="Times New Roman" w:cs="Times New Roman"/>
+          <w:color w:val="000000" w:themeColor="text1"/>
+          <w:sz w:val="28"/>
+          <w:szCs w:val="28"/>
+          <w:lang w:val="hu-HU"/>
+        </w:rPr>
+        <w:t xml:space="preserve"> of the next attacking </w:t>
+      </w:r>
+      <w:r>
+        <w:rPr>
+          <w:rFonts w:ascii="Times New Roman" w:eastAsia="Times New Roman" w:hAnsi="Times New Roman" w:cs="Times New Roman"/>
+          <w:b/>
+          <w:i/>
+          <w:color w:val="000000" w:themeColor="text1"/>
+          <w:sz w:val="28"/>
+          <w:szCs w:val="28"/>
+          <w:lang w:val="hu-HU"/>
+        </w:rPr>
+        <w:t>wave</w:t>
+      </w:r>
+      <w:r>
+        <w:rPr>
+          <w:rFonts w:ascii="Times New Roman" w:eastAsia="Times New Roman" w:hAnsi="Times New Roman" w:cs="Times New Roman"/>
+          <w:color w:val="000000" w:themeColor="text1"/>
+          <w:sz w:val="28"/>
+          <w:szCs w:val="28"/>
+          <w:lang w:val="hu-HU"/>
+        </w:rPr>
+        <w:t xml:space="preserve"> will also be shown.</w:t>
+      </w:r>
+    </w:p>
+    <w:p>
+      <w:pPr>
+        <w:pStyle w:val="ListParagraph"/>
+        <w:numPr>
+          <w:ilvl w:val="0"/>
+          <w:numId w:val="13"/>
+        </w:numPr>
+        <w:spacing w:after="0"/>
+        <w:rPr>
+          <w:rFonts w:ascii="Times New Roman" w:eastAsia="Times New Roman" w:hAnsi="Times New Roman" w:cs="Times New Roman"/>
+          <w:color w:val="000000" w:themeColor="text1"/>
+          <w:sz w:val="28"/>
+          <w:szCs w:val="28"/>
+          <w:lang w:val="hu-HU"/>
+        </w:rPr>
+      </w:pPr>
+      <w:r>
+        <w:rPr>
+          <w:rFonts w:ascii="Times New Roman" w:eastAsia="Times New Roman" w:hAnsi="Times New Roman" w:cs="Times New Roman"/>
+          <w:color w:val="000000" w:themeColor="text1"/>
+          <w:sz w:val="28"/>
+          <w:szCs w:val="28"/>
+          <w:lang w:val="hu-HU"/>
+        </w:rPr>
+        <w:t xml:space="preserve">A button for </w:t>
+      </w:r>
+      <w:r>
+        <w:rPr>
+          <w:rFonts w:ascii="Times New Roman" w:eastAsia="Times New Roman" w:hAnsi="Times New Roman" w:cs="Times New Roman"/>
+          <w:color w:val="000000" w:themeColor="text1"/>
+          <w:sz w:val="28"/>
+          <w:szCs w:val="28"/>
+          <w:lang w:val="hu-HU"/>
+        </w:rPr>
+        <w:t xml:space="preserve">calling up the </w:t>
+      </w:r>
+      <w:r>
+        <w:rPr>
+          <w:rFonts w:ascii="Times New Roman" w:eastAsia="Times New Roman" w:hAnsi="Times New Roman" w:cs="Times New Roman"/>
+          <w:b/>
+          <w:i/>
+          <w:color w:val="000000" w:themeColor="text1"/>
+          <w:sz w:val="28"/>
+          <w:szCs w:val="28"/>
+          <w:lang w:val="hu-HU"/>
+        </w:rPr>
+        <w:t>Main Menu</w:t>
+      </w:r>
+      <w:r>
+        <w:rPr>
+          <w:rFonts w:ascii="Times New Roman" w:eastAsia="Times New Roman" w:hAnsi="Times New Roman" w:cs="Times New Roman"/>
+          <w:color w:val="000000" w:themeColor="text1"/>
+          <w:sz w:val="28"/>
+          <w:szCs w:val="28"/>
+          <w:lang w:val="hu-HU"/>
+        </w:rPr>
+        <w:t xml:space="preserve"> </w:t>
+      </w:r>
+    </w:p>
+    <w:p>
+      <w:pPr>
+        <w:pStyle w:val="ListParagraph"/>
+        <w:spacing w:after="0"/>
+        <w:rPr>
+          <w:rFonts w:ascii="Times New Roman" w:eastAsia="Times New Roman" w:hAnsi="Times New Roman" w:cs="Times New Roman"/>
+          <w:b/>
+          <w:color w:val="000000" w:themeColor="text1"/>
+          <w:sz w:val="28"/>
+          <w:szCs w:val="28"/>
+          <w:lang w:val="hu-HU"/>
+        </w:rPr>
+      </w:pPr>
+    </w:p>
+    <w:p>
+      <w:pPr>
+        <w:pStyle w:val="ListParagraph"/>
+        <w:numPr>
+          <w:ilvl w:val="0"/>
+          <w:numId w:val="17"/>
+        </w:numPr>
         <w:spacing w:after="0"/>
         <w:rPr>
           <w:rFonts w:ascii="Times New Roman" w:eastAsia="Times New Roman" w:hAnsi="Times New Roman" w:cs="Times New Roman"/>
@@ -3287,13 +4388,553 @@
           <w:lang w:val="hu-HU"/>
         </w:rPr>
       </w:pPr>
+      <w:r>
+        <w:rPr>
+          <w:rFonts w:ascii="Times New Roman" w:eastAsia="Times New Roman" w:hAnsi="Times New Roman" w:cs="Times New Roman"/>
+          <w:b/>
+          <w:color w:val="000000" w:themeColor="text1"/>
+          <w:sz w:val="32"/>
+          <w:szCs w:val="32"/>
+          <w:lang w:val="hu-HU"/>
+        </w:rPr>
+        <w:t xml:space="preserve"> Control system:</w:t>
+      </w:r>
+    </w:p>
+    <w:p>
+      <w:pPr>
+        <w:pStyle w:val="ListParagraph"/>
+        <w:spacing w:after="0"/>
+        <w:rPr>
+          <w:rFonts w:ascii="Times New Roman" w:eastAsia="Times New Roman" w:hAnsi="Times New Roman" w:cs="Times New Roman"/>
+          <w:b/>
+          <w:color w:val="000000" w:themeColor="text1"/>
+          <w:sz w:val="28"/>
+          <w:szCs w:val="28"/>
+          <w:lang w:val="hu-HU"/>
+        </w:rPr>
+      </w:pPr>
     </w:p>
     <w:p>
       <w:pPr>
         <w:pStyle w:val="ListParagraph"/>
         <w:numPr>
           <w:ilvl w:val="0"/>
-          <w:numId w:val="12"/>
+          <w:numId w:val="13"/>
+        </w:numPr>
+        <w:spacing w:after="0"/>
+        <w:rPr>
+          <w:rFonts w:ascii="Times New Roman" w:eastAsia="Times New Roman" w:hAnsi="Times New Roman" w:cs="Times New Roman"/>
+          <w:color w:val="000000" w:themeColor="text1"/>
+          <w:sz w:val="28"/>
+          <w:szCs w:val="28"/>
+          <w:lang w:val="hu-HU"/>
+        </w:rPr>
+      </w:pPr>
+      <w:r>
+        <w:rPr>
+          <w:rFonts w:ascii="Times New Roman" w:eastAsia="Times New Roman" w:hAnsi="Times New Roman" w:cs="Times New Roman"/>
+          <w:b/>
+          <w:i/>
+          <w:color w:val="000000" w:themeColor="text1"/>
+          <w:sz w:val="28"/>
+          <w:szCs w:val="28"/>
+          <w:lang w:val="hu-HU"/>
+        </w:rPr>
+        <w:t>w,a,s,d</w:t>
+      </w:r>
+      <w:r>
+        <w:rPr>
+          <w:rFonts w:ascii="Times New Roman" w:eastAsia="Times New Roman" w:hAnsi="Times New Roman" w:cs="Times New Roman"/>
+          <w:b/>
+          <w:color w:val="000000" w:themeColor="text1"/>
+          <w:sz w:val="28"/>
+          <w:szCs w:val="28"/>
+          <w:lang w:val="hu-HU"/>
+        </w:rPr>
+        <w:t xml:space="preserve"> keys and the mouse</w:t>
+      </w:r>
+      <w:r>
+        <w:rPr>
+          <w:rFonts w:ascii="Times New Roman" w:eastAsia="Times New Roman" w:hAnsi="Times New Roman" w:cs="Times New Roman"/>
+          <w:b/>
+          <w:color w:val="000000" w:themeColor="text1"/>
+          <w:sz w:val="28"/>
+          <w:szCs w:val="28"/>
+          <w:lang w:val="hu-HU"/>
+        </w:rPr>
+        <w:t>:</w:t>
+      </w:r>
+      <w:r>
+        <w:rPr>
+          <w:rFonts w:ascii="Times New Roman" w:eastAsia="Times New Roman" w:hAnsi="Times New Roman" w:cs="Times New Roman"/>
+          <w:color w:val="000000" w:themeColor="text1"/>
+          <w:sz w:val="28"/>
+          <w:szCs w:val="28"/>
+          <w:lang w:val="hu-HU"/>
+        </w:rPr>
+        <w:t xml:space="preserve"> </w:t>
+      </w:r>
+      <w:r>
+        <w:rPr>
+          <w:rFonts w:ascii="Times New Roman" w:eastAsia="Times New Roman" w:hAnsi="Times New Roman" w:cs="Times New Roman"/>
+          <w:color w:val="000000" w:themeColor="text1"/>
+          <w:sz w:val="28"/>
+          <w:szCs w:val="28"/>
+          <w:lang w:val="hu-HU"/>
+        </w:rPr>
+        <w:t>Pan</w:t>
+      </w:r>
+      <w:r>
+        <w:rPr>
+          <w:rFonts w:ascii="Times New Roman" w:eastAsia="Times New Roman" w:hAnsi="Times New Roman" w:cs="Times New Roman"/>
+          <w:color w:val="000000" w:themeColor="text1"/>
+          <w:sz w:val="28"/>
+          <w:szCs w:val="28"/>
+          <w:lang w:val="hu-HU"/>
+        </w:rPr>
+        <w:t>s</w:t>
+      </w:r>
+      <w:r>
+        <w:rPr>
+          <w:rFonts w:ascii="Times New Roman" w:eastAsia="Times New Roman" w:hAnsi="Times New Roman" w:cs="Times New Roman"/>
+          <w:color w:val="000000" w:themeColor="text1"/>
+          <w:sz w:val="28"/>
+          <w:szCs w:val="28"/>
+          <w:lang w:val="hu-HU"/>
+        </w:rPr>
+        <w:t xml:space="preserve"> the screen.</w:t>
+      </w:r>
+    </w:p>
+    <w:p>
+      <w:pPr>
+        <w:pStyle w:val="ListParagraph"/>
+        <w:spacing w:after="0"/>
+        <w:ind w:left="1080"/>
+        <w:rPr>
+          <w:rFonts w:ascii="Times New Roman" w:eastAsia="Times New Roman" w:hAnsi="Times New Roman" w:cs="Times New Roman"/>
+          <w:color w:val="000000" w:themeColor="text1"/>
+          <w:sz w:val="28"/>
+          <w:szCs w:val="28"/>
+          <w:lang w:val="hu-HU"/>
+        </w:rPr>
+      </w:pPr>
+    </w:p>
+    <w:p>
+      <w:pPr>
+        <w:pStyle w:val="ListParagraph"/>
+        <w:numPr>
+          <w:ilvl w:val="0"/>
+          <w:numId w:val="13"/>
+        </w:numPr>
+        <w:spacing w:after="0"/>
+        <w:rPr>
+          <w:rFonts w:ascii="Times New Roman" w:eastAsia="Times New Roman" w:hAnsi="Times New Roman" w:cs="Times New Roman"/>
+          <w:b/>
+          <w:color w:val="000000" w:themeColor="text1"/>
+          <w:sz w:val="28"/>
+          <w:szCs w:val="28"/>
+          <w:lang w:val="hu-HU"/>
+        </w:rPr>
+      </w:pPr>
+      <w:r>
+        <w:rPr>
+          <w:rFonts w:ascii="Times New Roman" w:eastAsia="Times New Roman" w:hAnsi="Times New Roman" w:cs="Times New Roman"/>
+          <w:b/>
+          <w:color w:val="000000" w:themeColor="text1"/>
+          <w:sz w:val="28"/>
+          <w:szCs w:val="28"/>
+          <w:lang w:val="hu-HU"/>
+        </w:rPr>
+        <w:t>left mouse click</w:t>
+      </w:r>
+      <w:r>
+        <w:rPr>
+          <w:rFonts w:ascii="Times New Roman" w:eastAsia="Times New Roman" w:hAnsi="Times New Roman" w:cs="Times New Roman"/>
+          <w:b/>
+          <w:color w:val="000000" w:themeColor="text1"/>
+          <w:sz w:val="28"/>
+          <w:szCs w:val="28"/>
+          <w:lang w:val="hu-HU"/>
+        </w:rPr>
+        <w:t>:</w:t>
+      </w:r>
+      <w:r>
+        <w:rPr>
+          <w:rFonts w:ascii="Times New Roman" w:eastAsia="Times New Roman" w:hAnsi="Times New Roman" w:cs="Times New Roman"/>
+          <w:b/>
+          <w:color w:val="000000" w:themeColor="text1"/>
+          <w:sz w:val="28"/>
+          <w:szCs w:val="28"/>
+          <w:lang w:val="hu-HU"/>
+        </w:rPr>
+        <w:t xml:space="preserve"> </w:t>
+      </w:r>
+    </w:p>
+    <w:p>
+      <w:pPr>
+        <w:pStyle w:val="ListParagraph"/>
+        <w:spacing w:after="0"/>
+        <w:ind w:left="1080"/>
+        <w:rPr>
+          <w:rFonts w:ascii="Times New Roman" w:eastAsia="Times New Roman" w:hAnsi="Times New Roman" w:cs="Times New Roman"/>
+          <w:b/>
+          <w:color w:val="000000" w:themeColor="text1"/>
+          <w:sz w:val="28"/>
+          <w:szCs w:val="28"/>
+          <w:lang w:val="hu-HU"/>
+        </w:rPr>
+      </w:pPr>
+    </w:p>
+    <w:p>
+      <w:pPr>
+        <w:pStyle w:val="ListParagraph"/>
+        <w:numPr>
+          <w:ilvl w:val="1"/>
+          <w:numId w:val="13"/>
+        </w:numPr>
+        <w:spacing w:after="0"/>
+        <w:rPr>
+          <w:rFonts w:ascii="Times New Roman" w:eastAsia="Times New Roman" w:hAnsi="Times New Roman" w:cs="Times New Roman"/>
+          <w:color w:val="000000" w:themeColor="text1"/>
+          <w:sz w:val="28"/>
+          <w:szCs w:val="28"/>
+          <w:lang w:val="hu-HU"/>
+        </w:rPr>
+      </w:pPr>
+      <w:r>
+        <w:rPr>
+          <w:rFonts w:ascii="Times New Roman" w:eastAsia="Times New Roman" w:hAnsi="Times New Roman" w:cs="Times New Roman"/>
+          <w:color w:val="000000" w:themeColor="text1"/>
+          <w:sz w:val="28"/>
+          <w:szCs w:val="28"/>
+          <w:lang w:val="hu-HU"/>
+        </w:rPr>
+        <w:t xml:space="preserve">Selects a unit. With holding down the left mouse button and moving the mouse, more units can </w:t>
+      </w:r>
+      <w:r>
+        <w:rPr>
+          <w:rFonts w:ascii="Times New Roman" w:eastAsia="Times New Roman" w:hAnsi="Times New Roman" w:cs="Times New Roman"/>
+          <w:color w:val="000000" w:themeColor="text1"/>
+          <w:sz w:val="28"/>
+          <w:szCs w:val="28"/>
+          <w:lang w:val="hu-HU"/>
+        </w:rPr>
+        <w:t>be selected (selection box).</w:t>
+      </w:r>
+    </w:p>
+    <w:p>
+      <w:pPr>
+        <w:pStyle w:val="ListParagraph"/>
+        <w:spacing w:after="0"/>
+        <w:ind w:left="1800"/>
+        <w:rPr>
+          <w:rFonts w:ascii="Times New Roman" w:eastAsia="Times New Roman" w:hAnsi="Times New Roman" w:cs="Times New Roman"/>
+          <w:color w:val="000000" w:themeColor="text1"/>
+          <w:sz w:val="28"/>
+          <w:szCs w:val="28"/>
+          <w:lang w:val="hu-HU"/>
+        </w:rPr>
+      </w:pPr>
+    </w:p>
+    <w:p>
+      <w:pPr>
+        <w:pStyle w:val="ListParagraph"/>
+        <w:numPr>
+          <w:ilvl w:val="1"/>
+          <w:numId w:val="13"/>
+        </w:numPr>
+        <w:spacing w:after="0"/>
+        <w:rPr>
+          <w:rFonts w:ascii="Times New Roman" w:eastAsia="Times New Roman" w:hAnsi="Times New Roman" w:cs="Times New Roman"/>
+          <w:color w:val="000000" w:themeColor="text1"/>
+          <w:sz w:val="28"/>
+          <w:szCs w:val="28"/>
+          <w:lang w:val="hu-HU"/>
+        </w:rPr>
+      </w:pPr>
+      <w:r>
+        <w:rPr>
+          <w:rFonts w:ascii="Times New Roman" w:eastAsia="Times New Roman" w:hAnsi="Times New Roman" w:cs="Times New Roman"/>
+          <w:color w:val="000000" w:themeColor="text1"/>
+          <w:sz w:val="28"/>
+          <w:szCs w:val="28"/>
+          <w:lang w:val="hu-HU"/>
+        </w:rPr>
+        <w:t>Selects a unit or siege en</w:t>
+      </w:r>
+      <w:r>
+        <w:rPr>
+          <w:rFonts w:ascii="Times New Roman" w:eastAsia="Times New Roman" w:hAnsi="Times New Roman" w:cs="Times New Roman"/>
+          <w:color w:val="000000" w:themeColor="text1"/>
+          <w:sz w:val="28"/>
+          <w:szCs w:val="28"/>
+          <w:lang w:val="hu-HU"/>
+        </w:rPr>
+        <w:t>gine to be called or placed.</w:t>
+      </w:r>
+    </w:p>
+    <w:p>
+      <w:pPr>
+        <w:pStyle w:val="ListParagraph"/>
+        <w:rPr>
+          <w:rFonts w:ascii="Times New Roman" w:eastAsia="Times New Roman" w:hAnsi="Times New Roman" w:cs="Times New Roman"/>
+          <w:color w:val="000000" w:themeColor="text1"/>
+          <w:sz w:val="28"/>
+          <w:szCs w:val="28"/>
+          <w:lang w:val="hu-HU"/>
+        </w:rPr>
+      </w:pPr>
+    </w:p>
+    <w:p>
+      <w:pPr>
+        <w:pStyle w:val="ListParagraph"/>
+        <w:numPr>
+          <w:ilvl w:val="1"/>
+          <w:numId w:val="13"/>
+        </w:numPr>
+        <w:spacing w:after="0"/>
+        <w:rPr>
+          <w:rFonts w:ascii="Times New Roman" w:eastAsia="Times New Roman" w:hAnsi="Times New Roman" w:cs="Times New Roman"/>
+          <w:color w:val="000000" w:themeColor="text1"/>
+          <w:sz w:val="28"/>
+          <w:szCs w:val="28"/>
+          <w:lang w:val="hu-HU"/>
+        </w:rPr>
+      </w:pPr>
+      <w:r>
+        <w:rPr>
+          <w:rFonts w:ascii="Times New Roman" w:eastAsia="Times New Roman" w:hAnsi="Times New Roman" w:cs="Times New Roman"/>
+          <w:color w:val="000000" w:themeColor="text1"/>
+          <w:sz w:val="28"/>
+          <w:szCs w:val="28"/>
+          <w:lang w:val="hu-HU"/>
+        </w:rPr>
+        <w:t>Selects an upgrade or repair.</w:t>
+      </w:r>
+    </w:p>
+    <w:p>
+      <w:pPr>
+        <w:pStyle w:val="ListParagraph"/>
+        <w:rPr>
+          <w:rFonts w:ascii="Times New Roman" w:eastAsia="Times New Roman" w:hAnsi="Times New Roman" w:cs="Times New Roman"/>
+          <w:color w:val="000000" w:themeColor="text1"/>
+          <w:sz w:val="28"/>
+          <w:szCs w:val="28"/>
+          <w:lang w:val="hu-HU"/>
+        </w:rPr>
+      </w:pPr>
+    </w:p>
+    <w:p>
+      <w:pPr>
+        <w:pStyle w:val="ListParagraph"/>
+        <w:numPr>
+          <w:ilvl w:val="0"/>
+          <w:numId w:val="13"/>
+        </w:numPr>
+        <w:spacing w:after="0"/>
+        <w:rPr>
+          <w:rFonts w:ascii="Times New Roman" w:eastAsia="Times New Roman" w:hAnsi="Times New Roman" w:cs="Times New Roman"/>
+          <w:color w:val="000000" w:themeColor="text1"/>
+          <w:sz w:val="28"/>
+          <w:szCs w:val="28"/>
+          <w:lang w:val="hu-HU"/>
+        </w:rPr>
+      </w:pPr>
+      <w:r>
+        <w:rPr>
+          <w:rFonts w:ascii="Times New Roman" w:eastAsia="Times New Roman" w:hAnsi="Times New Roman" w:cs="Times New Roman"/>
+          <w:b/>
+          <w:color w:val="000000" w:themeColor="text1"/>
+          <w:sz w:val="28"/>
+          <w:szCs w:val="28"/>
+          <w:lang w:val="hu-HU"/>
+        </w:rPr>
+        <w:t>right mouse click:</w:t>
+      </w:r>
+      <w:r>
+        <w:rPr>
+          <w:rFonts w:ascii="Times New Roman" w:eastAsia="Times New Roman" w:hAnsi="Times New Roman" w:cs="Times New Roman"/>
+          <w:color w:val="000000" w:themeColor="text1"/>
+          <w:sz w:val="28"/>
+          <w:szCs w:val="28"/>
+          <w:lang w:val="hu-HU"/>
+        </w:rPr>
+        <w:t xml:space="preserve"> </w:t>
+      </w:r>
+    </w:p>
+    <w:p>
+      <w:pPr>
+        <w:spacing w:after="0"/>
+        <w:ind w:left="720"/>
+        <w:rPr>
+          <w:rFonts w:ascii="Times New Roman" w:eastAsia="Times New Roman" w:hAnsi="Times New Roman" w:cs="Times New Roman"/>
+          <w:color w:val="000000" w:themeColor="text1"/>
+          <w:sz w:val="28"/>
+          <w:szCs w:val="28"/>
+          <w:lang w:val="hu-HU"/>
+        </w:rPr>
+      </w:pPr>
+    </w:p>
+    <w:p>
+      <w:pPr>
+        <w:pStyle w:val="ListParagraph"/>
+        <w:numPr>
+          <w:ilvl w:val="1"/>
+          <w:numId w:val="13"/>
+        </w:numPr>
+        <w:spacing w:after="0"/>
+        <w:rPr>
+          <w:rFonts w:ascii="Times New Roman" w:eastAsia="Times New Roman" w:hAnsi="Times New Roman" w:cs="Times New Roman"/>
+          <w:color w:val="000000" w:themeColor="text1"/>
+          <w:sz w:val="28"/>
+          <w:szCs w:val="28"/>
+          <w:lang w:val="hu-HU"/>
+        </w:rPr>
+      </w:pPr>
+      <w:r>
+        <w:rPr>
+          <w:rFonts w:ascii="Times New Roman" w:eastAsia="Times New Roman" w:hAnsi="Times New Roman" w:cs="Times New Roman"/>
+          <w:color w:val="000000" w:themeColor="text1"/>
+          <w:sz w:val="28"/>
+          <w:szCs w:val="28"/>
+          <w:lang w:val="hu-HU"/>
+        </w:rPr>
+        <w:t>Orders a unit to move</w:t>
+      </w:r>
+      <w:r>
+        <w:rPr>
+          <w:rFonts w:ascii="Times New Roman" w:eastAsia="Times New Roman" w:hAnsi="Times New Roman" w:cs="Times New Roman"/>
+          <w:color w:val="000000" w:themeColor="text1"/>
+          <w:sz w:val="28"/>
+          <w:szCs w:val="28"/>
+          <w:lang w:val="hu-HU"/>
+        </w:rPr>
+        <w:t xml:space="preserve"> (if clicked on the ground).</w:t>
+      </w:r>
+    </w:p>
+    <w:p>
+      <w:pPr>
+        <w:pStyle w:val="ListParagraph"/>
+        <w:spacing w:after="0"/>
+        <w:ind w:left="1800"/>
+        <w:rPr>
+          <w:rFonts w:ascii="Times New Roman" w:eastAsia="Times New Roman" w:hAnsi="Times New Roman" w:cs="Times New Roman"/>
+          <w:color w:val="000000" w:themeColor="text1"/>
+          <w:sz w:val="28"/>
+          <w:szCs w:val="28"/>
+          <w:lang w:val="hu-HU"/>
+        </w:rPr>
+      </w:pPr>
+    </w:p>
+    <w:p>
+      <w:pPr>
+        <w:pStyle w:val="ListParagraph"/>
+        <w:numPr>
+          <w:ilvl w:val="1"/>
+          <w:numId w:val="13"/>
+        </w:numPr>
+        <w:spacing w:after="0"/>
+        <w:rPr>
+          <w:rFonts w:ascii="Times New Roman" w:eastAsia="Times New Roman" w:hAnsi="Times New Roman" w:cs="Times New Roman"/>
+          <w:color w:val="000000" w:themeColor="text1"/>
+          <w:sz w:val="28"/>
+          <w:szCs w:val="28"/>
+          <w:lang w:val="hu-HU"/>
+        </w:rPr>
+      </w:pPr>
+      <w:r>
+        <w:rPr>
+          <w:rFonts w:ascii="Times New Roman" w:eastAsia="Times New Roman" w:hAnsi="Times New Roman" w:cs="Times New Roman"/>
+          <w:color w:val="000000" w:themeColor="text1"/>
+          <w:sz w:val="28"/>
+          <w:szCs w:val="28"/>
+          <w:lang w:val="hu-HU"/>
+        </w:rPr>
+        <w:t>Attacks an enemy (if clicked on an enemy unit).</w:t>
+      </w:r>
+    </w:p>
+    <w:p>
+      <w:pPr>
+        <w:pStyle w:val="ListParagraph"/>
+        <w:rPr>
+          <w:rFonts w:ascii="Times New Roman" w:eastAsia="Times New Roman" w:hAnsi="Times New Roman" w:cs="Times New Roman"/>
+          <w:color w:val="000000" w:themeColor="text1"/>
+          <w:sz w:val="28"/>
+          <w:szCs w:val="28"/>
+          <w:lang w:val="hu-HU"/>
+        </w:rPr>
+      </w:pPr>
+    </w:p>
+    <w:p>
+      <w:pPr>
+        <w:pStyle w:val="ListParagraph"/>
+        <w:numPr>
+          <w:ilvl w:val="0"/>
+          <w:numId w:val="13"/>
+        </w:numPr>
+        <w:spacing w:after="0"/>
+        <w:rPr>
+          <w:rFonts w:ascii="Times New Roman" w:eastAsia="Times New Roman" w:hAnsi="Times New Roman" w:cs="Times New Roman"/>
+          <w:color w:val="000000" w:themeColor="text1"/>
+          <w:sz w:val="28"/>
+          <w:szCs w:val="28"/>
+          <w:lang w:val="hu-HU"/>
+        </w:rPr>
+      </w:pPr>
+      <w:r>
+        <w:rPr>
+          <w:rFonts w:ascii="Times New Roman" w:eastAsia="Times New Roman" w:hAnsi="Times New Roman" w:cs="Times New Roman"/>
+          <w:b/>
+          <w:i/>
+          <w:color w:val="000000" w:themeColor="text1"/>
+          <w:sz w:val="28"/>
+          <w:szCs w:val="28"/>
+          <w:lang w:val="hu-HU"/>
+        </w:rPr>
+        <w:t>p</w:t>
+      </w:r>
+      <w:r>
+        <w:rPr>
+          <w:rFonts w:ascii="Times New Roman" w:eastAsia="Times New Roman" w:hAnsi="Times New Roman" w:cs="Times New Roman"/>
+          <w:b/>
+          <w:color w:val="000000" w:themeColor="text1"/>
+          <w:sz w:val="28"/>
+          <w:szCs w:val="28"/>
+          <w:lang w:val="hu-HU"/>
+        </w:rPr>
+        <w:t xml:space="preserve"> key: </w:t>
+      </w:r>
+      <w:r>
+        <w:rPr>
+          <w:rFonts w:ascii="Times New Roman" w:eastAsia="Times New Roman" w:hAnsi="Times New Roman" w:cs="Times New Roman"/>
+          <w:color w:val="000000" w:themeColor="text1"/>
+          <w:sz w:val="28"/>
+          <w:szCs w:val="28"/>
+          <w:lang w:val="hu-HU"/>
+        </w:rPr>
+        <w:t>Pauses the game.</w:t>
+      </w:r>
+    </w:p>
+    <w:p>
+      <w:pPr>
+        <w:pStyle w:val="ListParagraph"/>
+        <w:spacing w:after="0"/>
+        <w:rPr>
+          <w:rFonts w:ascii="Times New Roman" w:eastAsia="Times New Roman" w:hAnsi="Times New Roman" w:cs="Times New Roman"/>
+          <w:b/>
+          <w:color w:val="000000" w:themeColor="text1"/>
+          <w:sz w:val="28"/>
+          <w:szCs w:val="28"/>
+          <w:lang w:val="hu-HU"/>
+        </w:rPr>
+      </w:pPr>
+    </w:p>
+    <w:p>
+      <w:pPr>
+        <w:pStyle w:val="ListParagraph"/>
+        <w:numPr>
+          <w:ilvl w:val="0"/>
+          <w:numId w:val="17"/>
         </w:numPr>
         <w:spacing w:after="0"/>
         <w:rPr>
@@ -3314,79 +4955,46 @@
           <w:szCs w:val="32"/>
           <w:lang w:val="hu-HU"/>
         </w:rPr>
-        <w:t>Game economy:</w:t>
-      </w:r>
-    </w:p>
-    <w:p>
-      <w:pPr>
-        <w:pStyle w:val="ListParagraph"/>
-        <w:spacing w:after="0"/>
-        <w:rPr>
-          <w:rFonts w:ascii="Times New Roman" w:eastAsia="Times New Roman" w:hAnsi="Times New Roman" w:cs="Times New Roman"/>
-          <w:color w:val="000000" w:themeColor="text1"/>
-          <w:sz w:val="28"/>
-          <w:szCs w:val="28"/>
-          <w:lang w:val="hu-HU"/>
-        </w:rPr>
-      </w:pPr>
-    </w:p>
-    <w:p>
-      <w:pPr>
-        <w:pStyle w:val="ListParagraph"/>
-        <w:spacing w:after="0"/>
-        <w:rPr>
-          <w:rFonts w:ascii="Times New Roman" w:eastAsia="Times New Roman" w:hAnsi="Times New Roman" w:cs="Times New Roman"/>
-          <w:color w:val="000000" w:themeColor="text1"/>
-          <w:sz w:val="28"/>
-          <w:szCs w:val="28"/>
-          <w:lang w:val="hu-HU"/>
-        </w:rPr>
-      </w:pPr>
-      <w:r>
-        <w:rPr>
-          <w:rFonts w:ascii="Times New Roman" w:eastAsia="Times New Roman" w:hAnsi="Times New Roman" w:cs="Times New Roman"/>
-          <w:color w:val="000000" w:themeColor="text1"/>
-          <w:sz w:val="28"/>
-          <w:szCs w:val="28"/>
-          <w:lang w:val="hu-HU"/>
-        </w:rPr>
-        <w:t xml:space="preserve">Resource collection is very simple in this game: </w:t>
-      </w:r>
-      <w:r>
-        <w:rPr>
-          <w:rFonts w:ascii="Times New Roman" w:eastAsia="Times New Roman" w:hAnsi="Times New Roman" w:cs="Times New Roman"/>
-          <w:b/>
-          <w:i/>
-          <w:color w:val="000000" w:themeColor="text1"/>
-          <w:sz w:val="28"/>
-          <w:szCs w:val="28"/>
-          <w:lang w:val="hu-HU"/>
-        </w:rPr>
-        <w:t>kill insects to earn points</w:t>
-      </w:r>
-      <w:r>
-        <w:rPr>
-          <w:rFonts w:ascii="Times New Roman" w:eastAsia="Times New Roman" w:hAnsi="Times New Roman" w:cs="Times New Roman"/>
-          <w:color w:val="000000" w:themeColor="text1"/>
-          <w:sz w:val="28"/>
-          <w:szCs w:val="28"/>
-          <w:lang w:val="hu-HU"/>
-        </w:rPr>
-        <w:t>.</w:t>
-      </w:r>
-    </w:p>
-    <w:p>
-      <w:pPr>
-        <w:pStyle w:val="ListParagraph"/>
-        <w:spacing w:after="0"/>
-        <w:rPr>
-          <w:rFonts w:ascii="Times New Roman" w:eastAsia="Times New Roman" w:hAnsi="Times New Roman" w:cs="Times New Roman"/>
-          <w:color w:val="000000" w:themeColor="text1"/>
-          <w:sz w:val="28"/>
-          <w:szCs w:val="28"/>
-          <w:lang w:val="hu-HU"/>
-        </w:rPr>
-      </w:pPr>
+        <w:t xml:space="preserve">  Audio:</w:t>
+      </w:r>
+    </w:p>
+    <w:p>
+      <w:pPr>
+        <w:pStyle w:val="ListParagraph"/>
+        <w:spacing w:after="0"/>
+        <w:ind w:left="630"/>
+        <w:rPr>
+          <w:rFonts w:ascii="Times New Roman" w:eastAsia="Times New Roman" w:hAnsi="Times New Roman" w:cs="Times New Roman"/>
+          <w:b/>
+          <w:color w:val="000000" w:themeColor="text1"/>
+          <w:sz w:val="32"/>
+          <w:szCs w:val="32"/>
+          <w:lang w:val="hu-HU"/>
+        </w:rPr>
+      </w:pPr>
+    </w:p>
+    <w:p>
+      <w:pPr>
+        <w:spacing w:after="0"/>
+        <w:ind w:left="630"/>
+        <w:rPr>
+          <w:rFonts w:ascii="Times New Roman" w:eastAsia="Times New Roman" w:hAnsi="Times New Roman" w:cs="Times New Roman"/>
+          <w:color w:val="000000" w:themeColor="text1"/>
+          <w:sz w:val="28"/>
+          <w:szCs w:val="28"/>
+          <w:lang w:val="hu-HU"/>
+        </w:rPr>
+      </w:pPr>
+      <w:r>
+        <w:rPr>
+          <w:rFonts w:ascii="Times New Roman" w:eastAsia="Times New Roman" w:hAnsi="Times New Roman" w:cs="Times New Roman"/>
+          <w:color w:val="000000" w:themeColor="text1"/>
+          <w:sz w:val="28"/>
+          <w:szCs w:val="28"/>
+          <w:lang w:val="hu-HU"/>
+        </w:rPr>
+        <w:t>One, maximum two different music (maybe one for each phases).</w:t>
+      </w:r>
       <w:r>
         <w:rPr>
           <w:rFonts w:ascii="Times New Roman" w:eastAsia="Times New Roman" w:hAnsi="Times New Roman" w:cs="Times New Roman"/>
@@ -3400,200 +5008,179 @@
     </w:p>
     <w:p>
       <w:pPr>
-        <w:pStyle w:val="ListParagraph"/>
-        <w:spacing w:after="0"/>
-        <w:rPr>
-          <w:rFonts w:ascii="Times New Roman" w:eastAsia="Times New Roman" w:hAnsi="Times New Roman" w:cs="Times New Roman"/>
-          <w:color w:val="000000" w:themeColor="text1"/>
-          <w:sz w:val="28"/>
-          <w:szCs w:val="28"/>
-          <w:lang w:val="hu-HU"/>
-        </w:rPr>
-      </w:pPr>
-      <w:r>
-        <w:rPr>
-          <w:rFonts w:ascii="Times New Roman" w:eastAsia="Times New Roman" w:hAnsi="Times New Roman" w:cs="Times New Roman"/>
-          <w:color w:val="000000" w:themeColor="text1"/>
-          <w:sz w:val="28"/>
-          <w:szCs w:val="28"/>
-          <w:lang w:val="hu-HU"/>
-        </w:rPr>
-        <w:t xml:space="preserve">These points can be spent on new </w:t>
-      </w:r>
-      <w:r>
-        <w:rPr>
-          <w:rFonts w:ascii="Times New Roman" w:eastAsia="Times New Roman" w:hAnsi="Times New Roman" w:cs="Times New Roman"/>
-          <w:b/>
-          <w:i/>
-          <w:color w:val="000000" w:themeColor="text1"/>
-          <w:sz w:val="28"/>
-          <w:szCs w:val="28"/>
-          <w:lang w:val="hu-HU"/>
-        </w:rPr>
-        <w:t>units</w:t>
-      </w:r>
-      <w:r>
-        <w:rPr>
-          <w:rFonts w:ascii="Times New Roman" w:eastAsia="Times New Roman" w:hAnsi="Times New Roman" w:cs="Times New Roman"/>
-          <w:color w:val="000000" w:themeColor="text1"/>
-          <w:sz w:val="28"/>
-          <w:szCs w:val="28"/>
-          <w:lang w:val="hu-HU"/>
-        </w:rPr>
-        <w:t xml:space="preserve"> and </w:t>
-      </w:r>
-      <w:r>
-        <w:rPr>
-          <w:rFonts w:ascii="Times New Roman" w:eastAsia="Times New Roman" w:hAnsi="Times New Roman" w:cs="Times New Roman"/>
-          <w:b/>
-          <w:i/>
-          <w:color w:val="000000" w:themeColor="text1"/>
-          <w:sz w:val="28"/>
-          <w:szCs w:val="28"/>
-          <w:lang w:val="hu-HU"/>
-        </w:rPr>
-        <w:t>siege engines</w:t>
-      </w:r>
-      <w:r>
-        <w:rPr>
-          <w:rFonts w:ascii="Times New Roman" w:eastAsia="Times New Roman" w:hAnsi="Times New Roman" w:cs="Times New Roman"/>
-          <w:color w:val="000000" w:themeColor="text1"/>
-          <w:sz w:val="28"/>
-          <w:szCs w:val="28"/>
-          <w:lang w:val="hu-HU"/>
-        </w:rPr>
-        <w:t xml:space="preserve">, </w:t>
-      </w:r>
-      <w:r>
-        <w:rPr>
-          <w:rFonts w:ascii="Times New Roman" w:eastAsia="Times New Roman" w:hAnsi="Times New Roman" w:cs="Times New Roman"/>
-          <w:color w:val="000000" w:themeColor="text1"/>
-          <w:sz w:val="28"/>
-          <w:szCs w:val="28"/>
-          <w:lang w:val="hu-HU"/>
-        </w:rPr>
-        <w:t>wall</w:t>
-      </w:r>
-      <w:r>
-        <w:rPr>
-          <w:rFonts w:ascii="Times New Roman" w:eastAsia="Times New Roman" w:hAnsi="Times New Roman" w:cs="Times New Roman"/>
-          <w:b/>
-          <w:i/>
-          <w:color w:val="000000" w:themeColor="text1"/>
-          <w:sz w:val="28"/>
-          <w:szCs w:val="28"/>
-          <w:lang w:val="hu-HU"/>
-        </w:rPr>
-        <w:t xml:space="preserve"> repairs</w:t>
-      </w:r>
-      <w:r>
-        <w:rPr>
-          <w:rFonts w:ascii="Times New Roman" w:eastAsia="Times New Roman" w:hAnsi="Times New Roman" w:cs="Times New Roman"/>
-          <w:color w:val="000000" w:themeColor="text1"/>
-          <w:sz w:val="28"/>
-          <w:szCs w:val="28"/>
-          <w:lang w:val="hu-HU"/>
-        </w:rPr>
-        <w:t xml:space="preserve"> and </w:t>
-      </w:r>
-      <w:r>
-        <w:rPr>
-          <w:rFonts w:ascii="Times New Roman" w:eastAsia="Times New Roman" w:hAnsi="Times New Roman" w:cs="Times New Roman"/>
-          <w:color w:val="000000" w:themeColor="text1"/>
-          <w:sz w:val="28"/>
-          <w:szCs w:val="28"/>
-          <w:lang w:val="hu-HU"/>
-        </w:rPr>
-        <w:t xml:space="preserve">upgrades and Town Hall </w:t>
-      </w:r>
-      <w:r>
-        <w:rPr>
-          <w:rFonts w:ascii="Times New Roman" w:eastAsia="Times New Roman" w:hAnsi="Times New Roman" w:cs="Times New Roman"/>
-          <w:b/>
-          <w:i/>
-          <w:color w:val="000000" w:themeColor="text1"/>
-          <w:sz w:val="28"/>
-          <w:szCs w:val="28"/>
-          <w:lang w:val="hu-HU"/>
-        </w:rPr>
-        <w:t>upgrades</w:t>
-      </w:r>
-      <w:r>
-        <w:rPr>
-          <w:rFonts w:ascii="Times New Roman" w:eastAsia="Times New Roman" w:hAnsi="Times New Roman" w:cs="Times New Roman"/>
-          <w:color w:val="000000" w:themeColor="text1"/>
-          <w:sz w:val="28"/>
-          <w:szCs w:val="28"/>
-          <w:lang w:val="hu-HU"/>
-        </w:rPr>
-        <w:t xml:space="preserve">. </w:t>
-      </w:r>
-    </w:p>
-    <w:p>
-      <w:pPr>
-        <w:pStyle w:val="ListParagraph"/>
-        <w:spacing w:after="0"/>
-        <w:rPr>
-          <w:rFonts w:ascii="Times New Roman" w:eastAsia="Times New Roman" w:hAnsi="Times New Roman" w:cs="Times New Roman"/>
-          <w:color w:val="000000" w:themeColor="text1"/>
-          <w:sz w:val="28"/>
-          <w:szCs w:val="28"/>
-          <w:lang w:val="hu-HU"/>
-        </w:rPr>
-      </w:pPr>
-      <w:r>
-        <w:rPr>
-          <w:rFonts w:ascii="Times New Roman" w:eastAsia="Times New Roman" w:hAnsi="Times New Roman" w:cs="Times New Roman"/>
-          <w:color w:val="000000" w:themeColor="text1"/>
-          <w:sz w:val="28"/>
-          <w:szCs w:val="28"/>
-          <w:lang w:val="hu-HU"/>
-        </w:rPr>
-        <w:t xml:space="preserve">The stronger the </w:t>
-      </w:r>
-      <w:r>
-        <w:rPr>
-          <w:rFonts w:ascii="Times New Roman" w:eastAsia="Times New Roman" w:hAnsi="Times New Roman" w:cs="Times New Roman"/>
-          <w:color w:val="000000" w:themeColor="text1"/>
-          <w:sz w:val="28"/>
-          <w:szCs w:val="28"/>
-          <w:lang w:val="hu-HU"/>
-        </w:rPr>
-        <w:t>insect</w:t>
-      </w:r>
-      <w:r>
-        <w:rPr>
-          <w:rFonts w:ascii="Times New Roman" w:eastAsia="Times New Roman" w:hAnsi="Times New Roman" w:cs="Times New Roman"/>
-          <w:color w:val="000000" w:themeColor="text1"/>
-          <w:sz w:val="28"/>
-          <w:szCs w:val="28"/>
-          <w:lang w:val="hu-HU"/>
-        </w:rPr>
-        <w:t>, the more points the player will get after killing it.</w:t>
-      </w:r>
-    </w:p>
-    <w:p>
-      <w:pPr>
-        <w:spacing w:after="0"/>
-        <w:rPr>
-          <w:rFonts w:ascii="Times New Roman" w:eastAsia="Times New Roman" w:hAnsi="Times New Roman" w:cs="Times New Roman"/>
-          <w:b/>
-          <w:color w:val="000000" w:themeColor="text1"/>
-          <w:sz w:val="28"/>
-          <w:szCs w:val="28"/>
-          <w:lang w:val="hu-HU"/>
-        </w:rPr>
-      </w:pPr>
-    </w:p>
-    <w:p>
-      <w:pPr>
-        <w:spacing w:after="0"/>
-        <w:rPr>
-          <w:rFonts w:ascii="Times New Roman" w:eastAsia="Times New Roman" w:hAnsi="Times New Roman" w:cs="Times New Roman"/>
-          <w:b/>
-          <w:color w:val="000000" w:themeColor="text1"/>
-          <w:sz w:val="28"/>
-          <w:szCs w:val="28"/>
+        <w:spacing w:after="0"/>
+        <w:ind w:left="630"/>
+        <w:rPr>
+          <w:rFonts w:ascii="Times New Roman" w:eastAsia="Times New Roman" w:hAnsi="Times New Roman" w:cs="Times New Roman"/>
+          <w:color w:val="000000" w:themeColor="text1"/>
+          <w:sz w:val="28"/>
+          <w:szCs w:val="28"/>
+          <w:lang w:val="hu-HU"/>
+        </w:rPr>
+      </w:pPr>
+      <w:r>
+        <w:rPr>
+          <w:rFonts w:ascii="Times New Roman" w:eastAsia="Times New Roman" w:hAnsi="Times New Roman" w:cs="Times New Roman"/>
+          <w:color w:val="000000" w:themeColor="text1"/>
+          <w:sz w:val="28"/>
+          <w:szCs w:val="28"/>
+          <w:lang w:val="hu-HU"/>
+        </w:rPr>
+        <w:t>Each insect unit type will have their own walking/flying and attacking/dying sound effect.</w:t>
+      </w:r>
+    </w:p>
+    <w:p>
+      <w:pPr>
+        <w:spacing w:after="0"/>
+        <w:ind w:left="630"/>
+        <w:rPr>
+          <w:rFonts w:ascii="Times New Roman" w:eastAsia="Times New Roman" w:hAnsi="Times New Roman" w:cs="Times New Roman"/>
+          <w:color w:val="000000" w:themeColor="text1"/>
+          <w:sz w:val="28"/>
+          <w:szCs w:val="28"/>
+          <w:lang w:val="hu-HU"/>
+        </w:rPr>
+      </w:pPr>
+      <w:r>
+        <w:rPr>
+          <w:rFonts w:ascii="Times New Roman" w:eastAsia="Times New Roman" w:hAnsi="Times New Roman" w:cs="Times New Roman"/>
+          <w:color w:val="000000" w:themeColor="text1"/>
+          <w:sz w:val="28"/>
+          <w:szCs w:val="28"/>
+          <w:lang w:val="hu-HU"/>
+        </w:rPr>
+        <w:t>Defender units will all have walking, attacking and dying sounds.</w:t>
+      </w:r>
+    </w:p>
+    <w:p>
+      <w:pPr>
+        <w:spacing w:after="0"/>
+        <w:ind w:left="630"/>
+        <w:rPr>
+          <w:rFonts w:ascii="Times New Roman" w:eastAsia="Times New Roman" w:hAnsi="Times New Roman" w:cs="Times New Roman"/>
+          <w:color w:val="000000" w:themeColor="text1"/>
+          <w:sz w:val="28"/>
+          <w:szCs w:val="28"/>
+          <w:lang w:val="hu-HU"/>
+        </w:rPr>
+      </w:pPr>
+    </w:p>
+    <w:p>
+      <w:pPr>
+        <w:pStyle w:val="ListParagraph"/>
+        <w:numPr>
+          <w:ilvl w:val="0"/>
+          <w:numId w:val="17"/>
+        </w:numPr>
+        <w:spacing w:after="0"/>
+        <w:rPr>
+          <w:rFonts w:ascii="Times New Roman" w:eastAsia="Times New Roman" w:hAnsi="Times New Roman" w:cs="Times New Roman"/>
+          <w:b/>
+          <w:color w:val="000000" w:themeColor="text1"/>
+          <w:sz w:val="32"/>
+          <w:szCs w:val="32"/>
+          <w:lang w:val="hu-HU"/>
+        </w:rPr>
+      </w:pPr>
+      <w:r>
+        <w:rPr>
+          <w:rFonts w:ascii="Times New Roman" w:eastAsia="Times New Roman" w:hAnsi="Times New Roman" w:cs="Times New Roman"/>
+          <w:b/>
+          <w:color w:val="000000" w:themeColor="text1"/>
+          <w:sz w:val="32"/>
+          <w:szCs w:val="32"/>
+          <w:lang w:val="hu-HU"/>
+        </w:rPr>
+        <w:t xml:space="preserve"> Help system:</w:t>
+      </w:r>
+      <w:r>
+        <w:rPr>
+          <w:rFonts w:ascii="Times New Roman" w:eastAsia="Times New Roman" w:hAnsi="Times New Roman" w:cs="Times New Roman"/>
+          <w:b/>
+          <w:color w:val="000000" w:themeColor="text1"/>
+          <w:sz w:val="32"/>
+          <w:szCs w:val="32"/>
+          <w:lang w:val="hu-HU"/>
+        </w:rPr>
+        <w:t xml:space="preserve"> </w:t>
+      </w:r>
+      <w:r>
+        <w:rPr>
+          <w:rFonts w:ascii="Times New Roman" w:eastAsia="Times New Roman" w:hAnsi="Times New Roman" w:cs="Times New Roman"/>
+          <w:b/>
+          <w:color w:val="000000" w:themeColor="text1"/>
+          <w:sz w:val="32"/>
+          <w:szCs w:val="32"/>
+          <w:lang w:val="hu-HU"/>
+        </w:rPr>
+        <w:t xml:space="preserve"> </w:t>
+      </w:r>
+      <w:r>
+        <w:rPr>
+          <w:rFonts w:ascii="Times New Roman" w:eastAsia="Times New Roman" w:hAnsi="Times New Roman" w:cs="Times New Roman"/>
+          <w:color w:val="000000" w:themeColor="text1"/>
+          <w:sz w:val="28"/>
+          <w:szCs w:val="28"/>
+          <w:lang w:val="hu-HU"/>
+        </w:rPr>
+        <w:t xml:space="preserve">Hovering over - </w:t>
+      </w:r>
+      <w:r>
+        <w:rPr>
+          <w:rFonts w:ascii="Times New Roman" w:eastAsia="Times New Roman" w:hAnsi="Times New Roman" w:cs="Times New Roman"/>
+          <w:b/>
+          <w:i/>
+          <w:color w:val="000000" w:themeColor="text1"/>
+          <w:sz w:val="28"/>
+          <w:szCs w:val="28"/>
+          <w:lang w:val="hu-HU"/>
+        </w:rPr>
+        <w:t>p</w:t>
+      </w:r>
+      <w:r>
+        <w:rPr>
+          <w:rFonts w:ascii="Times New Roman" w:eastAsia="Times New Roman" w:hAnsi="Times New Roman" w:cs="Times New Roman"/>
+          <w:b/>
+          <w:i/>
+          <w:color w:val="000000" w:themeColor="text1"/>
+          <w:sz w:val="28"/>
+          <w:szCs w:val="28"/>
+          <w:lang w:val="hu-HU"/>
+        </w:rPr>
+        <w:t>op</w:t>
+      </w:r>
+      <w:r>
+        <w:rPr>
+          <w:rFonts w:ascii="Times New Roman" w:eastAsia="Times New Roman" w:hAnsi="Times New Roman" w:cs="Times New Roman"/>
+          <w:b/>
+          <w:i/>
+          <w:color w:val="000000" w:themeColor="text1"/>
+          <w:sz w:val="28"/>
+          <w:szCs w:val="28"/>
+          <w:lang w:val="hu-HU"/>
+        </w:rPr>
+        <w:t>-up</w:t>
+      </w:r>
+      <w:r>
+        <w:rPr>
+          <w:rFonts w:ascii="Times New Roman" w:eastAsia="Times New Roman" w:hAnsi="Times New Roman" w:cs="Times New Roman"/>
+          <w:color w:val="000000" w:themeColor="text1"/>
+          <w:sz w:val="28"/>
+          <w:szCs w:val="28"/>
+          <w:lang w:val="hu-HU"/>
+        </w:rPr>
+        <w:t xml:space="preserve"> descriptions.</w:t>
+      </w:r>
+    </w:p>
+    <w:p>
+      <w:pPr>
+        <w:pStyle w:val="ListParagraph"/>
+        <w:spacing w:after="0"/>
+        <w:rPr>
+          <w:rFonts w:ascii="Times New Roman" w:eastAsia="Times New Roman" w:hAnsi="Times New Roman" w:cs="Times New Roman"/>
+          <w:color w:val="000000" w:themeColor="text1"/>
+          <w:sz w:val="40"/>
+          <w:szCs w:val="40"/>
           <w:lang w:val="hu-HU"/>
         </w:rPr>
       </w:pPr>
@@ -3624,7 +5211,8 @@
           <w:szCs w:val="40"/>
           <w:lang w:val="hu-HU"/>
         </w:rPr>
-        <w:t>Interface</w:t>
+        <w:lastRenderedPageBreak/>
+        <w:t>Screen flow</w:t>
       </w:r>
       <w:r>
         <w:rPr>
@@ -3640,6 +5228,100 @@
     </w:p>
     <w:p>
       <w:pPr>
+        <w:pStyle w:val="ListParagraph"/>
+        <w:spacing w:after="0"/>
+        <w:rPr>
+          <w:rFonts w:ascii="Times New Roman" w:eastAsia="Times New Roman" w:hAnsi="Times New Roman" w:cs="Times New Roman"/>
+          <w:b/>
+          <w:color w:val="000000" w:themeColor="text1"/>
+          <w:sz w:val="40"/>
+          <w:szCs w:val="40"/>
+          <w:lang w:val="hu-HU"/>
+        </w:rPr>
+      </w:pPr>
+    </w:p>
+    <w:p>
+      <w:pPr>
+        <w:pStyle w:val="ListParagraph"/>
+        <w:spacing w:after="0"/>
+        <w:rPr>
+          <w:rFonts w:ascii="Times New Roman" w:eastAsia="Times New Roman" w:hAnsi="Times New Roman" w:cs="Times New Roman"/>
+          <w:color w:val="000000" w:themeColor="text1"/>
+          <w:sz w:val="40"/>
+          <w:szCs w:val="40"/>
+          <w:lang w:val="hu-HU"/>
+        </w:rPr>
+      </w:pPr>
+      <w:r>
+        <w:rPr>
+          <w:rFonts w:ascii="Times New Roman" w:eastAsia="Times New Roman" w:hAnsi="Times New Roman" w:cs="Times New Roman"/>
+          <w:color w:val="000000" w:themeColor="text1"/>
+          <w:sz w:val="40"/>
+          <w:szCs w:val="40"/>
+          <w:lang w:val="hu-HU"/>
+        </w:rPr>
+        <w:t>Added soon!</w:t>
+      </w:r>
+    </w:p>
+    <w:p>
+      <w:pPr>
+        <w:pStyle w:val="ListParagraph"/>
+        <w:spacing w:after="0"/>
+        <w:rPr>
+          <w:rFonts w:ascii="Times New Roman" w:eastAsia="Times New Roman" w:hAnsi="Times New Roman" w:cs="Times New Roman"/>
+          <w:b/>
+          <w:color w:val="000000" w:themeColor="text1"/>
+          <w:sz w:val="40"/>
+          <w:szCs w:val="40"/>
+          <w:lang w:val="hu-HU"/>
+        </w:rPr>
+      </w:pPr>
+    </w:p>
+    <w:p>
+      <w:pPr>
+        <w:pStyle w:val="ListParagraph"/>
+        <w:spacing w:after="0"/>
+        <w:rPr>
+          <w:rFonts w:ascii="Times New Roman" w:eastAsia="Times New Roman" w:hAnsi="Times New Roman" w:cs="Times New Roman"/>
+          <w:b/>
+          <w:color w:val="000000" w:themeColor="text1"/>
+          <w:sz w:val="40"/>
+          <w:szCs w:val="40"/>
+          <w:lang w:val="hu-HU"/>
+        </w:rPr>
+      </w:pPr>
+    </w:p>
+    <w:p>
+      <w:pPr>
+        <w:pStyle w:val="ListParagraph"/>
+        <w:numPr>
+          <w:ilvl w:val="0"/>
+          <w:numId w:val="3"/>
+        </w:numPr>
+        <w:spacing w:after="0"/>
+        <w:rPr>
+          <w:rFonts w:ascii="Times New Roman" w:eastAsia="Times New Roman" w:hAnsi="Times New Roman" w:cs="Times New Roman"/>
+          <w:b/>
+          <w:color w:val="000000" w:themeColor="text1"/>
+          <w:sz w:val="40"/>
+          <w:szCs w:val="40"/>
+          <w:lang w:val="hu-HU"/>
+        </w:rPr>
+      </w:pPr>
+      <w:r>
+        <w:rPr>
+          <w:rFonts w:ascii="Times New Roman" w:eastAsia="Times New Roman" w:hAnsi="Times New Roman" w:cs="Times New Roman"/>
+          <w:b/>
+          <w:color w:val="000000" w:themeColor="text1"/>
+          <w:sz w:val="40"/>
+          <w:szCs w:val="40"/>
+          <w:lang w:val="hu-HU"/>
+        </w:rPr>
+        <w:t>Additional information:</w:t>
+      </w:r>
+    </w:p>
+    <w:p>
+      <w:pPr>
         <w:spacing w:after="0"/>
         <w:rPr>
           <w:rFonts w:ascii="Times New Roman" w:eastAsia="Times New Roman" w:hAnsi="Times New Roman" w:cs="Times New Roman"/>
@@ -3647,385 +5329,6 @@
           <w:color w:val="000000" w:themeColor="text1"/>
           <w:sz w:val="32"/>
           <w:szCs w:val="32"/>
-          <w:lang w:val="hu-HU"/>
-        </w:rPr>
-      </w:pPr>
-    </w:p>
-    <w:p>
-      <w:pPr>
-        <w:pStyle w:val="ListParagraph"/>
-        <w:numPr>
-          <w:ilvl w:val="0"/>
-          <w:numId w:val="17"/>
-        </w:numPr>
-        <w:spacing w:after="0"/>
-        <w:rPr>
-          <w:rFonts w:ascii="Times New Roman" w:eastAsia="Times New Roman" w:hAnsi="Times New Roman" w:cs="Times New Roman"/>
-          <w:b/>
-          <w:color w:val="000000" w:themeColor="text1"/>
-          <w:sz w:val="32"/>
-          <w:szCs w:val="32"/>
-          <w:lang w:val="hu-HU"/>
-        </w:rPr>
-      </w:pPr>
-      <w:r>
-        <w:rPr>
-          <w:rFonts w:ascii="Times New Roman" w:eastAsia="Times New Roman" w:hAnsi="Times New Roman" w:cs="Times New Roman"/>
-          <w:b/>
-          <w:color w:val="000000" w:themeColor="text1"/>
-          <w:sz w:val="32"/>
-          <w:szCs w:val="32"/>
-          <w:lang w:val="hu-HU"/>
-        </w:rPr>
-        <w:t xml:space="preserve">  User interface:</w:t>
-      </w:r>
-    </w:p>
-    <w:p>
-      <w:pPr>
-        <w:pStyle w:val="ListParagraph"/>
-        <w:spacing w:after="0"/>
-        <w:rPr>
-          <w:rFonts w:ascii="Times New Roman" w:eastAsia="Times New Roman" w:hAnsi="Times New Roman" w:cs="Times New Roman"/>
-          <w:b/>
-          <w:color w:val="000000" w:themeColor="text1"/>
-          <w:sz w:val="28"/>
-          <w:szCs w:val="28"/>
-          <w:lang w:val="hu-HU"/>
-        </w:rPr>
-      </w:pPr>
-      <w:r>
-        <w:rPr>
-          <w:rFonts w:ascii="Times New Roman" w:eastAsia="Times New Roman" w:hAnsi="Times New Roman" w:cs="Times New Roman"/>
-          <w:b/>
-          <w:color w:val="000000" w:themeColor="text1"/>
-          <w:sz w:val="28"/>
-          <w:szCs w:val="28"/>
-          <w:lang w:val="hu-HU"/>
-        </w:rPr>
-        <w:t xml:space="preserve"> </w:t>
-      </w:r>
-    </w:p>
-    <w:p>
-      <w:pPr>
-        <w:spacing w:after="0"/>
-        <w:ind w:left="720"/>
-        <w:rPr>
-          <w:rFonts w:ascii="Times New Roman" w:eastAsia="Times New Roman" w:hAnsi="Times New Roman" w:cs="Times New Roman"/>
-          <w:color w:val="000000" w:themeColor="text1"/>
-          <w:sz w:val="28"/>
-          <w:szCs w:val="28"/>
-          <w:lang w:val="hu-HU"/>
-        </w:rPr>
-      </w:pPr>
-      <w:r>
-        <w:rPr>
-          <w:rFonts w:ascii="Times New Roman" w:eastAsia="Times New Roman" w:hAnsi="Times New Roman" w:cs="Times New Roman"/>
-          <w:color w:val="000000" w:themeColor="text1"/>
-          <w:sz w:val="28"/>
-          <w:szCs w:val="28"/>
-          <w:lang w:val="hu-HU"/>
-        </w:rPr>
-        <w:t xml:space="preserve">The </w:t>
-      </w:r>
-      <w:r>
-        <w:rPr>
-          <w:rFonts w:ascii="Times New Roman" w:eastAsia="Times New Roman" w:hAnsi="Times New Roman" w:cs="Times New Roman"/>
-          <w:b/>
-          <w:i/>
-          <w:color w:val="000000" w:themeColor="text1"/>
-          <w:sz w:val="28"/>
-          <w:szCs w:val="28"/>
-          <w:lang w:val="hu-HU"/>
-        </w:rPr>
-        <w:t>HUD</w:t>
-      </w:r>
-      <w:r>
-        <w:rPr>
-          <w:rFonts w:ascii="Times New Roman" w:eastAsia="Times New Roman" w:hAnsi="Times New Roman" w:cs="Times New Roman"/>
-          <w:color w:val="000000" w:themeColor="text1"/>
-          <w:sz w:val="28"/>
-          <w:szCs w:val="28"/>
-          <w:lang w:val="hu-HU"/>
-        </w:rPr>
-        <w:t xml:space="preserve"> contains five</w:t>
-      </w:r>
-      <w:r>
-        <w:rPr>
-          <w:rFonts w:ascii="Times New Roman" w:eastAsia="Times New Roman" w:hAnsi="Times New Roman" w:cs="Times New Roman"/>
-          <w:color w:val="000000" w:themeColor="text1"/>
-          <w:sz w:val="28"/>
-          <w:szCs w:val="28"/>
-          <w:lang w:val="hu-HU"/>
-        </w:rPr>
-        <w:t xml:space="preserve"> plus nine additional</w:t>
-      </w:r>
-      <w:r>
-        <w:rPr>
-          <w:rFonts w:ascii="Times New Roman" w:eastAsia="Times New Roman" w:hAnsi="Times New Roman" w:cs="Times New Roman"/>
-          <w:color w:val="000000" w:themeColor="text1"/>
-          <w:sz w:val="28"/>
-          <w:szCs w:val="28"/>
-          <w:lang w:val="hu-HU"/>
-        </w:rPr>
-        <w:t xml:space="preserve"> </w:t>
-      </w:r>
-      <w:r>
-        <w:rPr>
-          <w:rFonts w:ascii="Times New Roman" w:eastAsia="Times New Roman" w:hAnsi="Times New Roman" w:cs="Times New Roman"/>
-          <w:b/>
-          <w:i/>
-          <w:color w:val="000000" w:themeColor="text1"/>
-          <w:sz w:val="28"/>
-          <w:szCs w:val="28"/>
-          <w:lang w:val="hu-HU"/>
-        </w:rPr>
-        <w:t>buttons</w:t>
-      </w:r>
-      <w:r>
-        <w:rPr>
-          <w:rFonts w:ascii="Times New Roman" w:eastAsia="Times New Roman" w:hAnsi="Times New Roman" w:cs="Times New Roman"/>
-          <w:color w:val="000000" w:themeColor="text1"/>
-          <w:sz w:val="28"/>
-          <w:szCs w:val="28"/>
-          <w:lang w:val="hu-HU"/>
-        </w:rPr>
-        <w:t xml:space="preserve"> f</w:t>
-      </w:r>
-      <w:r>
-        <w:rPr>
-          <w:rFonts w:ascii="Times New Roman" w:eastAsia="Times New Roman" w:hAnsi="Times New Roman" w:cs="Times New Roman"/>
-          <w:color w:val="000000" w:themeColor="text1"/>
-          <w:sz w:val="28"/>
-          <w:szCs w:val="28"/>
-          <w:lang w:val="hu-HU"/>
-        </w:rPr>
-        <w:t xml:space="preserve">or the corresponding unit/siege engine </w:t>
-      </w:r>
-      <w:r>
-        <w:rPr>
-          <w:rFonts w:ascii="Times New Roman" w:eastAsia="Times New Roman" w:hAnsi="Times New Roman" w:cs="Times New Roman"/>
-          <w:color w:val="000000" w:themeColor="text1"/>
-          <w:sz w:val="28"/>
-          <w:szCs w:val="28"/>
-          <w:lang w:val="hu-HU"/>
-        </w:rPr>
-        <w:t>types and upgrades/repairs.</w:t>
-      </w:r>
-      <w:r>
-        <w:rPr>
-          <w:rFonts w:ascii="Times New Roman" w:eastAsia="Times New Roman" w:hAnsi="Times New Roman" w:cs="Times New Roman"/>
-          <w:color w:val="000000" w:themeColor="text1"/>
-          <w:sz w:val="28"/>
-          <w:szCs w:val="28"/>
-          <w:lang w:val="hu-HU"/>
-        </w:rPr>
-        <w:t xml:space="preserve"> </w:t>
-      </w:r>
-    </w:p>
-    <w:p>
-      <w:pPr>
-        <w:spacing w:after="0"/>
-        <w:ind w:left="720"/>
-        <w:rPr>
-          <w:rFonts w:ascii="Times New Roman" w:eastAsia="Times New Roman" w:hAnsi="Times New Roman" w:cs="Times New Roman"/>
-          <w:color w:val="000000" w:themeColor="text1"/>
-          <w:sz w:val="28"/>
-          <w:szCs w:val="28"/>
-          <w:lang w:val="hu-HU"/>
-        </w:rPr>
-      </w:pPr>
-      <w:r>
-        <w:rPr>
-          <w:rFonts w:ascii="Times New Roman" w:eastAsia="Times New Roman" w:hAnsi="Times New Roman" w:cs="Times New Roman"/>
-          <w:color w:val="000000" w:themeColor="text1"/>
-          <w:sz w:val="28"/>
-          <w:szCs w:val="28"/>
-          <w:lang w:val="hu-HU"/>
-        </w:rPr>
-        <w:t>During the "prep</w:t>
-      </w:r>
-      <w:r>
-        <w:rPr>
-          <w:rFonts w:ascii="Times New Roman" w:eastAsia="Times New Roman" w:hAnsi="Times New Roman" w:cs="Times New Roman"/>
-          <w:color w:val="000000" w:themeColor="text1"/>
-          <w:sz w:val="28"/>
-          <w:szCs w:val="28"/>
-          <w:lang w:val="hu-HU"/>
-        </w:rPr>
-        <w:t xml:space="preserve">aration" phase, a </w:t>
-      </w:r>
-      <w:r>
-        <w:rPr>
-          <w:rFonts w:ascii="Times New Roman" w:eastAsia="Times New Roman" w:hAnsi="Times New Roman" w:cs="Times New Roman"/>
-          <w:b/>
-          <w:i/>
-          <w:color w:val="000000" w:themeColor="text1"/>
-          <w:sz w:val="28"/>
-          <w:szCs w:val="28"/>
-          <w:lang w:val="hu-HU"/>
-        </w:rPr>
-        <w:t>timer</w:t>
-      </w:r>
-      <w:r>
-        <w:rPr>
-          <w:rFonts w:ascii="Times New Roman" w:eastAsia="Times New Roman" w:hAnsi="Times New Roman" w:cs="Times New Roman"/>
-          <w:color w:val="000000" w:themeColor="text1"/>
-          <w:sz w:val="28"/>
-          <w:szCs w:val="28"/>
-          <w:lang w:val="hu-HU"/>
-        </w:rPr>
-        <w:t xml:space="preserve"> will be </w:t>
-      </w:r>
-      <w:r>
-        <w:rPr>
-          <w:rFonts w:ascii="Times New Roman" w:eastAsia="Times New Roman" w:hAnsi="Times New Roman" w:cs="Times New Roman"/>
-          <w:color w:val="000000" w:themeColor="text1"/>
-          <w:sz w:val="28"/>
-          <w:szCs w:val="28"/>
-          <w:lang w:val="hu-HU"/>
-        </w:rPr>
-        <w:t>placed on the screen, which shows the remaining time u</w:t>
-      </w:r>
-      <w:r>
-        <w:rPr>
-          <w:rFonts w:ascii="Times New Roman" w:eastAsia="Times New Roman" w:hAnsi="Times New Roman" w:cs="Times New Roman"/>
-          <w:color w:val="000000" w:themeColor="text1"/>
-          <w:sz w:val="28"/>
-          <w:szCs w:val="28"/>
-          <w:lang w:val="hu-HU"/>
-        </w:rPr>
-        <w:t xml:space="preserve">ntil the next attack. </w:t>
-      </w:r>
-      <w:r>
-        <w:rPr>
-          <w:rFonts w:ascii="Times New Roman" w:eastAsia="Times New Roman" w:hAnsi="Times New Roman" w:cs="Times New Roman"/>
-          <w:color w:val="000000" w:themeColor="text1"/>
-          <w:sz w:val="28"/>
-          <w:szCs w:val="28"/>
-          <w:lang w:val="hu-HU"/>
-        </w:rPr>
-        <w:t xml:space="preserve">The </w:t>
-      </w:r>
-      <w:r>
-        <w:rPr>
-          <w:rFonts w:ascii="Times New Roman" w:eastAsia="Times New Roman" w:hAnsi="Times New Roman" w:cs="Times New Roman"/>
-          <w:b/>
-          <w:i/>
-          <w:color w:val="000000" w:themeColor="text1"/>
-          <w:sz w:val="28"/>
-          <w:szCs w:val="28"/>
-          <w:lang w:val="hu-HU"/>
-        </w:rPr>
-        <w:t>size</w:t>
-      </w:r>
-      <w:r>
-        <w:rPr>
-          <w:rFonts w:ascii="Times New Roman" w:eastAsia="Times New Roman" w:hAnsi="Times New Roman" w:cs="Times New Roman"/>
-          <w:color w:val="000000" w:themeColor="text1"/>
-          <w:sz w:val="28"/>
-          <w:szCs w:val="28"/>
-          <w:lang w:val="hu-HU"/>
-        </w:rPr>
-        <w:t xml:space="preserve"> and </w:t>
-      </w:r>
-      <w:r>
-        <w:rPr>
-          <w:rFonts w:ascii="Times New Roman" w:eastAsia="Times New Roman" w:hAnsi="Times New Roman" w:cs="Times New Roman"/>
-          <w:b/>
-          <w:i/>
-          <w:color w:val="000000" w:themeColor="text1"/>
-          <w:sz w:val="28"/>
-          <w:szCs w:val="28"/>
-          <w:lang w:val="hu-HU"/>
-        </w:rPr>
-        <w:t>composition</w:t>
-      </w:r>
-      <w:r>
-        <w:rPr>
-          <w:rFonts w:ascii="Times New Roman" w:eastAsia="Times New Roman" w:hAnsi="Times New Roman" w:cs="Times New Roman"/>
-          <w:color w:val="000000" w:themeColor="text1"/>
-          <w:sz w:val="28"/>
-          <w:szCs w:val="28"/>
-          <w:lang w:val="hu-HU"/>
-        </w:rPr>
-        <w:t xml:space="preserve"> of the next attacking </w:t>
-      </w:r>
-      <w:r>
-        <w:rPr>
-          <w:rFonts w:ascii="Times New Roman" w:eastAsia="Times New Roman" w:hAnsi="Times New Roman" w:cs="Times New Roman"/>
-          <w:b/>
-          <w:i/>
-          <w:color w:val="000000" w:themeColor="text1"/>
-          <w:sz w:val="28"/>
-          <w:szCs w:val="28"/>
-          <w:lang w:val="hu-HU"/>
-        </w:rPr>
-        <w:t>wave</w:t>
-      </w:r>
-      <w:r>
-        <w:rPr>
-          <w:rFonts w:ascii="Times New Roman" w:eastAsia="Times New Roman" w:hAnsi="Times New Roman" w:cs="Times New Roman"/>
-          <w:color w:val="000000" w:themeColor="text1"/>
-          <w:sz w:val="28"/>
-          <w:szCs w:val="28"/>
-          <w:lang w:val="hu-HU"/>
-        </w:rPr>
-        <w:t xml:space="preserve"> will also be shown.</w:t>
-      </w:r>
-    </w:p>
-    <w:p>
-      <w:pPr>
-        <w:pStyle w:val="ListParagraph"/>
-        <w:spacing w:after="0"/>
-        <w:rPr>
-          <w:rFonts w:ascii="Times New Roman" w:eastAsia="Times New Roman" w:hAnsi="Times New Roman" w:cs="Times New Roman"/>
-          <w:b/>
-          <w:color w:val="000000" w:themeColor="text1"/>
-          <w:sz w:val="28"/>
-          <w:szCs w:val="28"/>
-          <w:lang w:val="hu-HU"/>
-        </w:rPr>
-      </w:pPr>
-    </w:p>
-    <w:p>
-      <w:pPr>
-        <w:pStyle w:val="ListParagraph"/>
-        <w:numPr>
-          <w:ilvl w:val="0"/>
-          <w:numId w:val="17"/>
-        </w:numPr>
-        <w:spacing w:after="0"/>
-        <w:rPr>
-          <w:rFonts w:ascii="Times New Roman" w:eastAsia="Times New Roman" w:hAnsi="Times New Roman" w:cs="Times New Roman"/>
-          <w:b/>
-          <w:color w:val="000000" w:themeColor="text1"/>
-          <w:sz w:val="32"/>
-          <w:szCs w:val="32"/>
-          <w:lang w:val="hu-HU"/>
-        </w:rPr>
-      </w:pPr>
-      <w:r>
-        <w:rPr>
-          <w:rFonts w:ascii="Times New Roman" w:eastAsia="Times New Roman" w:hAnsi="Times New Roman" w:cs="Times New Roman"/>
-          <w:b/>
-          <w:color w:val="000000" w:themeColor="text1"/>
-          <w:sz w:val="32"/>
-          <w:szCs w:val="32"/>
-          <w:lang w:val="hu-HU"/>
-        </w:rPr>
-        <w:t xml:space="preserve"> Control system:</w:t>
-      </w:r>
-    </w:p>
-    <w:p>
-      <w:pPr>
-        <w:pStyle w:val="ListParagraph"/>
-        <w:spacing w:after="0"/>
-        <w:rPr>
-          <w:rFonts w:ascii="Times New Roman" w:eastAsia="Times New Roman" w:hAnsi="Times New Roman" w:cs="Times New Roman"/>
-          <w:b/>
-          <w:color w:val="000000" w:themeColor="text1"/>
-          <w:sz w:val="28"/>
-          <w:szCs w:val="28"/>
           <w:lang w:val="hu-HU"/>
         </w:rPr>
       </w:pPr>
@@ -4049,64 +5352,12 @@
       <w:r>
         <w:rPr>
           <w:rFonts w:ascii="Times New Roman" w:eastAsia="Times New Roman" w:hAnsi="Times New Roman" w:cs="Times New Roman"/>
-          <w:b/>
-          <w:color w:val="000000" w:themeColor="text1"/>
-          <w:sz w:val="28"/>
-          <w:szCs w:val="28"/>
-          <w:lang w:val="hu-HU"/>
-        </w:rPr>
-        <w:t>w,a,s,d keys and the mouse</w:t>
-      </w:r>
-      <w:r>
-        <w:rPr>
-          <w:rFonts w:ascii="Times New Roman" w:eastAsia="Times New Roman" w:hAnsi="Times New Roman" w:cs="Times New Roman"/>
-          <w:b/>
-          <w:color w:val="000000" w:themeColor="text1"/>
-          <w:sz w:val="28"/>
-          <w:szCs w:val="28"/>
-          <w:lang w:val="hu-HU"/>
-        </w:rPr>
-        <w:t>:</w:t>
-      </w:r>
-      <w:r>
-        <w:rPr>
-          <w:rFonts w:ascii="Times New Roman" w:eastAsia="Times New Roman" w:hAnsi="Times New Roman" w:cs="Times New Roman"/>
-          <w:color w:val="000000" w:themeColor="text1"/>
-          <w:sz w:val="28"/>
-          <w:szCs w:val="28"/>
-          <w:lang w:val="hu-HU"/>
-        </w:rPr>
-        <w:t xml:space="preserve"> </w:t>
-      </w:r>
-      <w:r>
-        <w:rPr>
-          <w:rFonts w:ascii="Times New Roman" w:eastAsia="Times New Roman" w:hAnsi="Times New Roman" w:cs="Times New Roman"/>
-          <w:color w:val="000000" w:themeColor="text1"/>
-          <w:sz w:val="28"/>
-          <w:szCs w:val="28"/>
-          <w:lang w:val="hu-HU"/>
-        </w:rPr>
-        <w:t>Pan</w:t>
-      </w:r>
-      <w:r>
-        <w:rPr>
-          <w:rFonts w:ascii="Times New Roman" w:eastAsia="Times New Roman" w:hAnsi="Times New Roman" w:cs="Times New Roman"/>
-          <w:color w:val="000000" w:themeColor="text1"/>
-          <w:sz w:val="28"/>
-          <w:szCs w:val="28"/>
-          <w:lang w:val="hu-HU"/>
-        </w:rPr>
-        <w:t>s</w:t>
-      </w:r>
-      <w:r>
-        <w:rPr>
-          <w:rFonts w:ascii="Times New Roman" w:eastAsia="Times New Roman" w:hAnsi="Times New Roman" w:cs="Times New Roman"/>
-          <w:color w:val="000000" w:themeColor="text1"/>
-          <w:sz w:val="28"/>
-          <w:szCs w:val="28"/>
-          <w:lang w:val="hu-HU"/>
-        </w:rPr>
-        <w:t xml:space="preserve"> the screen.</w:t>
+          <w:color w:val="000000" w:themeColor="text1"/>
+          <w:sz w:val="28"/>
+          <w:szCs w:val="28"/>
+          <w:lang w:val="hu-HU"/>
+        </w:rPr>
+        <w:t>The player will be able to change the general volume of the game.</w:t>
       </w:r>
     </w:p>
     <w:p>
@@ -4133,61 +5384,297 @@
         <w:spacing w:after="0"/>
         <w:rPr>
           <w:rFonts w:ascii="Times New Roman" w:eastAsia="Times New Roman" w:hAnsi="Times New Roman" w:cs="Times New Roman"/>
-          <w:b/>
-          <w:color w:val="000000" w:themeColor="text1"/>
-          <w:sz w:val="28"/>
-          <w:szCs w:val="28"/>
-          <w:lang w:val="hu-HU"/>
-        </w:rPr>
-      </w:pPr>
-      <w:r>
-        <w:rPr>
-          <w:rFonts w:ascii="Times New Roman" w:eastAsia="Times New Roman" w:hAnsi="Times New Roman" w:cs="Times New Roman"/>
-          <w:b/>
-          <w:color w:val="000000" w:themeColor="text1"/>
-          <w:sz w:val="28"/>
-          <w:szCs w:val="28"/>
-          <w:lang w:val="hu-HU"/>
-        </w:rPr>
-        <w:t>left mouse click</w:t>
-      </w:r>
-      <w:r>
-        <w:rPr>
-          <w:rFonts w:ascii="Times New Roman" w:eastAsia="Times New Roman" w:hAnsi="Times New Roman" w:cs="Times New Roman"/>
-          <w:b/>
-          <w:color w:val="000000" w:themeColor="text1"/>
-          <w:sz w:val="28"/>
-          <w:szCs w:val="28"/>
-          <w:lang w:val="hu-HU"/>
-        </w:rPr>
-        <w:t>:</w:t>
-      </w:r>
-      <w:r>
-        <w:rPr>
-          <w:rFonts w:ascii="Times New Roman" w:eastAsia="Times New Roman" w:hAnsi="Times New Roman" w:cs="Times New Roman"/>
-          <w:b/>
-          <w:color w:val="000000" w:themeColor="text1"/>
-          <w:sz w:val="28"/>
-          <w:szCs w:val="28"/>
-          <w:lang w:val="hu-HU"/>
-        </w:rPr>
-        <w:t xml:space="preserve"> </w:t>
-      </w:r>
-    </w:p>
-    <w:p>
-      <w:pPr>
-        <w:pStyle w:val="ListParagraph"/>
-        <w:spacing w:after="0"/>
-        <w:ind w:left="1080"/>
-        <w:rPr>
-          <w:rFonts w:ascii="Times New Roman" w:eastAsia="Times New Roman" w:hAnsi="Times New Roman" w:cs="Times New Roman"/>
-          <w:b/>
-          <w:color w:val="000000" w:themeColor="text1"/>
-          <w:sz w:val="28"/>
-          <w:szCs w:val="28"/>
-          <w:lang w:val="hu-HU"/>
-        </w:rPr>
-      </w:pPr>
+          <w:color w:val="000000" w:themeColor="text1"/>
+          <w:sz w:val="28"/>
+          <w:szCs w:val="28"/>
+          <w:lang w:val="hu-HU"/>
+        </w:rPr>
+      </w:pPr>
+      <w:r>
+        <w:rPr>
+          <w:rFonts w:ascii="Times New Roman" w:eastAsia="Times New Roman" w:hAnsi="Times New Roman" w:cs="Times New Roman"/>
+          <w:color w:val="000000" w:themeColor="text1"/>
+          <w:sz w:val="28"/>
+          <w:szCs w:val="28"/>
+          <w:lang w:val="hu-HU"/>
+        </w:rPr>
+        <w:t xml:space="preserve">It </w:t>
+      </w:r>
+      <w:r>
+        <w:rPr>
+          <w:rFonts w:ascii="Times New Roman" w:eastAsia="Times New Roman" w:hAnsi="Times New Roman" w:cs="Times New Roman"/>
+          <w:color w:val="000000" w:themeColor="text1"/>
+          <w:sz w:val="28"/>
+          <w:szCs w:val="28"/>
+          <w:lang w:val="hu-HU"/>
+        </w:rPr>
+        <w:t xml:space="preserve">won’t </w:t>
+      </w:r>
+      <w:r>
+        <w:rPr>
+          <w:rFonts w:ascii="Times New Roman" w:eastAsia="Times New Roman" w:hAnsi="Times New Roman" w:cs="Times New Roman"/>
+          <w:color w:val="000000" w:themeColor="text1"/>
+          <w:sz w:val="28"/>
+          <w:szCs w:val="28"/>
+          <w:lang w:val="hu-HU"/>
+        </w:rPr>
+        <w:t>be possible to save the game manually</w:t>
+      </w:r>
+      <w:r>
+        <w:rPr>
+          <w:rFonts w:ascii="Times New Roman" w:eastAsia="Times New Roman" w:hAnsi="Times New Roman" w:cs="Times New Roman"/>
+          <w:color w:val="000000" w:themeColor="text1"/>
+          <w:sz w:val="28"/>
+          <w:szCs w:val="28"/>
+          <w:lang w:val="hu-HU"/>
+        </w:rPr>
+        <w:t>, but instead,</w:t>
+      </w:r>
+      <w:r>
+        <w:rPr>
+          <w:rFonts w:ascii="Times New Roman" w:eastAsia="Times New Roman" w:hAnsi="Times New Roman" w:cs="Times New Roman"/>
+          <w:color w:val="000000" w:themeColor="text1"/>
+          <w:sz w:val="28"/>
+          <w:szCs w:val="28"/>
+          <w:lang w:val="hu-HU"/>
+        </w:rPr>
+        <w:t xml:space="preserve"> after clearing a level, the player will have the option to replay that level. If the game is lost before completing the level, it has to be started over.</w:t>
+      </w:r>
+    </w:p>
+    <w:p>
+      <w:pPr>
+        <w:pStyle w:val="ListParagraph"/>
+        <w:rPr>
+          <w:rFonts w:ascii="Times New Roman" w:eastAsia="Times New Roman" w:hAnsi="Times New Roman" w:cs="Times New Roman"/>
+          <w:color w:val="000000" w:themeColor="text1"/>
+          <w:sz w:val="28"/>
+          <w:szCs w:val="28"/>
+          <w:lang w:val="hu-HU"/>
+        </w:rPr>
+      </w:pPr>
+    </w:p>
+    <w:p>
+      <w:pPr>
+        <w:pStyle w:val="ListParagraph"/>
+        <w:numPr>
+          <w:ilvl w:val="0"/>
+          <w:numId w:val="13"/>
+        </w:numPr>
+        <w:spacing w:after="0"/>
+        <w:rPr>
+          <w:rFonts w:ascii="Times New Roman" w:eastAsia="Times New Roman" w:hAnsi="Times New Roman" w:cs="Times New Roman"/>
+          <w:color w:val="000000" w:themeColor="text1"/>
+          <w:sz w:val="28"/>
+          <w:szCs w:val="28"/>
+          <w:lang w:val="hu-HU"/>
+        </w:rPr>
+      </w:pPr>
+      <w:r>
+        <w:rPr>
+          <w:rFonts w:ascii="Times New Roman" w:eastAsia="Times New Roman" w:hAnsi="Times New Roman" w:cs="Times New Roman"/>
+          <w:color w:val="000000" w:themeColor="text1"/>
+          <w:sz w:val="28"/>
+          <w:szCs w:val="28"/>
+          <w:lang w:val="hu-HU"/>
+        </w:rPr>
+        <w:t>No backstory is available yet.</w:t>
+      </w:r>
+      <w:r>
+        <w:rPr>
+          <w:rFonts w:ascii="Times New Roman" w:eastAsia="Times New Roman" w:hAnsi="Times New Roman" w:cs="Times New Roman"/>
+          <w:color w:val="000000" w:themeColor="text1"/>
+          <w:sz w:val="28"/>
+          <w:szCs w:val="28"/>
+          <w:lang w:val="hu-HU"/>
+        </w:rPr>
+        <w:t xml:space="preserve"> There will probably be no important characters.</w:t>
+      </w:r>
+    </w:p>
+    <w:p>
+      <w:pPr>
+        <w:pStyle w:val="ListParagraph"/>
+        <w:rPr>
+          <w:rFonts w:ascii="Times New Roman" w:eastAsia="Times New Roman" w:hAnsi="Times New Roman" w:cs="Times New Roman"/>
+          <w:color w:val="000000" w:themeColor="text1"/>
+          <w:sz w:val="28"/>
+          <w:szCs w:val="28"/>
+          <w:lang w:val="hu-HU"/>
+        </w:rPr>
+      </w:pPr>
+    </w:p>
+    <w:p>
+      <w:pPr>
+        <w:pStyle w:val="ListParagraph"/>
+        <w:numPr>
+          <w:ilvl w:val="0"/>
+          <w:numId w:val="13"/>
+        </w:numPr>
+        <w:spacing w:after="0"/>
+        <w:rPr>
+          <w:rFonts w:ascii="Times New Roman" w:eastAsia="Times New Roman" w:hAnsi="Times New Roman" w:cs="Times New Roman"/>
+          <w:color w:val="000000" w:themeColor="text1"/>
+          <w:sz w:val="28"/>
+          <w:szCs w:val="28"/>
+          <w:lang w:val="hu-HU"/>
+        </w:rPr>
+      </w:pPr>
+      <w:r>
+        <w:rPr>
+          <w:rFonts w:ascii="Times New Roman" w:eastAsia="Times New Roman" w:hAnsi="Times New Roman" w:cs="Times New Roman"/>
+          <w:color w:val="000000" w:themeColor="text1"/>
+          <w:sz w:val="28"/>
+          <w:szCs w:val="28"/>
+          <w:lang w:val="hu-HU"/>
+        </w:rPr>
+        <w:t>The game comes with three levels, the next level is only available after completing the previous one.</w:t>
+      </w:r>
+    </w:p>
+    <w:p>
+      <w:pPr>
+        <w:pStyle w:val="ListParagraph"/>
+        <w:rPr>
+          <w:rFonts w:ascii="Times New Roman" w:eastAsia="Times New Roman" w:hAnsi="Times New Roman" w:cs="Times New Roman"/>
+          <w:color w:val="000000" w:themeColor="text1"/>
+          <w:sz w:val="28"/>
+          <w:szCs w:val="28"/>
+          <w:lang w:val="hu-HU"/>
+        </w:rPr>
+      </w:pPr>
+    </w:p>
+    <w:p>
+      <w:pPr>
+        <w:pStyle w:val="ListParagraph"/>
+        <w:numPr>
+          <w:ilvl w:val="0"/>
+          <w:numId w:val="13"/>
+        </w:numPr>
+        <w:spacing w:after="0"/>
+        <w:rPr>
+          <w:rFonts w:ascii="Times New Roman" w:eastAsia="Times New Roman" w:hAnsi="Times New Roman" w:cs="Times New Roman"/>
+          <w:color w:val="000000" w:themeColor="text1"/>
+          <w:sz w:val="28"/>
+          <w:szCs w:val="28"/>
+          <w:lang w:val="hu-HU"/>
+        </w:rPr>
+      </w:pPr>
+      <w:r>
+        <w:rPr>
+          <w:rFonts w:ascii="Times New Roman" w:eastAsia="Times New Roman" w:hAnsi="Times New Roman" w:cs="Times New Roman"/>
+          <w:color w:val="000000" w:themeColor="text1"/>
+          <w:sz w:val="28"/>
+          <w:szCs w:val="28"/>
+          <w:lang w:val="hu-HU"/>
+        </w:rPr>
+        <w:t>A short tutorials</w:t>
+      </w:r>
+      <w:r>
+        <w:rPr>
+          <w:rFonts w:ascii="Times New Roman" w:eastAsia="Times New Roman" w:hAnsi="Times New Roman" w:cs="Times New Roman"/>
+          <w:color w:val="000000" w:themeColor="text1"/>
+          <w:sz w:val="28"/>
+          <w:szCs w:val="28"/>
+          <w:lang w:val="hu-HU"/>
+        </w:rPr>
+        <w:t xml:space="preserve"> will be availabe for the first preparation and attack wave.</w:t>
+      </w:r>
+    </w:p>
+    <w:p>
+      <w:pPr>
+        <w:pStyle w:val="ListParagraph"/>
+        <w:rPr>
+          <w:rFonts w:ascii="Times New Roman" w:eastAsia="Times New Roman" w:hAnsi="Times New Roman" w:cs="Times New Roman"/>
+          <w:color w:val="000000" w:themeColor="text1"/>
+          <w:sz w:val="28"/>
+          <w:szCs w:val="28"/>
+          <w:lang w:val="hu-HU"/>
+        </w:rPr>
+      </w:pPr>
+    </w:p>
+    <w:p>
+      <w:pPr>
+        <w:pStyle w:val="ListParagraph"/>
+        <w:numPr>
+          <w:ilvl w:val="0"/>
+          <w:numId w:val="13"/>
+        </w:numPr>
+        <w:spacing w:after="0"/>
+        <w:rPr>
+          <w:rFonts w:ascii="Times New Roman" w:eastAsia="Times New Roman" w:hAnsi="Times New Roman" w:cs="Times New Roman"/>
+          <w:color w:val="000000" w:themeColor="text1"/>
+          <w:sz w:val="28"/>
+          <w:szCs w:val="28"/>
+          <w:lang w:val="hu-HU"/>
+        </w:rPr>
+      </w:pPr>
+      <w:r>
+        <w:rPr>
+          <w:rFonts w:ascii="Times New Roman" w:eastAsia="Times New Roman" w:hAnsi="Times New Roman" w:cs="Times New Roman"/>
+          <w:color w:val="000000" w:themeColor="text1"/>
+          <w:sz w:val="28"/>
+          <w:szCs w:val="28"/>
+          <w:lang w:val="hu-HU"/>
+        </w:rPr>
+        <w:t>The game is purely single player.</w:t>
+      </w:r>
+    </w:p>
+    <w:p>
+      <w:pPr>
+        <w:pStyle w:val="ListParagraph"/>
+        <w:rPr>
+          <w:rFonts w:ascii="Times New Roman" w:eastAsia="Times New Roman" w:hAnsi="Times New Roman" w:cs="Times New Roman"/>
+          <w:color w:val="000000" w:themeColor="text1"/>
+          <w:sz w:val="28"/>
+          <w:szCs w:val="28"/>
+          <w:lang w:val="hu-HU"/>
+        </w:rPr>
+      </w:pPr>
+    </w:p>
+    <w:p>
+      <w:pPr>
+        <w:pStyle w:val="ListParagraph"/>
+        <w:numPr>
+          <w:ilvl w:val="0"/>
+          <w:numId w:val="13"/>
+        </w:numPr>
+        <w:spacing w:after="0"/>
+        <w:rPr>
+          <w:rFonts w:ascii="Times New Roman" w:eastAsia="Times New Roman" w:hAnsi="Times New Roman" w:cs="Times New Roman"/>
+          <w:color w:val="000000" w:themeColor="text1"/>
+          <w:sz w:val="28"/>
+          <w:szCs w:val="28"/>
+          <w:lang w:val="hu-HU"/>
+        </w:rPr>
+      </w:pPr>
+      <w:r>
+        <w:rPr>
+          <w:rFonts w:ascii="Times New Roman" w:eastAsia="Times New Roman" w:hAnsi="Times New Roman" w:cs="Times New Roman"/>
+          <w:color w:val="000000" w:themeColor="text1"/>
+          <w:sz w:val="28"/>
+          <w:szCs w:val="28"/>
+          <w:lang w:val="hu-HU"/>
+        </w:rPr>
+        <w:t>There will be three different types of map</w:t>
+      </w:r>
+      <w:r>
+        <w:rPr>
+          <w:rFonts w:ascii="Times New Roman" w:eastAsia="Times New Roman" w:hAnsi="Times New Roman" w:cs="Times New Roman"/>
+          <w:color w:val="000000" w:themeColor="text1"/>
+          <w:sz w:val="28"/>
+          <w:szCs w:val="28"/>
+          <w:lang w:val="hu-HU"/>
+        </w:rPr>
+        <w:t>s</w:t>
+      </w:r>
+      <w:r>
+        <w:rPr>
+          <w:rFonts w:ascii="Times New Roman" w:eastAsia="Times New Roman" w:hAnsi="Times New Roman" w:cs="Times New Roman"/>
+          <w:color w:val="000000" w:themeColor="text1"/>
+          <w:sz w:val="28"/>
+          <w:szCs w:val="28"/>
+          <w:lang w:val="hu-HU"/>
+        </w:rPr>
+        <w:t xml:space="preserve"> for the defferent levels:</w:t>
+      </w:r>
     </w:p>
     <w:p>
       <w:pPr>
@@ -4196,49 +5683,24 @@
           <w:ilvl w:val="1"/>
           <w:numId w:val="13"/>
         </w:numPr>
-        <w:spacing w:after="0"/>
-        <w:rPr>
-          <w:rFonts w:ascii="Times New Roman" w:eastAsia="Times New Roman" w:hAnsi="Times New Roman" w:cs="Times New Roman"/>
-          <w:color w:val="000000" w:themeColor="text1"/>
-          <w:sz w:val="28"/>
-          <w:szCs w:val="28"/>
-          <w:lang w:val="hu-HU"/>
-        </w:rPr>
-      </w:pPr>
-      <w:r>
-        <w:rPr>
-          <w:rFonts w:ascii="Times New Roman" w:eastAsia="Times New Roman" w:hAnsi="Times New Roman" w:cs="Times New Roman"/>
-          <w:color w:val="000000" w:themeColor="text1"/>
-          <w:sz w:val="28"/>
-          <w:szCs w:val="28"/>
-          <w:lang w:val="hu-HU"/>
-        </w:rPr>
-        <w:t xml:space="preserve">Selects a unit. With holding down the left mouse button and moving the mouse, more units can </w:t>
-      </w:r>
-      <w:r>
-        <w:rPr>
-          <w:rFonts w:ascii="Times New Roman" w:eastAsia="Times New Roman" w:hAnsi="Times New Roman" w:cs="Times New Roman"/>
-          <w:color w:val="000000" w:themeColor="text1"/>
-          <w:sz w:val="28"/>
-          <w:szCs w:val="28"/>
-          <w:lang w:val="hu-HU"/>
-        </w:rPr>
-        <w:t>be selected (selection box).</w:t>
-      </w:r>
-    </w:p>
-    <w:p>
-      <w:pPr>
-        <w:pStyle w:val="ListParagraph"/>
-        <w:spacing w:after="0"/>
-        <w:ind w:left="1800"/>
-        <w:rPr>
-          <w:rFonts w:ascii="Times New Roman" w:eastAsia="Times New Roman" w:hAnsi="Times New Roman" w:cs="Times New Roman"/>
-          <w:color w:val="000000" w:themeColor="text1"/>
-          <w:sz w:val="28"/>
-          <w:szCs w:val="28"/>
-          <w:lang w:val="hu-HU"/>
-        </w:rPr>
-      </w:pPr>
+        <w:rPr>
+          <w:rFonts w:ascii="Times New Roman" w:eastAsia="Times New Roman" w:hAnsi="Times New Roman" w:cs="Times New Roman"/>
+          <w:color w:val="000000" w:themeColor="text1"/>
+          <w:sz w:val="28"/>
+          <w:szCs w:val="28"/>
+          <w:lang w:val="hu-HU"/>
+        </w:rPr>
+      </w:pPr>
+      <w:r>
+        <w:rPr>
+          <w:rFonts w:ascii="Times New Roman" w:eastAsia="Times New Roman" w:hAnsi="Times New Roman" w:cs="Times New Roman"/>
+          <w:color w:val="000000" w:themeColor="text1"/>
+          <w:sz w:val="28"/>
+          <w:szCs w:val="28"/>
+          <w:lang w:val="hu-HU"/>
+        </w:rPr>
+        <w:t>Mountainous map</w:t>
+      </w:r>
     </w:p>
     <w:p>
       <w:pPr>
@@ -4247,47 +5709,24 @@
           <w:ilvl w:val="1"/>
           <w:numId w:val="13"/>
         </w:numPr>
-        <w:spacing w:after="0"/>
-        <w:rPr>
-          <w:rFonts w:ascii="Times New Roman" w:eastAsia="Times New Roman" w:hAnsi="Times New Roman" w:cs="Times New Roman"/>
-          <w:color w:val="000000" w:themeColor="text1"/>
-          <w:sz w:val="28"/>
-          <w:szCs w:val="28"/>
-          <w:lang w:val="hu-HU"/>
-        </w:rPr>
-      </w:pPr>
-      <w:r>
-        <w:rPr>
-          <w:rFonts w:ascii="Times New Roman" w:eastAsia="Times New Roman" w:hAnsi="Times New Roman" w:cs="Times New Roman"/>
-          <w:color w:val="000000" w:themeColor="text1"/>
-          <w:sz w:val="28"/>
-          <w:szCs w:val="28"/>
-          <w:lang w:val="hu-HU"/>
-        </w:rPr>
-        <w:t>Selects a unit or siege en</w:t>
-      </w:r>
-      <w:r>
-        <w:rPr>
-          <w:rFonts w:ascii="Times New Roman" w:eastAsia="Times New Roman" w:hAnsi="Times New Roman" w:cs="Times New Roman"/>
-          <w:color w:val="000000" w:themeColor="text1"/>
-          <w:sz w:val="28"/>
-          <w:szCs w:val="28"/>
-          <w:lang w:val="hu-HU"/>
-        </w:rPr>
-        <w:t>gine to be called or placed.</w:t>
-      </w:r>
-    </w:p>
-    <w:p>
-      <w:pPr>
-        <w:pStyle w:val="ListParagraph"/>
-        <w:rPr>
-          <w:rFonts w:ascii="Times New Roman" w:eastAsia="Times New Roman" w:hAnsi="Times New Roman" w:cs="Times New Roman"/>
-          <w:color w:val="000000" w:themeColor="text1"/>
-          <w:sz w:val="28"/>
-          <w:szCs w:val="28"/>
-          <w:lang w:val="hu-HU"/>
-        </w:rPr>
-      </w:pPr>
+        <w:rPr>
+          <w:rFonts w:ascii="Times New Roman" w:eastAsia="Times New Roman" w:hAnsi="Times New Roman" w:cs="Times New Roman"/>
+          <w:color w:val="000000" w:themeColor="text1"/>
+          <w:sz w:val="28"/>
+          <w:szCs w:val="28"/>
+          <w:lang w:val="hu-HU"/>
+        </w:rPr>
+      </w:pPr>
+      <w:r>
+        <w:rPr>
+          <w:rFonts w:ascii="Times New Roman" w:eastAsia="Times New Roman" w:hAnsi="Times New Roman" w:cs="Times New Roman"/>
+          <w:color w:val="000000" w:themeColor="text1"/>
+          <w:sz w:val="28"/>
+          <w:szCs w:val="28"/>
+          <w:lang w:val="hu-HU"/>
+        </w:rPr>
+        <w:t>Grassy map (mainly plains)</w:t>
+      </w:r>
     </w:p>
     <w:p>
       <w:pPr>
@@ -4296,690 +5735,36 @@
           <w:ilvl w:val="1"/>
           <w:numId w:val="13"/>
         </w:numPr>
-        <w:spacing w:after="0"/>
-        <w:rPr>
-          <w:rFonts w:ascii="Times New Roman" w:eastAsia="Times New Roman" w:hAnsi="Times New Roman" w:cs="Times New Roman"/>
-          <w:color w:val="000000" w:themeColor="text1"/>
-          <w:sz w:val="28"/>
-          <w:szCs w:val="28"/>
-          <w:lang w:val="hu-HU"/>
-        </w:rPr>
-      </w:pPr>
-      <w:r>
-        <w:rPr>
-          <w:rFonts w:ascii="Times New Roman" w:eastAsia="Times New Roman" w:hAnsi="Times New Roman" w:cs="Times New Roman"/>
-          <w:color w:val="000000" w:themeColor="text1"/>
-          <w:sz w:val="28"/>
-          <w:szCs w:val="28"/>
-          <w:lang w:val="hu-HU"/>
-        </w:rPr>
-        <w:t>Selects an upgrade or repair.</w:t>
-      </w:r>
-    </w:p>
-    <w:p>
-      <w:pPr>
-        <w:pStyle w:val="ListParagraph"/>
-        <w:rPr>
-          <w:rFonts w:ascii="Times New Roman" w:eastAsia="Times New Roman" w:hAnsi="Times New Roman" w:cs="Times New Roman"/>
-          <w:color w:val="000000" w:themeColor="text1"/>
-          <w:sz w:val="28"/>
-          <w:szCs w:val="28"/>
-          <w:lang w:val="hu-HU"/>
-        </w:rPr>
-      </w:pPr>
-    </w:p>
-    <w:p>
-      <w:pPr>
-        <w:pStyle w:val="ListParagraph"/>
-        <w:numPr>
-          <w:ilvl w:val="0"/>
-          <w:numId w:val="13"/>
-        </w:numPr>
-        <w:spacing w:after="0"/>
-        <w:rPr>
-          <w:rFonts w:ascii="Times New Roman" w:eastAsia="Times New Roman" w:hAnsi="Times New Roman" w:cs="Times New Roman"/>
-          <w:color w:val="000000" w:themeColor="text1"/>
-          <w:sz w:val="28"/>
-          <w:szCs w:val="28"/>
-          <w:lang w:val="hu-HU"/>
-        </w:rPr>
-      </w:pPr>
-      <w:r>
-        <w:rPr>
-          <w:rFonts w:ascii="Times New Roman" w:eastAsia="Times New Roman" w:hAnsi="Times New Roman" w:cs="Times New Roman"/>
-          <w:b/>
-          <w:color w:val="000000" w:themeColor="text1"/>
-          <w:sz w:val="28"/>
-          <w:szCs w:val="28"/>
-          <w:lang w:val="hu-HU"/>
-        </w:rPr>
-        <w:t>right mouse click:</w:t>
-      </w:r>
-      <w:r>
-        <w:rPr>
-          <w:rFonts w:ascii="Times New Roman" w:eastAsia="Times New Roman" w:hAnsi="Times New Roman" w:cs="Times New Roman"/>
-          <w:color w:val="000000" w:themeColor="text1"/>
-          <w:sz w:val="28"/>
-          <w:szCs w:val="28"/>
-          <w:lang w:val="hu-HU"/>
-        </w:rPr>
-        <w:t xml:space="preserve"> </w:t>
-      </w:r>
-    </w:p>
-    <w:p>
-      <w:pPr>
-        <w:pStyle w:val="ListParagraph"/>
-        <w:numPr>
-          <w:ilvl w:val="1"/>
-          <w:numId w:val="13"/>
-        </w:numPr>
-        <w:spacing w:after="0"/>
-        <w:rPr>
-          <w:rFonts w:ascii="Times New Roman" w:eastAsia="Times New Roman" w:hAnsi="Times New Roman" w:cs="Times New Roman"/>
-          <w:color w:val="000000" w:themeColor="text1"/>
-          <w:sz w:val="28"/>
-          <w:szCs w:val="28"/>
-          <w:lang w:val="hu-HU"/>
-        </w:rPr>
-      </w:pPr>
-      <w:r>
-        <w:rPr>
-          <w:rFonts w:ascii="Times New Roman" w:eastAsia="Times New Roman" w:hAnsi="Times New Roman" w:cs="Times New Roman"/>
-          <w:color w:val="000000" w:themeColor="text1"/>
-          <w:sz w:val="28"/>
-          <w:szCs w:val="28"/>
-          <w:lang w:val="hu-HU"/>
-        </w:rPr>
-        <w:t>Orders a unit to move</w:t>
-      </w:r>
-      <w:r>
-        <w:rPr>
-          <w:rFonts w:ascii="Times New Roman" w:eastAsia="Times New Roman" w:hAnsi="Times New Roman" w:cs="Times New Roman"/>
-          <w:color w:val="000000" w:themeColor="text1"/>
-          <w:sz w:val="28"/>
-          <w:szCs w:val="28"/>
-          <w:lang w:val="hu-HU"/>
-        </w:rPr>
-        <w:t xml:space="preserve"> (if clicked on the ground).</w:t>
-      </w:r>
-    </w:p>
-    <w:p>
-      <w:pPr>
-        <w:pStyle w:val="ListParagraph"/>
-        <w:spacing w:after="0"/>
-        <w:ind w:left="1800"/>
-        <w:rPr>
-          <w:rFonts w:ascii="Times New Roman" w:eastAsia="Times New Roman" w:hAnsi="Times New Roman" w:cs="Times New Roman"/>
-          <w:color w:val="000000" w:themeColor="text1"/>
-          <w:sz w:val="28"/>
-          <w:szCs w:val="28"/>
-          <w:lang w:val="hu-HU"/>
-        </w:rPr>
-      </w:pPr>
-    </w:p>
-    <w:p>
-      <w:pPr>
-        <w:pStyle w:val="ListParagraph"/>
-        <w:numPr>
-          <w:ilvl w:val="1"/>
-          <w:numId w:val="13"/>
-        </w:numPr>
-        <w:spacing w:after="0"/>
-        <w:rPr>
-          <w:rFonts w:ascii="Times New Roman" w:eastAsia="Times New Roman" w:hAnsi="Times New Roman" w:cs="Times New Roman"/>
-          <w:color w:val="000000" w:themeColor="text1"/>
-          <w:sz w:val="28"/>
-          <w:szCs w:val="28"/>
-          <w:lang w:val="hu-HU"/>
-        </w:rPr>
-      </w:pPr>
-      <w:r>
-        <w:rPr>
-          <w:rFonts w:ascii="Times New Roman" w:eastAsia="Times New Roman" w:hAnsi="Times New Roman" w:cs="Times New Roman"/>
-          <w:color w:val="000000" w:themeColor="text1"/>
-          <w:sz w:val="28"/>
-          <w:szCs w:val="28"/>
-          <w:lang w:val="hu-HU"/>
-        </w:rPr>
-        <w:t>Attacks an enemy (if clicked on an enemy unit).</w:t>
-      </w:r>
-    </w:p>
-    <w:p>
-      <w:pPr>
-        <w:pStyle w:val="ListParagraph"/>
-        <w:spacing w:after="0"/>
-        <w:rPr>
-          <w:rFonts w:ascii="Times New Roman" w:eastAsia="Times New Roman" w:hAnsi="Times New Roman" w:cs="Times New Roman"/>
-          <w:b/>
-          <w:color w:val="000000" w:themeColor="text1"/>
-          <w:sz w:val="28"/>
-          <w:szCs w:val="28"/>
-          <w:lang w:val="hu-HU"/>
-        </w:rPr>
-      </w:pPr>
-    </w:p>
-    <w:p>
-      <w:pPr>
-        <w:pStyle w:val="ListParagraph"/>
-        <w:numPr>
-          <w:ilvl w:val="0"/>
-          <w:numId w:val="17"/>
-        </w:numPr>
-        <w:spacing w:after="0"/>
-        <w:rPr>
-          <w:rFonts w:ascii="Times New Roman" w:eastAsia="Times New Roman" w:hAnsi="Times New Roman" w:cs="Times New Roman"/>
-          <w:b/>
-          <w:color w:val="000000" w:themeColor="text1"/>
-          <w:sz w:val="32"/>
-          <w:szCs w:val="32"/>
-          <w:lang w:val="hu-HU"/>
-        </w:rPr>
-      </w:pPr>
-      <w:r>
-        <w:rPr>
-          <w:rFonts w:ascii="Times New Roman" w:eastAsia="Times New Roman" w:hAnsi="Times New Roman" w:cs="Times New Roman"/>
-          <w:b/>
-          <w:color w:val="000000" w:themeColor="text1"/>
-          <w:sz w:val="32"/>
-          <w:szCs w:val="32"/>
-          <w:lang w:val="hu-HU"/>
-        </w:rPr>
-        <w:t xml:space="preserve">  Audio:</w:t>
-      </w:r>
-    </w:p>
-    <w:p>
-      <w:pPr>
-        <w:pStyle w:val="ListParagraph"/>
-        <w:spacing w:after="0"/>
-        <w:ind w:left="630"/>
-        <w:rPr>
-          <w:rFonts w:ascii="Times New Roman" w:eastAsia="Times New Roman" w:hAnsi="Times New Roman" w:cs="Times New Roman"/>
-          <w:b/>
-          <w:color w:val="000000" w:themeColor="text1"/>
-          <w:sz w:val="32"/>
-          <w:szCs w:val="32"/>
-          <w:lang w:val="hu-HU"/>
-        </w:rPr>
-      </w:pPr>
-    </w:p>
-    <w:p>
-      <w:pPr>
-        <w:spacing w:after="0"/>
-        <w:ind w:left="630"/>
-        <w:rPr>
-          <w:rFonts w:ascii="Times New Roman" w:eastAsia="Times New Roman" w:hAnsi="Times New Roman" w:cs="Times New Roman"/>
-          <w:color w:val="000000" w:themeColor="text1"/>
-          <w:sz w:val="28"/>
-          <w:szCs w:val="28"/>
-          <w:lang w:val="hu-HU"/>
-        </w:rPr>
-      </w:pPr>
-      <w:r>
-        <w:rPr>
-          <w:rFonts w:ascii="Times New Roman" w:eastAsia="Times New Roman" w:hAnsi="Times New Roman" w:cs="Times New Roman"/>
-          <w:color w:val="000000" w:themeColor="text1"/>
-          <w:sz w:val="28"/>
-          <w:szCs w:val="28"/>
-          <w:lang w:val="hu-HU"/>
-        </w:rPr>
-        <w:t>One, maximum two different music (maybe one for each phases).</w:t>
-      </w:r>
-      <w:r>
-        <w:rPr>
-          <w:rFonts w:ascii="Times New Roman" w:eastAsia="Times New Roman" w:hAnsi="Times New Roman" w:cs="Times New Roman"/>
-          <w:color w:val="000000" w:themeColor="text1"/>
-          <w:sz w:val="28"/>
-          <w:szCs w:val="28"/>
-          <w:lang w:val="hu-HU"/>
-        </w:rPr>
-        <w:t xml:space="preserve"> </w:t>
-      </w:r>
-    </w:p>
-    <w:p>
-      <w:pPr>
-        <w:spacing w:after="0"/>
-        <w:ind w:left="630"/>
-        <w:rPr>
-          <w:rFonts w:ascii="Times New Roman" w:eastAsia="Times New Roman" w:hAnsi="Times New Roman" w:cs="Times New Roman"/>
-          <w:color w:val="000000" w:themeColor="text1"/>
-          <w:sz w:val="28"/>
-          <w:szCs w:val="28"/>
-          <w:lang w:val="hu-HU"/>
-        </w:rPr>
-      </w:pPr>
-      <w:r>
-        <w:rPr>
-          <w:rFonts w:ascii="Times New Roman" w:eastAsia="Times New Roman" w:hAnsi="Times New Roman" w:cs="Times New Roman"/>
-          <w:color w:val="000000" w:themeColor="text1"/>
-          <w:sz w:val="28"/>
-          <w:szCs w:val="28"/>
-          <w:lang w:val="hu-HU"/>
-        </w:rPr>
-        <w:t>Each insect unit type will have their own walking/flying and attacking/dying sound effect.</w:t>
-      </w:r>
-    </w:p>
-    <w:p>
-      <w:pPr>
-        <w:spacing w:after="0"/>
-        <w:ind w:left="630"/>
-        <w:rPr>
-          <w:rFonts w:ascii="Times New Roman" w:eastAsia="Times New Roman" w:hAnsi="Times New Roman" w:cs="Times New Roman"/>
-          <w:color w:val="000000" w:themeColor="text1"/>
-          <w:sz w:val="28"/>
-          <w:szCs w:val="28"/>
-          <w:lang w:val="hu-HU"/>
-        </w:rPr>
-      </w:pPr>
-      <w:r>
-        <w:rPr>
-          <w:rFonts w:ascii="Times New Roman" w:eastAsia="Times New Roman" w:hAnsi="Times New Roman" w:cs="Times New Roman"/>
-          <w:color w:val="000000" w:themeColor="text1"/>
-          <w:sz w:val="28"/>
-          <w:szCs w:val="28"/>
-          <w:lang w:val="hu-HU"/>
-        </w:rPr>
-        <w:t>Defender units will all have walking, attacking and dying sounds.</w:t>
-      </w:r>
-    </w:p>
-    <w:p>
-      <w:pPr>
-        <w:spacing w:after="0"/>
-        <w:ind w:left="630"/>
-        <w:rPr>
-          <w:rFonts w:ascii="Times New Roman" w:eastAsia="Times New Roman" w:hAnsi="Times New Roman" w:cs="Times New Roman"/>
-          <w:color w:val="000000" w:themeColor="text1"/>
-          <w:sz w:val="28"/>
-          <w:szCs w:val="28"/>
-          <w:lang w:val="hu-HU"/>
-        </w:rPr>
-      </w:pPr>
-    </w:p>
-    <w:p>
-      <w:pPr>
-        <w:pStyle w:val="ListParagraph"/>
-        <w:numPr>
-          <w:ilvl w:val="0"/>
-          <w:numId w:val="17"/>
-        </w:numPr>
-        <w:spacing w:after="0"/>
-        <w:rPr>
-          <w:rFonts w:ascii="Times New Roman" w:eastAsia="Times New Roman" w:hAnsi="Times New Roman" w:cs="Times New Roman"/>
-          <w:b/>
-          <w:color w:val="000000" w:themeColor="text1"/>
-          <w:sz w:val="32"/>
-          <w:szCs w:val="32"/>
-          <w:lang w:val="hu-HU"/>
-        </w:rPr>
-      </w:pPr>
-      <w:r>
-        <w:rPr>
-          <w:rFonts w:ascii="Times New Roman" w:eastAsia="Times New Roman" w:hAnsi="Times New Roman" w:cs="Times New Roman"/>
-          <w:b/>
-          <w:color w:val="000000" w:themeColor="text1"/>
-          <w:sz w:val="32"/>
-          <w:szCs w:val="32"/>
-          <w:lang w:val="hu-HU"/>
-        </w:rPr>
-        <w:t xml:space="preserve"> Help system:</w:t>
-      </w:r>
-      <w:r>
-        <w:rPr>
-          <w:rFonts w:ascii="Times New Roman" w:eastAsia="Times New Roman" w:hAnsi="Times New Roman" w:cs="Times New Roman"/>
-          <w:b/>
-          <w:color w:val="000000" w:themeColor="text1"/>
-          <w:sz w:val="32"/>
-          <w:szCs w:val="32"/>
-          <w:lang w:val="hu-HU"/>
-        </w:rPr>
-        <w:t xml:space="preserve"> </w:t>
-      </w:r>
-    </w:p>
-    <w:p>
-      <w:pPr>
-        <w:pStyle w:val="ListParagraph"/>
-        <w:spacing w:after="0"/>
-        <w:rPr>
-          <w:rFonts w:ascii="Times New Roman" w:eastAsia="Times New Roman" w:hAnsi="Times New Roman" w:cs="Times New Roman"/>
-          <w:color w:val="000000" w:themeColor="text1"/>
-          <w:sz w:val="28"/>
-          <w:szCs w:val="28"/>
-          <w:lang w:val="hu-HU"/>
-        </w:rPr>
-      </w:pPr>
-      <w:r>
-        <w:rPr>
-          <w:rFonts w:ascii="Times New Roman" w:eastAsia="Times New Roman" w:hAnsi="Times New Roman" w:cs="Times New Roman"/>
-          <w:b/>
-          <w:color w:val="000000" w:themeColor="text1"/>
-          <w:sz w:val="32"/>
-          <w:szCs w:val="32"/>
-          <w:lang w:val="hu-HU"/>
-        </w:rPr>
-        <w:t xml:space="preserve"> </w:t>
-      </w:r>
-    </w:p>
-    <w:p>
-      <w:pPr>
-        <w:pStyle w:val="ListParagraph"/>
-        <w:spacing w:after="0"/>
-        <w:rPr>
-          <w:rFonts w:ascii="Times New Roman" w:eastAsia="Times New Roman" w:hAnsi="Times New Roman" w:cs="Times New Roman"/>
-          <w:color w:val="000000" w:themeColor="text1"/>
-          <w:sz w:val="28"/>
-          <w:szCs w:val="28"/>
-          <w:lang w:val="hu-HU"/>
-        </w:rPr>
-      </w:pPr>
-      <w:r>
-        <w:rPr>
-          <w:rFonts w:ascii="Times New Roman" w:eastAsia="Times New Roman" w:hAnsi="Times New Roman" w:cs="Times New Roman"/>
-          <w:color w:val="000000" w:themeColor="text1"/>
-          <w:sz w:val="28"/>
-          <w:szCs w:val="28"/>
-          <w:lang w:val="hu-HU"/>
-        </w:rPr>
-        <w:t>Pop-up descriptions.</w:t>
-      </w:r>
-    </w:p>
-    <w:p>
-      <w:pPr>
-        <w:pStyle w:val="ListParagraph"/>
-        <w:spacing w:after="0"/>
-        <w:rPr>
-          <w:rFonts w:ascii="Times New Roman" w:eastAsia="Times New Roman" w:hAnsi="Times New Roman" w:cs="Times New Roman"/>
-          <w:color w:val="000000" w:themeColor="text1"/>
-          <w:sz w:val="40"/>
-          <w:szCs w:val="40"/>
-          <w:lang w:val="hu-HU"/>
-        </w:rPr>
-      </w:pPr>
-    </w:p>
-    <w:p>
-      <w:pPr>
-        <w:pStyle w:val="ListParagraph"/>
-        <w:numPr>
-          <w:ilvl w:val="0"/>
-          <w:numId w:val="3"/>
-        </w:numPr>
-        <w:spacing w:after="0"/>
-        <w:rPr>
-          <w:rFonts w:ascii="Times New Roman" w:eastAsia="Times New Roman" w:hAnsi="Times New Roman" w:cs="Times New Roman"/>
-          <w:b/>
-          <w:color w:val="000000" w:themeColor="text1"/>
-          <w:sz w:val="40"/>
-          <w:szCs w:val="40"/>
-          <w:lang w:val="hu-HU"/>
-        </w:rPr>
-      </w:pPr>
-      <w:r>
-        <w:rPr>
-          <w:rFonts w:ascii="Times New Roman" w:eastAsia="Times New Roman" w:hAnsi="Times New Roman" w:cs="Times New Roman"/>
-          <w:b/>
-          <w:color w:val="000000" w:themeColor="text1"/>
-          <w:sz w:val="40"/>
-          <w:szCs w:val="40"/>
-          <w:lang w:val="hu-HU"/>
-        </w:rPr>
-        <w:t>Additional information:</w:t>
-      </w:r>
-    </w:p>
-    <w:p>
-      <w:pPr>
-        <w:spacing w:after="0"/>
-        <w:rPr>
-          <w:rFonts w:ascii="Times New Roman" w:eastAsia="Times New Roman" w:hAnsi="Times New Roman" w:cs="Times New Roman"/>
-          <w:b/>
-          <w:color w:val="000000" w:themeColor="text1"/>
-          <w:sz w:val="32"/>
-          <w:szCs w:val="32"/>
-          <w:lang w:val="hu-HU"/>
-        </w:rPr>
-      </w:pPr>
-    </w:p>
-    <w:p>
-      <w:pPr>
-        <w:pStyle w:val="ListParagraph"/>
-        <w:numPr>
-          <w:ilvl w:val="0"/>
-          <w:numId w:val="13"/>
-        </w:numPr>
-        <w:spacing w:after="0"/>
-        <w:rPr>
-          <w:rFonts w:ascii="Times New Roman" w:eastAsia="Times New Roman" w:hAnsi="Times New Roman" w:cs="Times New Roman"/>
-          <w:color w:val="000000" w:themeColor="text1"/>
-          <w:sz w:val="28"/>
-          <w:szCs w:val="28"/>
-          <w:lang w:val="hu-HU"/>
-        </w:rPr>
-      </w:pPr>
-      <w:r>
-        <w:rPr>
-          <w:rFonts w:ascii="Times New Roman" w:eastAsia="Times New Roman" w:hAnsi="Times New Roman" w:cs="Times New Roman"/>
-          <w:color w:val="000000" w:themeColor="text1"/>
-          <w:sz w:val="28"/>
-          <w:szCs w:val="28"/>
-          <w:lang w:val="hu-HU"/>
-        </w:rPr>
-        <w:t>The player will be able to change the general volume of the game.</w:t>
-      </w:r>
-    </w:p>
-    <w:p>
-      <w:pPr>
-        <w:pStyle w:val="ListParagraph"/>
-        <w:spacing w:after="0"/>
-        <w:ind w:left="1080"/>
-        <w:rPr>
-          <w:rFonts w:ascii="Times New Roman" w:eastAsia="Times New Roman" w:hAnsi="Times New Roman" w:cs="Times New Roman"/>
-          <w:color w:val="000000" w:themeColor="text1"/>
-          <w:sz w:val="28"/>
-          <w:szCs w:val="28"/>
-          <w:lang w:val="hu-HU"/>
-        </w:rPr>
-      </w:pPr>
-    </w:p>
-    <w:p>
-      <w:pPr>
-        <w:pStyle w:val="ListParagraph"/>
-        <w:numPr>
-          <w:ilvl w:val="0"/>
-          <w:numId w:val="13"/>
-        </w:numPr>
-        <w:spacing w:after="0"/>
-        <w:rPr>
-          <w:rFonts w:ascii="Times New Roman" w:eastAsia="Times New Roman" w:hAnsi="Times New Roman" w:cs="Times New Roman"/>
-          <w:color w:val="000000" w:themeColor="text1"/>
-          <w:sz w:val="28"/>
-          <w:szCs w:val="28"/>
-          <w:lang w:val="hu-HU"/>
-        </w:rPr>
-      </w:pPr>
-      <w:r>
-        <w:rPr>
-          <w:rFonts w:ascii="Times New Roman" w:eastAsia="Times New Roman" w:hAnsi="Times New Roman" w:cs="Times New Roman"/>
-          <w:color w:val="000000" w:themeColor="text1"/>
-          <w:sz w:val="28"/>
-          <w:szCs w:val="28"/>
-          <w:lang w:val="hu-HU"/>
-        </w:rPr>
-        <w:lastRenderedPageBreak/>
-        <w:t>It will not be possible to save the game manually, rather after clearing a level, the player will have the option to replay that level. If the game is lost before completing the level, it has to be started over.</w:t>
-      </w:r>
-    </w:p>
-    <w:p>
-      <w:pPr>
-        <w:pStyle w:val="ListParagraph"/>
-        <w:rPr>
-          <w:rFonts w:ascii="Times New Roman" w:eastAsia="Times New Roman" w:hAnsi="Times New Roman" w:cs="Times New Roman"/>
-          <w:color w:val="000000" w:themeColor="text1"/>
-          <w:sz w:val="28"/>
-          <w:szCs w:val="28"/>
-          <w:lang w:val="hu-HU"/>
-        </w:rPr>
-      </w:pPr>
-    </w:p>
-    <w:p>
-      <w:pPr>
-        <w:pStyle w:val="ListParagraph"/>
-        <w:numPr>
-          <w:ilvl w:val="0"/>
-          <w:numId w:val="13"/>
-        </w:numPr>
-        <w:spacing w:after="0"/>
-        <w:rPr>
-          <w:rFonts w:ascii="Times New Roman" w:eastAsia="Times New Roman" w:hAnsi="Times New Roman" w:cs="Times New Roman"/>
-          <w:color w:val="000000" w:themeColor="text1"/>
-          <w:sz w:val="28"/>
-          <w:szCs w:val="28"/>
-          <w:lang w:val="hu-HU"/>
-        </w:rPr>
-      </w:pPr>
-      <w:r>
-        <w:rPr>
-          <w:rFonts w:ascii="Times New Roman" w:eastAsia="Times New Roman" w:hAnsi="Times New Roman" w:cs="Times New Roman"/>
-          <w:color w:val="000000" w:themeColor="text1"/>
-          <w:sz w:val="28"/>
-          <w:szCs w:val="28"/>
-          <w:lang w:val="hu-HU"/>
-        </w:rPr>
-        <w:t>No backstory is available yet.</w:t>
-      </w:r>
-      <w:r>
-        <w:rPr>
-          <w:rFonts w:ascii="Times New Roman" w:eastAsia="Times New Roman" w:hAnsi="Times New Roman" w:cs="Times New Roman"/>
-          <w:color w:val="000000" w:themeColor="text1"/>
-          <w:sz w:val="28"/>
-          <w:szCs w:val="28"/>
-          <w:lang w:val="hu-HU"/>
-        </w:rPr>
-        <w:t xml:space="preserve"> There will probably be no important characters.</w:t>
-      </w:r>
-    </w:p>
-    <w:p>
-      <w:pPr>
-        <w:pStyle w:val="ListParagraph"/>
-        <w:rPr>
-          <w:rFonts w:ascii="Times New Roman" w:eastAsia="Times New Roman" w:hAnsi="Times New Roman" w:cs="Times New Roman"/>
-          <w:color w:val="000000" w:themeColor="text1"/>
-          <w:sz w:val="28"/>
-          <w:szCs w:val="28"/>
-          <w:lang w:val="hu-HU"/>
-        </w:rPr>
-      </w:pPr>
-    </w:p>
-    <w:p>
-      <w:pPr>
-        <w:pStyle w:val="ListParagraph"/>
-        <w:numPr>
-          <w:ilvl w:val="0"/>
-          <w:numId w:val="13"/>
-        </w:numPr>
-        <w:spacing w:after="0"/>
-        <w:rPr>
-          <w:rFonts w:ascii="Times New Roman" w:eastAsia="Times New Roman" w:hAnsi="Times New Roman" w:cs="Times New Roman"/>
-          <w:color w:val="000000" w:themeColor="text1"/>
-          <w:sz w:val="28"/>
-          <w:szCs w:val="28"/>
-          <w:lang w:val="hu-HU"/>
-        </w:rPr>
-      </w:pPr>
-      <w:r>
-        <w:rPr>
-          <w:rFonts w:ascii="Times New Roman" w:eastAsia="Times New Roman" w:hAnsi="Times New Roman" w:cs="Times New Roman"/>
-          <w:color w:val="000000" w:themeColor="text1"/>
-          <w:sz w:val="28"/>
-          <w:szCs w:val="28"/>
-          <w:lang w:val="hu-HU"/>
-        </w:rPr>
-        <w:t>The game comes with three levels, the next level is only available after completing the previous one.</w:t>
-      </w:r>
-    </w:p>
-    <w:p>
-      <w:pPr>
-        <w:pStyle w:val="ListParagraph"/>
-        <w:rPr>
-          <w:rFonts w:ascii="Times New Roman" w:eastAsia="Times New Roman" w:hAnsi="Times New Roman" w:cs="Times New Roman"/>
-          <w:color w:val="000000" w:themeColor="text1"/>
-          <w:sz w:val="28"/>
-          <w:szCs w:val="28"/>
-          <w:lang w:val="hu-HU"/>
-        </w:rPr>
-      </w:pPr>
-    </w:p>
-    <w:p>
-      <w:pPr>
-        <w:pStyle w:val="ListParagraph"/>
-        <w:numPr>
-          <w:ilvl w:val="0"/>
-          <w:numId w:val="13"/>
-        </w:numPr>
-        <w:spacing w:after="0"/>
-        <w:rPr>
-          <w:rFonts w:ascii="Times New Roman" w:eastAsia="Times New Roman" w:hAnsi="Times New Roman" w:cs="Times New Roman"/>
-          <w:color w:val="000000" w:themeColor="text1"/>
-          <w:sz w:val="28"/>
-          <w:szCs w:val="28"/>
-          <w:lang w:val="hu-HU"/>
-        </w:rPr>
-      </w:pPr>
-      <w:r>
-        <w:rPr>
-          <w:rFonts w:ascii="Times New Roman" w:eastAsia="Times New Roman" w:hAnsi="Times New Roman" w:cs="Times New Roman"/>
-          <w:color w:val="000000" w:themeColor="text1"/>
-          <w:sz w:val="28"/>
-          <w:szCs w:val="28"/>
-          <w:lang w:val="hu-HU"/>
-        </w:rPr>
-        <w:t>A short tutorials</w:t>
-      </w:r>
-      <w:r>
-        <w:rPr>
-          <w:rFonts w:ascii="Times New Roman" w:eastAsia="Times New Roman" w:hAnsi="Times New Roman" w:cs="Times New Roman"/>
-          <w:color w:val="000000" w:themeColor="text1"/>
-          <w:sz w:val="28"/>
-          <w:szCs w:val="28"/>
-          <w:lang w:val="hu-HU"/>
-        </w:rPr>
-        <w:t xml:space="preserve"> will be availabe for the first preparation and attack wave.</w:t>
-      </w:r>
-    </w:p>
-    <w:p>
-      <w:pPr>
-        <w:pStyle w:val="ListParagraph"/>
-        <w:rPr>
-          <w:rFonts w:ascii="Times New Roman" w:eastAsia="Times New Roman" w:hAnsi="Times New Roman" w:cs="Times New Roman"/>
-          <w:color w:val="000000" w:themeColor="text1"/>
-          <w:sz w:val="28"/>
-          <w:szCs w:val="28"/>
-          <w:lang w:val="hu-HU"/>
-        </w:rPr>
-      </w:pPr>
-    </w:p>
-    <w:p>
-      <w:pPr>
-        <w:pStyle w:val="ListParagraph"/>
-        <w:numPr>
-          <w:ilvl w:val="0"/>
-          <w:numId w:val="13"/>
-        </w:numPr>
-        <w:spacing w:after="0"/>
-        <w:rPr>
-          <w:rFonts w:ascii="Times New Roman" w:eastAsia="Times New Roman" w:hAnsi="Times New Roman" w:cs="Times New Roman"/>
-          <w:color w:val="000000" w:themeColor="text1"/>
-          <w:sz w:val="28"/>
-          <w:szCs w:val="28"/>
-          <w:lang w:val="hu-HU"/>
-        </w:rPr>
-      </w:pPr>
-      <w:r>
-        <w:rPr>
-          <w:rFonts w:ascii="Times New Roman" w:eastAsia="Times New Roman" w:hAnsi="Times New Roman" w:cs="Times New Roman"/>
-          <w:color w:val="000000" w:themeColor="text1"/>
-          <w:sz w:val="28"/>
-          <w:szCs w:val="28"/>
-          <w:lang w:val="hu-HU"/>
-        </w:rPr>
-        <w:t>The game is purely single player.</w:t>
-      </w:r>
+        <w:rPr>
+          <w:rFonts w:ascii="Times New Roman" w:eastAsia="Times New Roman" w:hAnsi="Times New Roman" w:cs="Times New Roman"/>
+          <w:color w:val="000000" w:themeColor="text1"/>
+          <w:sz w:val="28"/>
+          <w:szCs w:val="28"/>
+          <w:lang w:val="hu-HU"/>
+        </w:rPr>
+      </w:pPr>
+      <w:r>
+        <w:rPr>
+          <w:rFonts w:ascii="Times New Roman" w:eastAsia="Times New Roman" w:hAnsi="Times New Roman" w:cs="Times New Roman"/>
+          <w:color w:val="000000" w:themeColor="text1"/>
+          <w:sz w:val="28"/>
+          <w:szCs w:val="28"/>
+          <w:lang w:val="hu-HU"/>
+        </w:rPr>
+        <w:t>Map with rivers</w:t>
+      </w:r>
+    </w:p>
+    <w:p>
+      <w:pPr>
+        <w:spacing w:after="0"/>
+        <w:rPr>
+          <w:rFonts w:ascii="Times New Roman" w:eastAsia="Times New Roman" w:hAnsi="Times New Roman" w:cs="Times New Roman"/>
+          <w:color w:val="000000" w:themeColor="text1"/>
+          <w:sz w:val="28"/>
+          <w:szCs w:val="28"/>
+          <w:lang w:val="hu-HU"/>
+        </w:rPr>
+      </w:pPr>
     </w:p>
     <w:p>
       <w:pPr>

</xml_diff>

<commit_message>
Unity: Created basic Menu System with placeholders
</commit_message>
<xml_diff>
--- a/Game Design Document.docx
+++ b/Game Design Document.docx
@@ -412,7 +412,34 @@
           <w:sz w:val="28"/>
           <w:szCs w:val="28"/>
         </w:rPr>
-        <w:t xml:space="preserve"> - which has to be defended throughout the game -, </w:t>
+        <w:t>,</w:t>
+      </w:r>
+      <w:r>
+        <w:rPr>
+          <w:rFonts w:ascii="Times New Roman" w:eastAsia="Times New Roman" w:hAnsi="Times New Roman" w:cs="Times New Roman"/>
+          <w:color w:val="000000" w:themeColor="text1"/>
+          <w:sz w:val="28"/>
+          <w:szCs w:val="28"/>
+        </w:rPr>
+        <w:t xml:space="preserve"> which has to b</w:t>
+      </w:r>
+      <w:r>
+        <w:rPr>
+          <w:rFonts w:ascii="Times New Roman" w:eastAsia="Times New Roman" w:hAnsi="Times New Roman" w:cs="Times New Roman"/>
+          <w:color w:val="000000" w:themeColor="text1"/>
+          <w:sz w:val="28"/>
+          <w:szCs w:val="28"/>
+        </w:rPr>
+        <w:t>e defended throughout the game</w:t>
+      </w:r>
+      <w:r>
+        <w:rPr>
+          <w:rFonts w:ascii="Times New Roman" w:eastAsia="Times New Roman" w:hAnsi="Times New Roman" w:cs="Times New Roman"/>
+          <w:color w:val="000000" w:themeColor="text1"/>
+          <w:sz w:val="28"/>
+          <w:szCs w:val="28"/>
+        </w:rPr>
+        <w:t xml:space="preserve">, </w:t>
       </w:r>
       <w:r>
         <w:rPr>
@@ -505,7 +532,25 @@
           <w:sz w:val="28"/>
           <w:szCs w:val="28"/>
         </w:rPr>
-        <w:t xml:space="preserve"> alive until the end of the last wave. If it gets destroyed, the game is lost, otherwise the player can go on to the next level. </w:t>
+        <w:t xml:space="preserve"> </w:t>
+      </w:r>
+      <w:r>
+        <w:rPr>
+          <w:rFonts w:ascii="Times New Roman" w:eastAsia="Times New Roman" w:hAnsi="Times New Roman" w:cs="Times New Roman"/>
+          <w:color w:val="000000" w:themeColor="text1"/>
+          <w:sz w:val="28"/>
+          <w:szCs w:val="28"/>
+        </w:rPr>
+        <w:t>intact</w:t>
+      </w:r>
+      <w:r>
+        <w:rPr>
+          <w:rFonts w:ascii="Times New Roman" w:eastAsia="Times New Roman" w:hAnsi="Times New Roman" w:cs="Times New Roman"/>
+          <w:color w:val="000000" w:themeColor="text1"/>
+          <w:sz w:val="28"/>
+          <w:szCs w:val="28"/>
+        </w:rPr>
+        <w:t xml:space="preserve"> until the end of the last wave. If it gets destroyed, the game is lost, otherwise the player can go on to the next level. </w:t>
       </w:r>
     </w:p>
     <w:p>
@@ -1308,7 +1353,25 @@
           <w:sz w:val="28"/>
           <w:szCs w:val="28"/>
         </w:rPr>
-        <w:t xml:space="preserve"> all the attacking waves and move to the next </w:t>
+        <w:t xml:space="preserve"> all the attacking waves and </w:t>
+      </w:r>
+      <w:r>
+        <w:rPr>
+          <w:rFonts w:ascii="Times New Roman" w:eastAsia="Times New Roman" w:hAnsi="Times New Roman" w:cs="Times New Roman"/>
+          <w:color w:val="000000" w:themeColor="text1"/>
+          <w:sz w:val="28"/>
+          <w:szCs w:val="28"/>
+        </w:rPr>
+        <w:t>progress through the</w:t>
+      </w:r>
+      <w:r>
+        <w:rPr>
+          <w:rFonts w:ascii="Times New Roman" w:eastAsia="Times New Roman" w:hAnsi="Times New Roman" w:cs="Times New Roman"/>
+          <w:color w:val="000000" w:themeColor="text1"/>
+          <w:sz w:val="28"/>
+          <w:szCs w:val="28"/>
+        </w:rPr>
+        <w:t xml:space="preserve"> </w:t>
       </w:r>
       <w:r>
         <w:rPr>
@@ -1364,7 +1427,25 @@
           <w:sz w:val="28"/>
           <w:szCs w:val="28"/>
         </w:rPr>
-        <w:t xml:space="preserve"> level, the plyer will be awarded with a </w:t>
+        <w:t xml:space="preserve"> level, the pl</w:t>
+      </w:r>
+      <w:r>
+        <w:rPr>
+          <w:rFonts w:ascii="Times New Roman" w:eastAsia="Times New Roman" w:hAnsi="Times New Roman" w:cs="Times New Roman"/>
+          <w:color w:val="000000" w:themeColor="text1"/>
+          <w:sz w:val="28"/>
+          <w:szCs w:val="28"/>
+        </w:rPr>
+        <w:t>a</w:t>
+      </w:r>
+      <w:r>
+        <w:rPr>
+          <w:rFonts w:ascii="Times New Roman" w:eastAsia="Times New Roman" w:hAnsi="Times New Roman" w:cs="Times New Roman"/>
+          <w:color w:val="000000" w:themeColor="text1"/>
+          <w:sz w:val="28"/>
+          <w:szCs w:val="28"/>
+        </w:rPr>
+        <w:t xml:space="preserve">yer will be awarded with a </w:t>
       </w:r>
       <w:r>
         <w:rPr>
@@ -1589,7 +1670,7 @@
           <w:sz w:val="28"/>
           <w:szCs w:val="28"/>
         </w:rPr>
-        <w:t xml:space="preserve"> with the mouse buttons. For moving the screen, the player can either use keyboard keys or the mouse.</w:t>
+        <w:t xml:space="preserve"> with the mouse buttons. For moving the screen, the player can either use keyboard or the mouse.</w:t>
       </w:r>
       <w:r>
         <w:rPr>
@@ -1622,7 +1703,25 @@
           <w:szCs w:val="28"/>
         </w:rPr>
         <w:lastRenderedPageBreak/>
-        <w:t xml:space="preserve">The only gameobjects the player can move are the </w:t>
+        <w:t>The only game</w:t>
+      </w:r>
+      <w:r>
+        <w:rPr>
+          <w:rFonts w:ascii="Times New Roman" w:eastAsia="Times New Roman" w:hAnsi="Times New Roman" w:cs="Times New Roman"/>
+          <w:color w:val="000000" w:themeColor="text1"/>
+          <w:sz w:val="28"/>
+          <w:szCs w:val="28"/>
+        </w:rPr>
+        <w:t xml:space="preserve"> </w:t>
+      </w:r>
+      <w:r>
+        <w:rPr>
+          <w:rFonts w:ascii="Times New Roman" w:eastAsia="Times New Roman" w:hAnsi="Times New Roman" w:cs="Times New Roman"/>
+          <w:color w:val="000000" w:themeColor="text1"/>
+          <w:sz w:val="28"/>
+          <w:szCs w:val="28"/>
+        </w:rPr>
+        <w:t xml:space="preserve">objects the player can move are the </w:t>
       </w:r>
       <w:r>
         <w:rPr>
@@ -1835,16 +1934,25 @@
           <w:sz w:val="28"/>
           <w:szCs w:val="28"/>
         </w:rPr>
-        <w:t xml:space="preserve"> for the player </w:t>
-      </w:r>
-      <w:r>
-        <w:rPr>
-          <w:rFonts w:ascii="Times New Roman" w:eastAsia="Times New Roman" w:hAnsi="Times New Roman" w:cs="Times New Roman"/>
-          <w:color w:val="000000" w:themeColor="text1"/>
-          <w:sz w:val="28"/>
-          <w:szCs w:val="28"/>
-        </w:rPr>
-        <w:t>to be available all the time</w:t>
+        <w:t xml:space="preserve"> for the player</w:t>
+      </w:r>
+      <w:r>
+        <w:rPr>
+          <w:rFonts w:ascii="Times New Roman" w:eastAsia="Times New Roman" w:hAnsi="Times New Roman" w:cs="Times New Roman"/>
+          <w:color w:val="000000" w:themeColor="text1"/>
+          <w:sz w:val="28"/>
+          <w:szCs w:val="28"/>
+        </w:rPr>
+        <w:t>,</w:t>
+      </w:r>
+      <w:r>
+        <w:rPr>
+          <w:rFonts w:ascii="Times New Roman" w:eastAsia="Times New Roman" w:hAnsi="Times New Roman" w:cs="Times New Roman"/>
+          <w:color w:val="000000" w:themeColor="text1"/>
+          <w:sz w:val="28"/>
+          <w:szCs w:val="28"/>
+        </w:rPr>
+        <w:t xml:space="preserve"> available all the time</w:t>
       </w:r>
       <w:r>
         <w:rPr>
@@ -2209,7 +2317,25 @@
           <w:sz w:val="28"/>
           <w:szCs w:val="28"/>
         </w:rPr>
-        <w:t xml:space="preserve"> the corresponding gameobjects.</w:t>
+        <w:t xml:space="preserve"> the corresponding game</w:t>
+      </w:r>
+      <w:r>
+        <w:rPr>
+          <w:rFonts w:ascii="Times New Roman" w:eastAsia="Times New Roman" w:hAnsi="Times New Roman" w:cs="Times New Roman"/>
+          <w:color w:val="000000" w:themeColor="text1"/>
+          <w:sz w:val="28"/>
+          <w:szCs w:val="28"/>
+        </w:rPr>
+        <w:t xml:space="preserve"> </w:t>
+      </w:r>
+      <w:r>
+        <w:rPr>
+          <w:rFonts w:ascii="Times New Roman" w:eastAsia="Times New Roman" w:hAnsi="Times New Roman" w:cs="Times New Roman"/>
+          <w:color w:val="000000" w:themeColor="text1"/>
+          <w:sz w:val="28"/>
+          <w:szCs w:val="28"/>
+        </w:rPr>
+        <w:t>objects.</w:t>
       </w:r>
     </w:p>
     <w:p>
@@ -2540,7 +2666,43 @@
           <w:sz w:val="28"/>
           <w:szCs w:val="28"/>
         </w:rPr>
-        <w:t xml:space="preserve"> and rather inaccurate, but can knock down more than one enemies at once.</w:t>
+        <w:t xml:space="preserve"> and </w:t>
+      </w:r>
+      <w:r>
+        <w:rPr>
+          <w:rFonts w:ascii="Times New Roman" w:eastAsia="Times New Roman" w:hAnsi="Times New Roman" w:cs="Times New Roman"/>
+          <w:color w:val="000000" w:themeColor="text1"/>
+          <w:sz w:val="28"/>
+          <w:szCs w:val="28"/>
+        </w:rPr>
+        <w:t xml:space="preserve">are </w:t>
+      </w:r>
+      <w:r>
+        <w:rPr>
+          <w:rFonts w:ascii="Times New Roman" w:eastAsia="Times New Roman" w:hAnsi="Times New Roman" w:cs="Times New Roman"/>
+          <w:color w:val="000000" w:themeColor="text1"/>
+          <w:sz w:val="28"/>
+          <w:szCs w:val="28"/>
+        </w:rPr>
+        <w:t xml:space="preserve">rather inaccurate, but can </w:t>
+      </w:r>
+      <w:r>
+        <w:rPr>
+          <w:rFonts w:ascii="Times New Roman" w:eastAsia="Times New Roman" w:hAnsi="Times New Roman" w:cs="Times New Roman"/>
+          <w:color w:val="000000" w:themeColor="text1"/>
+          <w:sz w:val="28"/>
+          <w:szCs w:val="28"/>
+        </w:rPr>
+        <w:t>knock down more than one enemy</w:t>
+      </w:r>
+      <w:r>
+        <w:rPr>
+          <w:rFonts w:ascii="Times New Roman" w:eastAsia="Times New Roman" w:hAnsi="Times New Roman" w:cs="Times New Roman"/>
+          <w:color w:val="000000" w:themeColor="text1"/>
+          <w:sz w:val="28"/>
+          <w:szCs w:val="28"/>
+        </w:rPr>
+        <w:t xml:space="preserve"> at once.</w:t>
       </w:r>
     </w:p>
     <w:p>
@@ -3196,7 +3358,7 @@
           <w:sz w:val="28"/>
           <w:szCs w:val="28"/>
         </w:rPr>
-        <w:t xml:space="preserve"> and upgrades and Town Hall </w:t>
+        <w:t xml:space="preserve"> and </w:t>
       </w:r>
       <w:r>
         <w:rPr>
@@ -3216,6 +3378,26 @@
           <w:sz w:val="28"/>
           <w:szCs w:val="28"/>
         </w:rPr>
+        <w:t xml:space="preserve"> and Town Hall </w:t>
+      </w:r>
+      <w:r>
+        <w:rPr>
+          <w:rFonts w:ascii="Times New Roman" w:eastAsia="Times New Roman" w:hAnsi="Times New Roman" w:cs="Times New Roman"/>
+          <w:b/>
+          <w:i/>
+          <w:color w:val="000000" w:themeColor="text1"/>
+          <w:sz w:val="28"/>
+          <w:szCs w:val="28"/>
+        </w:rPr>
+        <w:t>upgrades</w:t>
+      </w:r>
+      <w:r>
+        <w:rPr>
+          <w:rFonts w:ascii="Times New Roman" w:eastAsia="Times New Roman" w:hAnsi="Times New Roman" w:cs="Times New Roman"/>
+          <w:color w:val="000000" w:themeColor="text1"/>
+          <w:sz w:val="28"/>
+          <w:szCs w:val="28"/>
+        </w:rPr>
         <w:t xml:space="preserve">. </w:t>
       </w:r>
     </w:p>
@@ -3255,7 +3437,25 @@
           <w:sz w:val="28"/>
           <w:szCs w:val="28"/>
         </w:rPr>
-        <w:t>, the more points the player will get after killing it.</w:t>
+        <w:t xml:space="preserve">, the more points the player will </w:t>
+      </w:r>
+      <w:r>
+        <w:rPr>
+          <w:rFonts w:ascii="Times New Roman" w:eastAsia="Times New Roman" w:hAnsi="Times New Roman" w:cs="Times New Roman"/>
+          <w:color w:val="000000" w:themeColor="text1"/>
+          <w:sz w:val="28"/>
+          <w:szCs w:val="28"/>
+        </w:rPr>
+        <w:t>receive</w:t>
+      </w:r>
+      <w:r>
+        <w:rPr>
+          <w:rFonts w:ascii="Times New Roman" w:eastAsia="Times New Roman" w:hAnsi="Times New Roman" w:cs="Times New Roman"/>
+          <w:color w:val="000000" w:themeColor="text1"/>
+          <w:sz w:val="28"/>
+          <w:szCs w:val="28"/>
+        </w:rPr>
+        <w:t xml:space="preserve"> after killing it.</w:t>
       </w:r>
     </w:p>
     <w:p>
@@ -3547,29 +3747,16 @@
           <w:sz w:val="28"/>
           <w:szCs w:val="28"/>
         </w:rPr>
-        <w:t xml:space="preserve"> (each type has </w:t>
-      </w:r>
-      <w:proofErr w:type="spellStart"/>
-      <w:proofErr w:type="gramStart"/>
-      <w:r>
-        <w:rPr>
-          <w:rFonts w:ascii="Times New Roman" w:eastAsia="Times New Roman" w:hAnsi="Times New Roman" w:cs="Times New Roman"/>
-          <w:color w:val="000000" w:themeColor="text1"/>
-          <w:sz w:val="28"/>
-          <w:szCs w:val="28"/>
-        </w:rPr>
-        <w:t>it’s</w:t>
-      </w:r>
-      <w:proofErr w:type="spellEnd"/>
-      <w:proofErr w:type="gramEnd"/>
-      <w:r>
-        <w:rPr>
-          <w:rFonts w:ascii="Times New Roman" w:eastAsia="Times New Roman" w:hAnsi="Times New Roman" w:cs="Times New Roman"/>
-          <w:color w:val="000000" w:themeColor="text1"/>
-          <w:sz w:val="28"/>
-          <w:szCs w:val="28"/>
-        </w:rPr>
-        <w:t xml:space="preserve"> own button).</w:t>
+        <w:t xml:space="preserve"> (each type has it</w:t>
+      </w:r>
+      <w:r>
+        <w:rPr>
+          <w:rFonts w:ascii="Times New Roman" w:eastAsia="Times New Roman" w:hAnsi="Times New Roman" w:cs="Times New Roman"/>
+          <w:color w:val="000000" w:themeColor="text1"/>
+          <w:sz w:val="28"/>
+          <w:szCs w:val="28"/>
+        </w:rPr>
+        <w:t>s own button).</w:t>
       </w:r>
     </w:p>
     <w:p>
@@ -3596,6 +3783,7 @@
           <w:sz w:val="28"/>
           <w:szCs w:val="28"/>
         </w:rPr>
+        <w:lastRenderedPageBreak/>
         <w:t>N</w:t>
       </w:r>
       <w:r>
@@ -4296,7 +4484,16 @@
           <w:sz w:val="28"/>
           <w:szCs w:val="28"/>
         </w:rPr>
-        <w:t xml:space="preserve"> (if clicked on the ground).</w:t>
+        <w:t xml:space="preserve"> if clicked on the ground</w:t>
+      </w:r>
+      <w:r>
+        <w:rPr>
+          <w:rFonts w:ascii="Times New Roman" w:eastAsia="Times New Roman" w:hAnsi="Times New Roman" w:cs="Times New Roman"/>
+          <w:color w:val="000000" w:themeColor="text1"/>
+          <w:sz w:val="28"/>
+          <w:szCs w:val="28"/>
+        </w:rPr>
+        <w:t>.</w:t>
       </w:r>
     </w:p>
     <w:p>
@@ -4334,7 +4531,34 @@
           <w:sz w:val="28"/>
           <w:szCs w:val="28"/>
         </w:rPr>
-        <w:t>Attacks an enemy (if clicked on an enemy unit).</w:t>
+        <w:t xml:space="preserve">Attacks an enemy </w:t>
+      </w:r>
+      <w:r>
+        <w:rPr>
+          <w:rFonts w:ascii="Times New Roman" w:eastAsia="Times New Roman" w:hAnsi="Times New Roman" w:cs="Times New Roman"/>
+          <w:color w:val="000000" w:themeColor="text1"/>
+          <w:sz w:val="28"/>
+          <w:szCs w:val="28"/>
+        </w:rPr>
+        <w:t>if clicked o</w:t>
+      </w:r>
+      <w:r>
+        <w:rPr>
+          <w:rFonts w:ascii="Times New Roman" w:eastAsia="Times New Roman" w:hAnsi="Times New Roman" w:cs="Times New Roman"/>
+          <w:color w:val="000000" w:themeColor="text1"/>
+          <w:sz w:val="28"/>
+          <w:szCs w:val="28"/>
+        </w:rPr>
+        <w:t>n an enemy unit</w:t>
+      </w:r>
+      <w:r>
+        <w:rPr>
+          <w:rFonts w:ascii="Times New Roman" w:eastAsia="Times New Roman" w:hAnsi="Times New Roman" w:cs="Times New Roman"/>
+          <w:color w:val="000000" w:themeColor="text1"/>
+          <w:sz w:val="28"/>
+          <w:szCs w:val="28"/>
+        </w:rPr>
+        <w:t>.</w:t>
       </w:r>
     </w:p>
     <w:p>
@@ -4613,8 +4837,6 @@
           <w:szCs w:val="40"/>
         </w:rPr>
       </w:pPr>
-      <w:bookmarkStart w:id="0" w:name="_GoBack"/>
-      <w:bookmarkEnd w:id="0"/>
     </w:p>
     <w:p>
       <w:pPr>
@@ -4881,7 +5103,7 @@
           <w:sz w:val="28"/>
           <w:szCs w:val="28"/>
         </w:rPr>
-        <w:t>A short tutorials</w:t>
+        <w:t>A short tutorial</w:t>
       </w:r>
       <w:r>
         <w:rPr>
@@ -4944,7 +5166,25 @@
           <w:sz w:val="28"/>
           <w:szCs w:val="28"/>
         </w:rPr>
-        <w:t>The game is purely single player.</w:t>
+        <w:t>The game is single player</w:t>
+      </w:r>
+      <w:r>
+        <w:rPr>
+          <w:rFonts w:ascii="Times New Roman" w:eastAsia="Times New Roman" w:hAnsi="Times New Roman" w:cs="Times New Roman"/>
+          <w:color w:val="000000" w:themeColor="text1"/>
+          <w:sz w:val="28"/>
+          <w:szCs w:val="28"/>
+        </w:rPr>
+        <w:t xml:space="preserve"> only</w:t>
+      </w:r>
+      <w:r>
+        <w:rPr>
+          <w:rFonts w:ascii="Times New Roman" w:eastAsia="Times New Roman" w:hAnsi="Times New Roman" w:cs="Times New Roman"/>
+          <w:color w:val="000000" w:themeColor="text1"/>
+          <w:sz w:val="28"/>
+          <w:szCs w:val="28"/>
+        </w:rPr>
+        <w:t>.</w:t>
       </w:r>
     </w:p>
     <w:p>
@@ -5079,7 +5319,18 @@
           <w:sz w:val="28"/>
           <w:szCs w:val="28"/>
         </w:rPr>
-        <w:t>Map with rivers</w:t>
+        <w:t>Map with ri</w:t>
+      </w:r>
+      <w:bookmarkStart w:id="0" w:name="_GoBack"/>
+      <w:bookmarkEnd w:id="0"/>
+      <w:r>
+        <w:rPr>
+          <w:rFonts w:ascii="Times New Roman" w:eastAsia="Times New Roman" w:hAnsi="Times New Roman" w:cs="Times New Roman"/>
+          <w:color w:val="000000" w:themeColor="text1"/>
+          <w:sz w:val="28"/>
+          <w:szCs w:val="28"/>
+        </w:rPr>
+        <w:t>vers</w:t>
       </w:r>
     </w:p>
     <w:p>

</xml_diff>